<commit_message>
Dokumentation ergänzt fehlende Optionen Hybridzeugnis Option ON bei Unterschrift ergänzt
</commit_message>
<xml_diff>
--- a/Dokumentation/Ankreuzzeugnisse_mit_SchILD.DOCX
+++ b/Dokumentation/Ankreuzzeugnisse_mit_SchILD.DOCX
@@ -88,6 +88,7 @@
       <w:r>
         <w:rPr>
           <w:rFonts w:ascii="Arial" w:hAnsi="Arial" w:cs="Arial"/>
+          <w:noProof/>
         </w:rPr>
         <w:drawing>
           <wp:anchor distT="0" distB="0" distL="114300" distR="114300" simplePos="0" relativeHeight="251661312" behindDoc="1" locked="0" layoutInCell="1" allowOverlap="1" wp14:anchorId="72CFF2CB" wp14:editId="2EA23834">
@@ -181,8 +182,6 @@
           <w:rFonts w:ascii="Arial" w:hAnsi="Arial" w:cs="Arial"/>
         </w:rPr>
       </w:pPr>
-      <w:bookmarkStart w:id="0" w:name="_GoBack"/>
-      <w:bookmarkEnd w:id="0"/>
     </w:p>
     <w:p>
       <w:pPr>
@@ -193,6 +192,12 @@
     </w:p>
     <w:sdt>
       <w:sdtPr>
+        <w:rPr>
+          <w:rFonts w:ascii="Times New Roman" w:eastAsia="Times New Roman" w:hAnsi="Times New Roman" w:cs="Times New Roman"/>
+          <w:color w:val="auto"/>
+          <w:sz w:val="24"/>
+          <w:szCs w:val="24"/>
+        </w:rPr>
         <w:id w:val="67784152"/>
         <w:docPartObj>
           <w:docPartGallery w:val="Table of Contents"/>
@@ -201,12 +206,8 @@
       </w:sdtPr>
       <w:sdtEndPr>
         <w:rPr>
-          <w:rFonts w:ascii="Times New Roman" w:eastAsia="Times New Roman" w:hAnsi="Times New Roman" w:cs="Times New Roman"/>
           <w:b/>
           <w:bCs/>
-          <w:color w:val="auto"/>
-          <w:sz w:val="24"/>
-          <w:szCs w:val="24"/>
         </w:rPr>
       </w:sdtEndPr>
       <w:sdtContent>
@@ -3308,7 +3309,7 @@
           <w:rFonts w:ascii="Arial" w:hAnsi="Arial" w:cs="Arial"/>
         </w:rPr>
       </w:pPr>
-      <w:bookmarkStart w:id="1" w:name="_Toc22221757"/>
+      <w:bookmarkStart w:id="0" w:name="_Toc22221757"/>
       <w:r>
         <w:rPr>
           <w:rFonts w:ascii="Arial" w:hAnsi="Arial" w:cs="Arial"/>
@@ -3332,137 +3333,109 @@
         <w:rPr>
           <w:rFonts w:ascii="Arial" w:hAnsi="Arial" w:cs="Arial"/>
         </w:rPr>
-        <w:t xml:space="preserve">Explorer von </w:t>
-      </w:r>
-      <w:proofErr w:type="spellStart"/>
-      <w:r>
-        <w:rPr>
-          <w:rFonts w:ascii="Arial" w:hAnsi="Arial" w:cs="Arial"/>
-        </w:rPr>
-        <w:t>SchILD</w:t>
-      </w:r>
-      <w:proofErr w:type="spellEnd"/>
-      <w:r>
-        <w:rPr>
-          <w:rFonts w:ascii="Arial" w:hAnsi="Arial" w:cs="Arial"/>
-        </w:rPr>
-        <w:t xml:space="preserve"> erstellen</w:t>
+        <w:t>Explorer von SchILD erstellen</w:t>
+      </w:r>
+      <w:bookmarkEnd w:id="0"/>
+    </w:p>
+    <w:p>
+      <w:pPr>
+        <w:rPr>
+          <w:rFonts w:ascii="Arial" w:hAnsi="Arial" w:cs="Arial"/>
+        </w:rPr>
+      </w:pPr>
+    </w:p>
+    <w:p>
+      <w:pPr>
+        <w:rPr>
+          <w:rFonts w:ascii="Arial" w:hAnsi="Arial" w:cs="Arial"/>
+        </w:rPr>
+      </w:pPr>
+      <w:r>
+        <w:rPr>
+          <w:rFonts w:ascii="Arial" w:hAnsi="Arial" w:cs="Arial"/>
+        </w:rPr>
+        <w:t>Für den Report</w:t>
+      </w:r>
+      <w:r>
+        <w:rPr>
+          <w:rFonts w:ascii="Arial" w:hAnsi="Arial" w:cs="Arial"/>
+        </w:rPr>
+        <w:t>-</w:t>
+      </w:r>
+      <w:r>
+        <w:rPr>
+          <w:rFonts w:ascii="Arial" w:hAnsi="Arial" w:cs="Arial"/>
+        </w:rPr>
+        <w:t>Explorer vo</w:t>
+      </w:r>
+      <w:r>
+        <w:rPr>
+          <w:rFonts w:ascii="Arial" w:hAnsi="Arial" w:cs="Arial"/>
+        </w:rPr>
+        <w:t>n SchILD stehen nun auch V</w:t>
+      </w:r>
+      <w:r>
+        <w:rPr>
+          <w:rFonts w:ascii="Arial" w:hAnsi="Arial" w:cs="Arial"/>
+        </w:rPr>
+        <w:t>orlagen fü</w:t>
+      </w:r>
+      <w:r>
+        <w:rPr>
+          <w:rFonts w:ascii="Arial" w:hAnsi="Arial" w:cs="Arial"/>
+        </w:rPr>
+        <w:t xml:space="preserve">r </w:t>
+      </w:r>
+      <w:r>
+        <w:rPr>
+          <w:rFonts w:ascii="Arial" w:hAnsi="Arial" w:cs="Arial"/>
+        </w:rPr>
+        <w:t>Ankreuzzeugnisse in der</w:t>
+      </w:r>
+      <w:r>
+        <w:rPr>
+          <w:rFonts w:ascii="Arial" w:hAnsi="Arial" w:cs="Arial"/>
+        </w:rPr>
+        <w:t xml:space="preserve"> Grundschule zur Verfügung.</w:t>
+      </w:r>
+      <w:r>
+        <w:rPr>
+          <w:rFonts w:ascii="Arial" w:hAnsi="Arial" w:cs="Arial"/>
+        </w:rPr>
+        <w:t xml:space="preserve"> Damit diese genutzt werden können, sind ei</w:t>
+      </w:r>
+      <w:r>
+        <w:rPr>
+          <w:rFonts w:ascii="Arial" w:hAnsi="Arial" w:cs="Arial"/>
+        </w:rPr>
+        <w:t>nige Dinge zu beachten, die im F</w:t>
+      </w:r>
+      <w:r>
+        <w:rPr>
+          <w:rFonts w:ascii="Arial" w:hAnsi="Arial" w:cs="Arial"/>
+        </w:rPr>
+        <w:t>olgenden erläutert werden.</w:t>
+      </w:r>
+    </w:p>
+    <w:p>
+      <w:pPr>
+        <w:rPr>
+          <w:rFonts w:ascii="Arial" w:hAnsi="Arial" w:cs="Arial"/>
+        </w:rPr>
+      </w:pPr>
+    </w:p>
+    <w:p>
+      <w:pPr>
+        <w:pStyle w:val="berschrift1"/>
+      </w:pPr>
+      <w:bookmarkStart w:id="1" w:name="_Toc22221758"/>
+      <w:r>
+        <w:t xml:space="preserve">Allgemeine </w:t>
+      </w:r>
+      <w:r>
+        <w:t>Vorbereitungen</w:t>
       </w:r>
       <w:bookmarkEnd w:id="1"/>
-    </w:p>
-    <w:p>
-      <w:pPr>
-        <w:rPr>
-          <w:rFonts w:ascii="Arial" w:hAnsi="Arial" w:cs="Arial"/>
-        </w:rPr>
-      </w:pPr>
-    </w:p>
-    <w:p>
-      <w:pPr>
-        <w:rPr>
-          <w:rFonts w:ascii="Arial" w:hAnsi="Arial" w:cs="Arial"/>
-        </w:rPr>
-      </w:pPr>
-      <w:r>
-        <w:rPr>
-          <w:rFonts w:ascii="Arial" w:hAnsi="Arial" w:cs="Arial"/>
-        </w:rPr>
-        <w:t>Für den Report</w:t>
-      </w:r>
-      <w:r>
-        <w:rPr>
-          <w:rFonts w:ascii="Arial" w:hAnsi="Arial" w:cs="Arial"/>
-        </w:rPr>
-        <w:t>-</w:t>
-      </w:r>
-      <w:r>
-        <w:rPr>
-          <w:rFonts w:ascii="Arial" w:hAnsi="Arial" w:cs="Arial"/>
-        </w:rPr>
-        <w:t>Explorer vo</w:t>
-      </w:r>
-      <w:r>
-        <w:rPr>
-          <w:rFonts w:ascii="Arial" w:hAnsi="Arial" w:cs="Arial"/>
-        </w:rPr>
-        <w:t xml:space="preserve">n </w:t>
-      </w:r>
-      <w:proofErr w:type="spellStart"/>
-      <w:r>
-        <w:rPr>
-          <w:rFonts w:ascii="Arial" w:hAnsi="Arial" w:cs="Arial"/>
-        </w:rPr>
-        <w:t>SchILD</w:t>
-      </w:r>
-      <w:proofErr w:type="spellEnd"/>
-      <w:r>
-        <w:rPr>
-          <w:rFonts w:ascii="Arial" w:hAnsi="Arial" w:cs="Arial"/>
-        </w:rPr>
-        <w:t xml:space="preserve"> stehen nun auch V</w:t>
-      </w:r>
-      <w:r>
-        <w:rPr>
-          <w:rFonts w:ascii="Arial" w:hAnsi="Arial" w:cs="Arial"/>
-        </w:rPr>
-        <w:t>orlagen fü</w:t>
-      </w:r>
-      <w:r>
-        <w:rPr>
-          <w:rFonts w:ascii="Arial" w:hAnsi="Arial" w:cs="Arial"/>
-        </w:rPr>
-        <w:t xml:space="preserve">r </w:t>
-      </w:r>
-      <w:r>
-        <w:rPr>
-          <w:rFonts w:ascii="Arial" w:hAnsi="Arial" w:cs="Arial"/>
-        </w:rPr>
-        <w:t>Ankreuzzeugnisse in der</w:t>
-      </w:r>
-      <w:r>
-        <w:rPr>
-          <w:rFonts w:ascii="Arial" w:hAnsi="Arial" w:cs="Arial"/>
-        </w:rPr>
-        <w:t xml:space="preserve"> Grundschule zur Verfügung.</w:t>
-      </w:r>
-      <w:r>
-        <w:rPr>
-          <w:rFonts w:ascii="Arial" w:hAnsi="Arial" w:cs="Arial"/>
-        </w:rPr>
-        <w:t xml:space="preserve"> Damit diese genutzt werden können, sind ei</w:t>
-      </w:r>
-      <w:r>
-        <w:rPr>
-          <w:rFonts w:ascii="Arial" w:hAnsi="Arial" w:cs="Arial"/>
-        </w:rPr>
-        <w:t>nige Dinge zu beachten, die im F</w:t>
-      </w:r>
-      <w:r>
-        <w:rPr>
-          <w:rFonts w:ascii="Arial" w:hAnsi="Arial" w:cs="Arial"/>
-        </w:rPr>
-        <w:t>olgenden erläutert werden.</w:t>
-      </w:r>
-    </w:p>
-    <w:p>
-      <w:pPr>
-        <w:rPr>
-          <w:rFonts w:ascii="Arial" w:hAnsi="Arial" w:cs="Arial"/>
-        </w:rPr>
-      </w:pPr>
-    </w:p>
-    <w:p>
-      <w:pPr>
-        <w:pStyle w:val="berschrift1"/>
-      </w:pPr>
-      <w:bookmarkStart w:id="2" w:name="_Toc22221758"/>
-      <w:r>
-        <w:t xml:space="preserve">Allgemeine </w:t>
-      </w:r>
-      <w:r>
-        <w:t>Vorbereitungen</w:t>
-      </w:r>
-      <w:bookmarkEnd w:id="2"/>
     </w:p>
     <w:p>
       <w:pPr>
@@ -3638,32 +3611,18 @@
         <w:rPr>
           <w:rFonts w:ascii="Arial" w:hAnsi="Arial" w:cs="Arial"/>
         </w:rPr>
-        <w:t xml:space="preserve">Für die meisten dieser Schritte gibt es in </w:t>
-      </w:r>
-      <w:proofErr w:type="spellStart"/>
-      <w:r>
-        <w:rPr>
-          <w:rFonts w:ascii="Arial" w:hAnsi="Arial" w:cs="Arial"/>
-        </w:rPr>
-        <w:t>SchILD</w:t>
-      </w:r>
-      <w:proofErr w:type="spellEnd"/>
-      <w:r>
-        <w:rPr>
-          <w:rFonts w:ascii="Arial" w:hAnsi="Arial" w:cs="Arial"/>
-        </w:rPr>
-        <w:t xml:space="preserve"> entsprechende Gruppenprozesse, mit denen die jeweiligen Aufgaben rasch erledigt werden können.</w:t>
+        <w:t>Für die meisten dieser Schritte gibt es in SchILD entsprechende Gruppenprozesse, mit denen die jeweiligen Aufgaben rasch erledigt werden können.</w:t>
       </w:r>
     </w:p>
     <w:p>
       <w:pPr>
         <w:pStyle w:val="berschrift2"/>
       </w:pPr>
-      <w:bookmarkStart w:id="3" w:name="_Toc22221759"/>
+      <w:bookmarkStart w:id="2" w:name="_Toc22221759"/>
       <w:r>
         <w:t>Fächerkatalog konfigurieren</w:t>
       </w:r>
-      <w:bookmarkEnd w:id="3"/>
+      <w:bookmarkEnd w:id="2"/>
     </w:p>
     <w:p>
       <w:pPr>
@@ -4008,37 +3967,23 @@
       <w:pPr>
         <w:pStyle w:val="berschrift3"/>
       </w:pPr>
-      <w:bookmarkStart w:id="4" w:name="_Toc22221760"/>
+      <w:bookmarkStart w:id="3" w:name="_Toc22221760"/>
       <w:r>
         <w:t>Basis-Fächerkatalog laden</w:t>
       </w:r>
-      <w:bookmarkEnd w:id="4"/>
-    </w:p>
-    <w:p>
-      <w:pPr>
-        <w:rPr>
-          <w:rFonts w:ascii="Arial" w:hAnsi="Arial" w:cs="Arial"/>
-        </w:rPr>
-      </w:pPr>
-      <w:r>
-        <w:rPr>
-          <w:rFonts w:ascii="Arial" w:hAnsi="Arial" w:cs="Arial"/>
-        </w:rPr>
-        <w:t xml:space="preserve">Wenn Sie bisher in </w:t>
-      </w:r>
-      <w:proofErr w:type="spellStart"/>
-      <w:r>
-        <w:rPr>
-          <w:rFonts w:ascii="Arial" w:hAnsi="Arial" w:cs="Arial"/>
-        </w:rPr>
-        <w:t>SchILD</w:t>
-      </w:r>
-      <w:proofErr w:type="spellEnd"/>
-      <w:r>
-        <w:rPr>
-          <w:rFonts w:ascii="Arial" w:hAnsi="Arial" w:cs="Arial"/>
-        </w:rPr>
-        <w:t xml:space="preserve"> noch nicht mit Fächern gearbeitet haben, können Sie sich einen Basiskatalog, der die obigen Fächer enthält, automatisch erzeugen, indem Sie auf den Schalter „Basis-Fächerkatalog laden“ klicken. Es erscheint dann der Hinweis</w:t>
+      <w:bookmarkEnd w:id="3"/>
+    </w:p>
+    <w:p>
+      <w:pPr>
+        <w:rPr>
+          <w:rFonts w:ascii="Arial" w:hAnsi="Arial" w:cs="Arial"/>
+        </w:rPr>
+      </w:pPr>
+      <w:r>
+        <w:rPr>
+          <w:rFonts w:ascii="Arial" w:hAnsi="Arial" w:cs="Arial"/>
+        </w:rPr>
+        <w:t>Wenn Sie bisher in SchILD noch nicht mit Fächern gearbeitet haben, können Sie sich einen Basiskatalog, der die obigen Fächer enthält, automatisch erzeugen, indem Sie auf den Schalter „Basis-Fächerkatalog laden“ klicken. Es erscheint dann der Hinweis</w:t>
       </w:r>
     </w:p>
     <w:p>
@@ -4142,11 +4087,11 @@
       <w:pPr>
         <w:pStyle w:val="berschrift3"/>
       </w:pPr>
-      <w:bookmarkStart w:id="5" w:name="_Toc22221761"/>
+      <w:bookmarkStart w:id="4" w:name="_Toc22221761"/>
       <w:r>
         <w:t>Fächer einzeln anlegen und bearbeiten</w:t>
       </w:r>
-      <w:bookmarkEnd w:id="5"/>
+      <w:bookmarkEnd w:id="4"/>
     </w:p>
     <w:p>
       <w:pPr>
@@ -4244,7 +4189,7 @@
           </mc:Choice>
           <mc:Fallback>
             <w:pict>
-              <v:line w14:anchorId="4A7EA6E1" id="Line 2" o:spid="_x0000_s1026" style="position:absolute;flip:x;z-index:251656192;visibility:visible;mso-wrap-style:square;mso-width-percent:0;mso-height-percent:0;mso-wrap-distance-left:9pt;mso-wrap-distance-top:0;mso-wrap-distance-right:9pt;mso-wrap-distance-bottom:0;mso-position-horizontal:absolute;mso-position-horizontal-relative:text;mso-position-vertical:absolute;mso-position-vertical-relative:text;mso-width-percent:0;mso-height-percent:0;mso-width-relative:page;mso-height-relative:page" from="81pt,9.1pt" to="261pt,135.1pt" o:gfxdata="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">
+              <v:line w14:anchorId="68359E09" id="Line 2" o:spid="_x0000_s1026" style="position:absolute;flip:x;z-index:251656192;visibility:visible;mso-wrap-style:square;mso-width-percent:0;mso-height-percent:0;mso-wrap-distance-left:9pt;mso-wrap-distance-top:0;mso-wrap-distance-right:9pt;mso-wrap-distance-bottom:0;mso-position-horizontal:absolute;mso-position-horizontal-relative:text;mso-position-vertical:absolute;mso-position-vertical-relative:text;mso-width-percent:0;mso-height-percent:0;mso-width-relative:page;mso-height-relative:page" from="81pt,9.1pt" to="261pt,135.1pt" o:gfxdata="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">
                 <v:stroke endarrow="block"/>
               </v:line>
             </w:pict>
@@ -4422,7 +4367,7 @@
           </mc:Choice>
           <mc:Fallback>
             <w:pict>
-              <v:line w14:anchorId="62E1BD77" id="Line 3" o:spid="_x0000_s1026" style="position:absolute;flip:x y;z-index:251659264;visibility:visible;mso-wrap-style:square;mso-width-percent:0;mso-height-percent:0;mso-wrap-distance-left:9pt;mso-wrap-distance-top:0;mso-wrap-distance-right:9pt;mso-wrap-distance-bottom:0;mso-position-horizontal:absolute;mso-position-horizontal-relative:text;mso-position-vertical:absolute;mso-position-vertical-relative:text;mso-width-percent:0;mso-height-percent:0;mso-width-relative:page;mso-height-relative:page" from="234pt,1in" to="251.75pt,215.35pt" o:gfxdata="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">
+              <v:line w14:anchorId="0B257029" id="Line 3" o:spid="_x0000_s1026" style="position:absolute;flip:x y;z-index:251659264;visibility:visible;mso-wrap-style:square;mso-width-percent:0;mso-height-percent:0;mso-wrap-distance-left:9pt;mso-wrap-distance-top:0;mso-wrap-distance-right:9pt;mso-wrap-distance-bottom:0;mso-position-horizontal:absolute;mso-position-horizontal-relative:text;mso-position-vertical:absolute;mso-position-vertical-relative:text;mso-width-percent:0;mso-height-percent:0;mso-width-relative:page;mso-height-relative:page" from="234pt,1in" to="251.75pt,215.35pt" o:gfxdata="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">
                 <v:stroke endarrow="block"/>
               </v:line>
             </w:pict>
@@ -4501,21 +4446,7 @@
         <w:rPr>
           <w:rFonts w:ascii="Arial" w:hAnsi="Arial" w:cs="Arial"/>
         </w:rPr>
-        <w:t xml:space="preserve">Wählen Sie nun aus der Liste, die sich unter „ASD-Bezeichnung“ aufklappen lässt, ein passendes „Basisfach“ aus (Hinweis: Sie können in </w:t>
-      </w:r>
-      <w:proofErr w:type="spellStart"/>
-      <w:r>
-        <w:rPr>
-          <w:rFonts w:ascii="Arial" w:hAnsi="Arial" w:cs="Arial"/>
-        </w:rPr>
-        <w:t>SchILD</w:t>
-      </w:r>
-      <w:proofErr w:type="spellEnd"/>
-      <w:r>
-        <w:rPr>
-          <w:rFonts w:ascii="Arial" w:hAnsi="Arial" w:cs="Arial"/>
-        </w:rPr>
-        <w:t xml:space="preserve"> beliebige weitere Fächer anlegen, jedes Fach muss sich aber auf ein gültiges Basisfach beziehen). In der Liste tauchen alle Fächer auf, die an Ihrer Schule grundsätzlich vorkommen können. Für das Beispiel wählen wir den Eintrag „Islamische Religionslehre“ aus.</w:t>
+        <w:t>Wählen Sie nun aus der Liste, die sich unter „ASD-Bezeichnung“ aufklappen lässt, ein passendes „Basisfach“ aus (Hinweis: Sie können in SchILD beliebige weitere Fächer anlegen, jedes Fach muss sich aber auf ein gültiges Basisfach beziehen). In der Liste tauchen alle Fächer auf, die an Ihrer Schule grundsätzlich vorkommen können. Für das Beispiel wählen wir den Eintrag „Islamische Religionslehre“ aus.</w:t>
       </w:r>
     </w:p>
     <w:p>
@@ -4907,11 +4838,11 @@
       <w:pPr>
         <w:pStyle w:val="berschrift3"/>
       </w:pPr>
-      <w:bookmarkStart w:id="6" w:name="_Toc22221762"/>
+      <w:bookmarkStart w:id="5" w:name="_Toc22221762"/>
       <w:r>
         <w:t>Besondere Hinweise für „Deutsch“</w:t>
       </w:r>
-      <w:bookmarkEnd w:id="6"/>
+      <w:bookmarkEnd w:id="5"/>
     </w:p>
     <w:p>
       <w:pPr>
@@ -5223,21 +5154,7 @@
         <w:rPr>
           <w:rFonts w:ascii="Arial" w:hAnsi="Arial" w:cs="Arial"/>
         </w:rPr>
-        <w:t>Geben Sie bei „Deutsch“ in der Spalte „</w:t>
-      </w:r>
-      <w:proofErr w:type="spellStart"/>
-      <w:r>
-        <w:rPr>
-          <w:rFonts w:ascii="Arial" w:hAnsi="Arial" w:cs="Arial"/>
-        </w:rPr>
-        <w:t>Sortiernr</w:t>
-      </w:r>
-      <w:proofErr w:type="spellEnd"/>
-      <w:r>
-        <w:rPr>
-          <w:rFonts w:ascii="Arial" w:hAnsi="Arial" w:cs="Arial"/>
-        </w:rPr>
-        <w:t>.“ eine „passende“ Zahl ein, z.B. 10). Im Prinzip ist es egal, welche Zahl Sie wählen, nur sollte „Deutsch“ innerhalb der Gruppe der Sprachfächer (also Deutsch, Lesen, Rechtschreiben und Sprachgebrauch) die niedrigste Nummer haben.</w:t>
+        <w:t>Geben Sie bei „Deutsch“ in der Spalte „Sortiernr.“ eine „passende“ Zahl ein, z.B. 10). Im Prinzip ist es egal, welche Zahl Sie wählen, nur sollte „Deutsch“ innerhalb der Gruppe der Sprachfächer (also Deutsch, Lesen, Rechtschreiben und Sprachgebrauch) die niedrigste Nummer haben.</w:t>
       </w:r>
     </w:p>
     <w:p>
@@ -5456,12 +5373,12 @@
       <w:pPr>
         <w:pStyle w:val="berschrift2"/>
       </w:pPr>
-      <w:bookmarkStart w:id="7" w:name="_Toc22221763"/>
+      <w:bookmarkStart w:id="6" w:name="_Toc22221763"/>
       <w:r>
         <w:lastRenderedPageBreak/>
         <w:t>Stundentafeln einrichten</w:t>
       </w:r>
-      <w:bookmarkEnd w:id="7"/>
+      <w:bookmarkEnd w:id="6"/>
     </w:p>
     <w:p>
       <w:pPr>
@@ -5984,11 +5901,11 @@
       <w:pPr>
         <w:pStyle w:val="berschrift3"/>
       </w:pPr>
-      <w:bookmarkStart w:id="8" w:name="_Toc22221764"/>
+      <w:bookmarkStart w:id="7" w:name="_Toc22221764"/>
       <w:r>
         <w:t>Sonderfall Religion</w:t>
       </w:r>
-      <w:bookmarkEnd w:id="8"/>
+      <w:bookmarkEnd w:id="7"/>
     </w:p>
     <w:p>
       <w:pPr>
@@ -6128,12 +6045,12 @@
       <w:r>
         <w:br w:type="page"/>
       </w:r>
-      <w:bookmarkStart w:id="9" w:name="_Toc22221765"/>
+      <w:bookmarkStart w:id="8" w:name="_Toc22221765"/>
       <w:r>
         <w:lastRenderedPageBreak/>
         <w:t>Stundentafel zuweisen</w:t>
       </w:r>
-      <w:bookmarkEnd w:id="9"/>
+      <w:bookmarkEnd w:id="8"/>
     </w:p>
     <w:p>
       <w:pPr>
@@ -6371,12 +6288,12 @@
       <w:r>
         <w:br w:type="page"/>
       </w:r>
-      <w:bookmarkStart w:id="10" w:name="_Toc22221766"/>
+      <w:bookmarkStart w:id="9" w:name="_Toc22221766"/>
       <w:r>
         <w:lastRenderedPageBreak/>
         <w:t>Lehrkräfte zuweisen</w:t>
       </w:r>
-      <w:bookmarkEnd w:id="10"/>
+      <w:bookmarkEnd w:id="9"/>
     </w:p>
     <w:p>
       <w:pPr>
@@ -6418,7 +6335,6 @@
         </w:rPr>
         <w:t xml:space="preserve">: Wenn die Noteneingabe über die Internet-Anwendung </w:t>
       </w:r>
-      <w:proofErr w:type="spellStart"/>
       <w:r>
         <w:rPr>
           <w:rFonts w:ascii="Arial" w:hAnsi="Arial" w:cs="Arial"/>
@@ -6429,14 +6345,12 @@
         </w:rPr>
         <w:t>SchILDweb</w:t>
       </w:r>
-      <w:proofErr w:type="spellEnd"/>
       <w:r>
         <w:rPr>
           <w:rFonts w:ascii="Arial" w:hAnsi="Arial" w:cs="Arial"/>
         </w:rPr>
         <w:t xml:space="preserve"> erfolgen soll, muss die Zuweisung der Lehrkräfte zwingend erfolgen. In </w:t>
       </w:r>
-      <w:proofErr w:type="spellStart"/>
       <w:r>
         <w:rPr>
           <w:rFonts w:ascii="Arial" w:hAnsi="Arial" w:cs="Arial"/>
@@ -6447,7 +6361,6 @@
         </w:rPr>
         <w:t>SchILDweb</w:t>
       </w:r>
-      <w:proofErr w:type="spellEnd"/>
       <w:r>
         <w:rPr>
           <w:rFonts w:ascii="Arial" w:hAnsi="Arial" w:cs="Arial"/>
@@ -6780,14 +6693,14 @@
       <w:pPr>
         <w:pStyle w:val="berschrift1"/>
       </w:pPr>
-      <w:bookmarkStart w:id="11" w:name="_Toc22221767"/>
+      <w:bookmarkStart w:id="10" w:name="_Toc22221767"/>
       <w:r>
         <w:t xml:space="preserve">Spezielle </w:t>
       </w:r>
       <w:r>
         <w:t>Vorbereitungen für Ankreuzzeugnisse</w:t>
       </w:r>
-      <w:bookmarkEnd w:id="11"/>
+      <w:bookmarkEnd w:id="10"/>
     </w:p>
     <w:p>
       <w:pPr>
@@ -6931,11 +6844,11 @@
         </w:numPr>
         <w:ind w:left="720"/>
       </w:pPr>
-      <w:bookmarkStart w:id="12" w:name="_Toc22221768"/>
+      <w:bookmarkStart w:id="11" w:name="_Toc22221768"/>
       <w:r>
         <w:t>Kompetenzbeschreibungen bearbeiten</w:t>
       </w:r>
-      <w:bookmarkEnd w:id="12"/>
+      <w:bookmarkEnd w:id="11"/>
     </w:p>
     <w:p>
       <w:pPr>
@@ -6965,21 +6878,7 @@
         <w:rPr>
           <w:rFonts w:ascii="Arial" w:hAnsi="Arial" w:cs="Arial"/>
         </w:rPr>
-        <w:t xml:space="preserve"> in </w:t>
-      </w:r>
-      <w:proofErr w:type="spellStart"/>
-      <w:r>
-        <w:rPr>
-          <w:rFonts w:ascii="Arial" w:hAnsi="Arial" w:cs="Arial"/>
-        </w:rPr>
-        <w:t>SchILD</w:t>
-      </w:r>
-      <w:proofErr w:type="spellEnd"/>
-      <w:r>
-        <w:rPr>
-          <w:rFonts w:ascii="Arial" w:hAnsi="Arial" w:cs="Arial"/>
-        </w:rPr>
-        <w:t xml:space="preserve"> über den Menüpunkt „Schulverwaltung&gt;&gt;Angaben zu Ankreuzzeugnissen“. Es erscheint dann das folgende Fenster:</w:t>
+        <w:t xml:space="preserve"> in SchILD über den Menüpunkt „Schulverwaltung&gt;&gt;Angaben zu Ankreuzzeugnissen“. Es erscheint dann das folgende Fenster:</w:t>
       </w:r>
     </w:p>
     <w:p>
@@ -8290,12 +8189,12 @@
       <w:pPr>
         <w:pStyle w:val="berschrift3"/>
       </w:pPr>
-      <w:bookmarkStart w:id="13" w:name="_Toc22221769"/>
+      <w:bookmarkStart w:id="12" w:name="_Toc22221769"/>
       <w:r>
         <w:lastRenderedPageBreak/>
         <w:t>Besondere Hinweise für „Deutsch“</w:t>
       </w:r>
-      <w:bookmarkEnd w:id="13"/>
+      <w:bookmarkEnd w:id="12"/>
     </w:p>
     <w:p>
       <w:pPr>
@@ -8746,24 +8645,24 @@
         </w:rPr>
         <w:tab/>
       </w:r>
-      <w:bookmarkStart w:id="14" w:name="_Toc22221770"/>
+      <w:bookmarkStart w:id="13" w:name="_Toc22221770"/>
       <w:r>
         <w:rPr>
           <w:noProof/>
         </w:rPr>
         <w:t>Weitere Angaben zu Ankreuzzeugnissen</w:t>
       </w:r>
+      <w:bookmarkEnd w:id="13"/>
+    </w:p>
+    <w:p>
+      <w:pPr>
+        <w:pStyle w:val="berschrift3"/>
+      </w:pPr>
+      <w:bookmarkStart w:id="14" w:name="_Toc22221771"/>
+      <w:r>
+        <w:t>Kompetenzstufen</w:t>
+      </w:r>
       <w:bookmarkEnd w:id="14"/>
-    </w:p>
-    <w:p>
-      <w:pPr>
-        <w:pStyle w:val="berschrift3"/>
-      </w:pPr>
-      <w:bookmarkStart w:id="15" w:name="_Toc22221771"/>
-      <w:r>
-        <w:t>Kompetenzstufen</w:t>
-      </w:r>
-      <w:bookmarkEnd w:id="15"/>
     </w:p>
     <w:p>
       <w:pPr>
@@ -9161,11 +9060,11 @@
       <w:pPr>
         <w:pStyle w:val="berschrift3"/>
       </w:pPr>
-      <w:bookmarkStart w:id="16" w:name="_Toc22221772"/>
+      <w:bookmarkStart w:id="15" w:name="_Toc22221772"/>
       <w:r>
         <w:t>Frei definierbare Zeugnisrubrik</w:t>
       </w:r>
-      <w:bookmarkEnd w:id="16"/>
+      <w:bookmarkEnd w:id="15"/>
     </w:p>
     <w:p>
       <w:pPr>
@@ -9400,7 +9299,7 @@
         </w:numPr>
         <w:ind w:left="720"/>
       </w:pPr>
-      <w:bookmarkStart w:id="17" w:name="_Toc22221773"/>
+      <w:bookmarkStart w:id="16" w:name="_Toc22221773"/>
       <w:r>
         <w:lastRenderedPageBreak/>
         <w:t>Zuweis</w:t>
@@ -9408,7 +9307,7 @@
       <w:r>
         <w:t>ung der Kompetenzbeschreibungen</w:t>
       </w:r>
-      <w:bookmarkEnd w:id="17"/>
+      <w:bookmarkEnd w:id="16"/>
     </w:p>
     <w:p>
       <w:pPr>
@@ -10152,17 +10051,12 @@
       <w:r>
         <w:br w:type="page"/>
       </w:r>
-      <w:bookmarkStart w:id="18" w:name="_Toc22221774"/>
+      <w:bookmarkStart w:id="17" w:name="_Toc22221774"/>
       <w:r>
         <w:lastRenderedPageBreak/>
-        <w:t xml:space="preserve">Noteneingabe in </w:t>
-      </w:r>
-      <w:proofErr w:type="spellStart"/>
-      <w:r>
-        <w:t>SchILDweb</w:t>
-      </w:r>
-      <w:bookmarkEnd w:id="18"/>
-      <w:proofErr w:type="spellEnd"/>
+        <w:t>Noteneingabe in SchILDweb</w:t>
+      </w:r>
+      <w:bookmarkEnd w:id="17"/>
     </w:p>
     <w:p>
       <w:pPr>
@@ -10173,133 +10067,63 @@
         </w:numPr>
         <w:ind w:left="431" w:hanging="431"/>
       </w:pPr>
-      <w:bookmarkStart w:id="19" w:name="_Toc22221775"/>
+      <w:bookmarkStart w:id="18" w:name="_Toc22221775"/>
       <w:r>
         <w:t>Allgemeine Informationen</w:t>
       </w:r>
-      <w:bookmarkEnd w:id="19"/>
-    </w:p>
-    <w:p>
-      <w:pPr>
-        <w:rPr>
-          <w:rFonts w:ascii="Arial" w:hAnsi="Arial" w:cs="Arial"/>
-        </w:rPr>
-      </w:pPr>
-      <w:r>
-        <w:rPr>
-          <w:rFonts w:ascii="Arial" w:hAnsi="Arial" w:cs="Arial"/>
-        </w:rPr>
-        <w:t xml:space="preserve">Mit dem </w:t>
-      </w:r>
-      <w:proofErr w:type="spellStart"/>
-      <w:r>
-        <w:rPr>
-          <w:rFonts w:ascii="Arial" w:hAnsi="Arial" w:cs="Arial"/>
-        </w:rPr>
-        <w:t>SchILDweb</w:t>
-      </w:r>
-      <w:proofErr w:type="spellEnd"/>
-      <w:r>
-        <w:rPr>
-          <w:rFonts w:ascii="Arial" w:hAnsi="Arial" w:cs="Arial"/>
-        </w:rPr>
-        <w:t xml:space="preserve"> Notenmodul haben Lehrerinnen und Lehrer über das Inter- oder Intranet direkten Zugriff aus Schülerleistungsdaten in </w:t>
-      </w:r>
-      <w:proofErr w:type="spellStart"/>
-      <w:r>
-        <w:rPr>
-          <w:rFonts w:ascii="Arial" w:hAnsi="Arial" w:cs="Arial"/>
-        </w:rPr>
-        <w:t>SchILDzentral</w:t>
-      </w:r>
-      <w:proofErr w:type="spellEnd"/>
-      <w:r>
-        <w:rPr>
-          <w:rFonts w:ascii="Arial" w:hAnsi="Arial" w:cs="Arial"/>
-        </w:rPr>
-        <w:t xml:space="preserve">. Diese können dann mit Hilfe eines aktuellen Webbrowsers eingesehen und editiert werden. Neben der reinen Noteneingabe können auch Bemerkungen zur Lernentwicklung und Zeugnisbemerkungen eingegeben werden. Dem Anwender steht hierfür eine komfortable Benutzeroberfläche mit selbstdefinierbaren Filter- und Anzeigefunktionen zur Verfügung. </w:t>
-      </w:r>
-    </w:p>
-    <w:p>
-      <w:pPr>
-        <w:rPr>
-          <w:rFonts w:ascii="Arial" w:hAnsi="Arial" w:cs="Arial"/>
-        </w:rPr>
-      </w:pPr>
-    </w:p>
-    <w:p>
-      <w:pPr>
-        <w:rPr>
-          <w:rFonts w:ascii="Arial" w:hAnsi="Arial" w:cs="Arial"/>
-        </w:rPr>
-      </w:pPr>
-      <w:r>
-        <w:rPr>
-          <w:rFonts w:ascii="Arial" w:hAnsi="Arial" w:cs="Arial"/>
-        </w:rPr>
-        <w:t xml:space="preserve">Die Rechte für Datenzugriff und Bearbeitung werden von </w:t>
-      </w:r>
-      <w:proofErr w:type="spellStart"/>
-      <w:r>
-        <w:rPr>
-          <w:rFonts w:ascii="Arial" w:hAnsi="Arial" w:cs="Arial"/>
-        </w:rPr>
-        <w:t>SchILDzentral</w:t>
-      </w:r>
-      <w:proofErr w:type="spellEnd"/>
-      <w:r>
-        <w:rPr>
-          <w:rFonts w:ascii="Arial" w:hAnsi="Arial" w:cs="Arial"/>
-        </w:rPr>
-        <w:t xml:space="preserve"> gesteuert. Über ein sicheres Einmal-Kennwort wird der Zugriff auf </w:t>
-      </w:r>
-      <w:proofErr w:type="spellStart"/>
-      <w:r>
-        <w:rPr>
-          <w:rFonts w:ascii="Arial" w:hAnsi="Arial" w:cs="Arial"/>
-        </w:rPr>
-        <w:t>SchILDweb</w:t>
-      </w:r>
-      <w:proofErr w:type="spellEnd"/>
-      <w:r>
-        <w:rPr>
-          <w:rFonts w:ascii="Arial" w:hAnsi="Arial" w:cs="Arial"/>
-        </w:rPr>
-        <w:t xml:space="preserve"> aktiviert. Eine verschlüsselte SSL-Verbindung sowie ein sicheres Sitzungs-Management verhindern den Fremdzugriff auf Schülerdaten.</w:t>
-      </w:r>
-    </w:p>
-    <w:p>
-      <w:pPr>
-        <w:rPr>
-          <w:rFonts w:ascii="Arial" w:hAnsi="Arial" w:cs="Arial"/>
-        </w:rPr>
-      </w:pPr>
-    </w:p>
-    <w:p>
-      <w:pPr>
-        <w:rPr>
-          <w:rFonts w:ascii="Arial" w:hAnsi="Arial" w:cs="Arial"/>
-        </w:rPr>
-      </w:pPr>
-      <w:r>
-        <w:rPr>
-          <w:rFonts w:ascii="Arial" w:hAnsi="Arial" w:cs="Arial"/>
-        </w:rPr>
-        <w:t xml:space="preserve">Damit </w:t>
-      </w:r>
-      <w:proofErr w:type="spellStart"/>
-      <w:r>
-        <w:rPr>
-          <w:rFonts w:ascii="Arial" w:hAnsi="Arial" w:cs="Arial"/>
-        </w:rPr>
-        <w:t>SchILDweb</w:t>
-      </w:r>
-      <w:proofErr w:type="spellEnd"/>
-      <w:r>
-        <w:rPr>
-          <w:rFonts w:ascii="Arial" w:hAnsi="Arial" w:cs="Arial"/>
-        </w:rPr>
-        <w:t xml:space="preserve"> von einer Lehrerin oder einem Lehrer verwendet werden kann, müssen folgende Voraussetzungen erfüllt sein:</w:t>
+      <w:bookmarkEnd w:id="18"/>
+    </w:p>
+    <w:p>
+      <w:pPr>
+        <w:rPr>
+          <w:rFonts w:ascii="Arial" w:hAnsi="Arial" w:cs="Arial"/>
+        </w:rPr>
+      </w:pPr>
+      <w:r>
+        <w:rPr>
+          <w:rFonts w:ascii="Arial" w:hAnsi="Arial" w:cs="Arial"/>
+        </w:rPr>
+        <w:t xml:space="preserve">Mit dem SchILDweb Notenmodul haben Lehrerinnen und Lehrer über das Inter- oder Intranet direkten Zugriff aus Schülerleistungsdaten in SchILDzentral. Diese können dann mit Hilfe eines aktuellen Webbrowsers eingesehen und editiert werden. Neben der reinen Noteneingabe können auch Bemerkungen zur Lernentwicklung und Zeugnisbemerkungen eingegeben werden. Dem Anwender steht hierfür eine komfortable Benutzeroberfläche mit selbstdefinierbaren Filter- und Anzeigefunktionen zur Verfügung. </w:t>
+      </w:r>
+    </w:p>
+    <w:p>
+      <w:pPr>
+        <w:rPr>
+          <w:rFonts w:ascii="Arial" w:hAnsi="Arial" w:cs="Arial"/>
+        </w:rPr>
+      </w:pPr>
+    </w:p>
+    <w:p>
+      <w:pPr>
+        <w:rPr>
+          <w:rFonts w:ascii="Arial" w:hAnsi="Arial" w:cs="Arial"/>
+        </w:rPr>
+      </w:pPr>
+      <w:r>
+        <w:rPr>
+          <w:rFonts w:ascii="Arial" w:hAnsi="Arial" w:cs="Arial"/>
+        </w:rPr>
+        <w:t>Die Rechte für Datenzugriff und Bearbeitung werden von SchILDzentral gesteuert. Über ein sicheres Einmal-Kennwort wird der Zugriff auf SchILDweb aktiviert. Eine verschlüsselte SSL-Verbindung sowie ein sicheres Sitzungs-Management verhindern den Fremdzugriff auf Schülerdaten.</w:t>
+      </w:r>
+    </w:p>
+    <w:p>
+      <w:pPr>
+        <w:rPr>
+          <w:rFonts w:ascii="Arial" w:hAnsi="Arial" w:cs="Arial"/>
+        </w:rPr>
+      </w:pPr>
+    </w:p>
+    <w:p>
+      <w:pPr>
+        <w:rPr>
+          <w:rFonts w:ascii="Arial" w:hAnsi="Arial" w:cs="Arial"/>
+        </w:rPr>
+      </w:pPr>
+      <w:r>
+        <w:rPr>
+          <w:rFonts w:ascii="Arial" w:hAnsi="Arial" w:cs="Arial"/>
+        </w:rPr>
+        <w:t>Damit SchILDweb von einer Lehrerin oder einem Lehrer verwendet werden kann, müssen folgende Voraussetzungen erfüllt sein:</w:t>
       </w:r>
     </w:p>
     <w:p>
@@ -10316,21 +10140,7 @@
         <w:rPr>
           <w:rFonts w:ascii="Arial" w:hAnsi="Arial" w:cs="Arial"/>
         </w:rPr>
-        <w:t xml:space="preserve">Für die betreffende Person muss in </w:t>
-      </w:r>
-      <w:proofErr w:type="spellStart"/>
-      <w:r>
-        <w:rPr>
-          <w:rFonts w:ascii="Arial" w:hAnsi="Arial" w:cs="Arial"/>
-        </w:rPr>
-        <w:t>SchILDzentral</w:t>
-      </w:r>
-      <w:proofErr w:type="spellEnd"/>
-      <w:r>
-        <w:rPr>
-          <w:rFonts w:ascii="Arial" w:hAnsi="Arial" w:cs="Arial"/>
-        </w:rPr>
-        <w:t xml:space="preserve"> eine gültige E-Mail-Adresse hinterlegt sein</w:t>
+        <w:t>Für die betreffende Person muss in SchILDzentral eine gültige E-Mail-Adresse hinterlegt sein</w:t>
       </w:r>
     </w:p>
     <w:p>
@@ -10366,37 +10176,23 @@
         </w:numPr>
         <w:ind w:left="431" w:hanging="431"/>
       </w:pPr>
-      <w:bookmarkStart w:id="20" w:name="_Toc22221776"/>
+      <w:bookmarkStart w:id="19" w:name="_Toc22221776"/>
       <w:r>
         <w:t>Erster Aufruf</w:t>
       </w:r>
-      <w:bookmarkEnd w:id="20"/>
-    </w:p>
-    <w:p>
-      <w:pPr>
-        <w:rPr>
-          <w:rFonts w:ascii="Arial" w:hAnsi="Arial" w:cs="Arial"/>
-        </w:rPr>
-      </w:pPr>
-      <w:r>
-        <w:rPr>
-          <w:rFonts w:ascii="Arial" w:hAnsi="Arial" w:cs="Arial"/>
-        </w:rPr>
-        <w:t xml:space="preserve">Sind die obigen Voraussetzungen erfüllt, so kann </w:t>
-      </w:r>
-      <w:proofErr w:type="spellStart"/>
-      <w:r>
-        <w:rPr>
-          <w:rFonts w:ascii="Arial" w:hAnsi="Arial" w:cs="Arial"/>
-        </w:rPr>
-        <w:t>SchILDweb</w:t>
-      </w:r>
-      <w:proofErr w:type="spellEnd"/>
-      <w:r>
-        <w:rPr>
-          <w:rFonts w:ascii="Arial" w:hAnsi="Arial" w:cs="Arial"/>
-        </w:rPr>
-        <w:t xml:space="preserve"> wie folgt gestartet werden:</w:t>
+      <w:bookmarkEnd w:id="19"/>
+    </w:p>
+    <w:p>
+      <w:pPr>
+        <w:rPr>
+          <w:rFonts w:ascii="Arial" w:hAnsi="Arial" w:cs="Arial"/>
+        </w:rPr>
+      </w:pPr>
+      <w:r>
+        <w:rPr>
+          <w:rFonts w:ascii="Arial" w:hAnsi="Arial" w:cs="Arial"/>
+        </w:rPr>
+        <w:t>Sind die obigen Voraussetzungen erfüllt, so kann SchILDweb wie folgt gestartet werden:</w:t>
       </w:r>
     </w:p>
     <w:p>
@@ -10420,21 +10216,7 @@
         <w:rPr>
           <w:rFonts w:ascii="Arial" w:hAnsi="Arial" w:cs="Arial"/>
         </w:rPr>
-        <w:t xml:space="preserve">Rufen Sie </w:t>
-      </w:r>
-      <w:proofErr w:type="spellStart"/>
-      <w:r>
-        <w:rPr>
-          <w:rFonts w:ascii="Arial" w:hAnsi="Arial" w:cs="Arial"/>
-        </w:rPr>
-        <w:t>SchILDweb</w:t>
-      </w:r>
-      <w:proofErr w:type="spellEnd"/>
-      <w:r>
-        <w:rPr>
-          <w:rFonts w:ascii="Arial" w:hAnsi="Arial" w:cs="Arial"/>
-        </w:rPr>
-        <w:t xml:space="preserve"> in Ihrem Browser über die Internet-Adresse auf, die sie von Ihrem Schulträger erhalten haben</w:t>
+        <w:t>Rufen Sie SchILDweb in Ihrem Browser über die Internet-Adresse auf, die sie von Ihrem Schulträger erhalten haben</w:t>
       </w:r>
     </w:p>
     <w:p>
@@ -10451,42 +10233,14 @@
         <w:rPr>
           <w:rFonts w:ascii="Arial" w:hAnsi="Arial" w:cs="Arial"/>
         </w:rPr>
-        <w:t xml:space="preserve">Es erscheint dann ein Anmeldedialog, in dem Sie Ihren Login-Namen eingeben müssen. Der Login-Name setzt sich aus Ihrem Lehrerkürzel (wie in </w:t>
-      </w:r>
-      <w:proofErr w:type="spellStart"/>
-      <w:r>
-        <w:rPr>
-          <w:rFonts w:ascii="Arial" w:hAnsi="Arial" w:cs="Arial"/>
-        </w:rPr>
-        <w:t>SchILDzentral</w:t>
-      </w:r>
-      <w:proofErr w:type="spellEnd"/>
-      <w:r>
-        <w:rPr>
-          <w:rFonts w:ascii="Arial" w:hAnsi="Arial" w:cs="Arial"/>
-        </w:rPr>
-        <w:t>) und der Schulnummer Ihrer Schule zusammen.</w:t>
+        <w:t>Es erscheint dann ein Anmeldedialog, in dem Sie Ihren Login-Namen eingeben müssen. Der Login-Name setzt sich aus Ihrem Lehrerkürzel (wie in SchILDzentral) und der Schulnummer Ihrer Schule zusammen.</w:t>
       </w:r>
       <w:r>
         <w:rPr>
           <w:rFonts w:ascii="Arial" w:hAnsi="Arial" w:cs="Arial"/>
         </w:rPr>
         <w:br/>
-        <w:t xml:space="preserve">Beispiel: Wenn das Lehrerkürzel MEI ist und Sie an der Schule mit der </w:t>
-      </w:r>
-      <w:proofErr w:type="spellStart"/>
-      <w:r>
-        <w:rPr>
-          <w:rFonts w:ascii="Arial" w:hAnsi="Arial" w:cs="Arial"/>
-        </w:rPr>
-        <w:t>Schulnr</w:t>
-      </w:r>
-      <w:proofErr w:type="spellEnd"/>
-      <w:r>
-        <w:rPr>
-          <w:rFonts w:ascii="Arial" w:hAnsi="Arial" w:cs="Arial"/>
-        </w:rPr>
-        <w:t>. 123456 unterrichten, so</w:t>
+        <w:t>Beispiel: Wenn das Lehrerkürzel MEI ist und Sie an der Schule mit der Schulnr. 123456 unterrichten, so</w:t>
       </w:r>
       <w:r>
         <w:rPr>
@@ -10604,21 +10358,7 @@
         <w:rPr>
           <w:rFonts w:ascii="Arial" w:hAnsi="Arial" w:cs="Arial"/>
         </w:rPr>
-        <w:t xml:space="preserve">Anschließend müssen Sie Ihre E-Mail-Adresse angeben, die Eingabe wird mit der in </w:t>
-      </w:r>
-      <w:proofErr w:type="spellStart"/>
-      <w:r>
-        <w:rPr>
-          <w:rFonts w:ascii="Arial" w:hAnsi="Arial" w:cs="Arial"/>
-        </w:rPr>
-        <w:t>SchILDzentral</w:t>
-      </w:r>
-      <w:proofErr w:type="spellEnd"/>
-      <w:r>
-        <w:rPr>
-          <w:rFonts w:ascii="Arial" w:hAnsi="Arial" w:cs="Arial"/>
-        </w:rPr>
-        <w:t xml:space="preserve"> hinterlegten E-Mail-Adresse verglichen, nur wenn die </w:t>
+        <w:t xml:space="preserve">Anschließend müssen Sie Ihre E-Mail-Adresse angeben, die Eingabe wird mit der in SchILDzentral hinterlegten E-Mail-Adresse verglichen, nur wenn die </w:t>
       </w:r>
       <w:r>
         <w:rPr>
@@ -10786,11 +10526,11 @@
         </w:numPr>
         <w:ind w:left="431" w:hanging="431"/>
       </w:pPr>
-      <w:bookmarkStart w:id="21" w:name="_Toc22221777"/>
+      <w:bookmarkStart w:id="20" w:name="_Toc22221777"/>
       <w:r>
         <w:t>Noten und fachbezogene Bemerkungen eingeben</w:t>
       </w:r>
-      <w:bookmarkEnd w:id="21"/>
+      <w:bookmarkEnd w:id="20"/>
     </w:p>
     <w:p>
       <w:pPr>
@@ -10961,21 +10701,7 @@
         <w:rPr>
           <w:rFonts w:ascii="Arial" w:hAnsi="Arial" w:cs="Arial"/>
         </w:rPr>
-        <w:t xml:space="preserve">Eingaben in den ersten sechs Spalten (bis einschl. „Kurs“) sind gesperrt, eine Eingabe in den Fehlstundenspalten ist nur möglich, wenn in </w:t>
-      </w:r>
-      <w:proofErr w:type="spellStart"/>
-      <w:r>
-        <w:rPr>
-          <w:rFonts w:ascii="Arial" w:hAnsi="Arial" w:cs="Arial"/>
-        </w:rPr>
-        <w:t>SchILDzentral</w:t>
-      </w:r>
-      <w:proofErr w:type="spellEnd"/>
-      <w:r>
-        <w:rPr>
-          <w:rFonts w:ascii="Arial" w:hAnsi="Arial" w:cs="Arial"/>
-        </w:rPr>
-        <w:t xml:space="preserve"> für die jeweilige Jahrgangsstufe ein „fachbezogenes Fehlstundenmodell“ eingestellt wurde. Bei Grundschulen ist dies meist nicht der Fall, hier werden i.d.R. die „Gesamtfehlstunden“ erfasst (die nur der Klassenlehrer/die Klassenlehrerin eingeben kann).</w:t>
+        <w:t>Eingaben in den ersten sechs Spalten (bis einschl. „Kurs“) sind gesperrt, eine Eingabe in den Fehlstundenspalten ist nur möglich, wenn in SchILDzentral für die jeweilige Jahrgangsstufe ein „fachbezogenes Fehlstundenmodell“ eingestellt wurde. Bei Grundschulen ist dies meist nicht der Fall, hier werden i.d.R. die „Gesamtfehlstunden“ erfasst (die nur der Klassenlehrer/die Klassenlehrerin eingeben kann).</w:t>
       </w:r>
     </w:p>
     <w:p>
@@ -11289,11 +11015,11 @@
         </w:numPr>
         <w:ind w:left="431" w:hanging="431"/>
       </w:pPr>
-      <w:bookmarkStart w:id="22" w:name="_Toc22221778"/>
+      <w:bookmarkStart w:id="21" w:name="_Toc22221778"/>
       <w:r>
         <w:t>Änderungen speichern</w:t>
       </w:r>
-      <w:bookmarkEnd w:id="22"/>
+      <w:bookmarkEnd w:id="21"/>
     </w:p>
     <w:p>
       <w:pPr>
@@ -11413,21 +11139,7 @@
         <w:rPr>
           <w:rFonts w:ascii="Arial" w:hAnsi="Arial" w:cs="Arial"/>
         </w:rPr>
-        <w:t xml:space="preserve">Wenn Sie sich aus </w:t>
-      </w:r>
-      <w:proofErr w:type="spellStart"/>
-      <w:r>
-        <w:rPr>
-          <w:rFonts w:ascii="Arial" w:hAnsi="Arial" w:cs="Arial"/>
-        </w:rPr>
-        <w:t>SchILDweb</w:t>
-      </w:r>
-      <w:proofErr w:type="spellEnd"/>
-      <w:r>
-        <w:rPr>
-          <w:rFonts w:ascii="Arial" w:hAnsi="Arial" w:cs="Arial"/>
-        </w:rPr>
-        <w:t xml:space="preserve"> abmelden und noch nicht gespeicherte Änderungen vorhanden sind, so erscheint die folgende Abfrage, über die Sie festlegen können, was mit diesen Änderungen geschehen soll.</w:t>
+        <w:t>Wenn Sie sich aus SchILDweb abmelden und noch nicht gespeicherte Änderungen vorhanden sind, so erscheint die folgende Abfrage, über die Sie festlegen können, was mit diesen Änderungen geschehen soll.</w:t>
       </w:r>
     </w:p>
     <w:p>
@@ -11507,32 +11219,24 @@
         </w:numPr>
         <w:ind w:left="431" w:hanging="431"/>
       </w:pPr>
-      <w:bookmarkStart w:id="23" w:name="_Toc22221779"/>
+      <w:bookmarkStart w:id="22" w:name="_Toc22221779"/>
       <w:r>
         <w:t>Kompetenzstufen eintragen</w:t>
       </w:r>
-      <w:bookmarkEnd w:id="23"/>
-    </w:p>
-    <w:p>
-      <w:pPr>
-        <w:rPr>
-          <w:rFonts w:ascii="Arial" w:hAnsi="Arial" w:cs="Arial"/>
-        </w:rPr>
-      </w:pPr>
-      <w:r>
-        <w:rPr>
-          <w:rFonts w:ascii="Arial" w:hAnsi="Arial" w:cs="Arial"/>
-        </w:rPr>
-        <w:t xml:space="preserve">Um die </w:t>
-      </w:r>
-      <w:proofErr w:type="spellStart"/>
-      <w:r>
-        <w:rPr>
-          <w:rFonts w:ascii="Arial" w:hAnsi="Arial" w:cs="Arial"/>
-        </w:rPr>
-        <w:t>Kompetenzsstufen</w:t>
-      </w:r>
-      <w:proofErr w:type="spellEnd"/>
+      <w:bookmarkEnd w:id="22"/>
+    </w:p>
+    <w:p>
+      <w:pPr>
+        <w:rPr>
+          <w:rFonts w:ascii="Arial" w:hAnsi="Arial" w:cs="Arial"/>
+        </w:rPr>
+      </w:pPr>
+      <w:r>
+        <w:rPr>
+          <w:rFonts w:ascii="Arial" w:hAnsi="Arial" w:cs="Arial"/>
+        </w:rPr>
+        <w:t>Um die Kompetenzsstufen</w:t>
+      </w:r>
       <w:r>
         <w:rPr>
           <w:rFonts w:ascii="Arial" w:hAnsi="Arial" w:cs="Arial"/>
@@ -11830,21 +11534,7 @@
         <w:rPr>
           <w:rFonts w:ascii="Arial" w:hAnsi="Arial" w:cs="Arial"/>
         </w:rPr>
-        <w:t xml:space="preserve">Option „Alle Änderungen der Kompetenzen f. Ankreuzzeugnisse </w:t>
-      </w:r>
-      <w:proofErr w:type="gramStart"/>
-      <w:r>
-        <w:rPr>
-          <w:rFonts w:ascii="Arial" w:hAnsi="Arial" w:cs="Arial"/>
-        </w:rPr>
-        <w:t>speichern..</w:t>
-      </w:r>
-      <w:proofErr w:type="gramEnd"/>
-      <w:r>
-        <w:rPr>
-          <w:rFonts w:ascii="Arial" w:hAnsi="Arial" w:cs="Arial"/>
-        </w:rPr>
-        <w:t>“ aus.</w:t>
+        <w:t>Option „Alle Änderungen der Kompetenzen f. Ankreuzzeugnisse speichern..“ aus.</w:t>
       </w:r>
     </w:p>
     <w:p>
@@ -11964,12 +11654,12 @@
         </w:numPr>
         <w:ind w:left="431" w:hanging="431"/>
       </w:pPr>
-      <w:bookmarkStart w:id="24" w:name="_Toc22221780"/>
+      <w:bookmarkStart w:id="23" w:name="_Toc22221780"/>
       <w:r>
         <w:lastRenderedPageBreak/>
         <w:t>Eingaben durch Klassenlehrer</w:t>
       </w:r>
-      <w:bookmarkEnd w:id="24"/>
+      <w:bookmarkEnd w:id="23"/>
     </w:p>
     <w:p>
       <w:pPr>
@@ -12120,12 +11810,12 @@
       <w:pPr>
         <w:pStyle w:val="berschrift1"/>
       </w:pPr>
-      <w:bookmarkStart w:id="25" w:name="_Toc22221781"/>
+      <w:bookmarkStart w:id="24" w:name="_Toc22221781"/>
       <w:r>
         <w:lastRenderedPageBreak/>
         <w:t>Zeugnisse ausgeben</w:t>
       </w:r>
-      <w:bookmarkEnd w:id="25"/>
+      <w:bookmarkEnd w:id="24"/>
     </w:p>
     <w:p>
       <w:pPr>
@@ -12136,37 +11826,23 @@
         </w:numPr>
         <w:ind w:left="431" w:hanging="431"/>
       </w:pPr>
-      <w:bookmarkStart w:id="26" w:name="_Toc22221782"/>
+      <w:bookmarkStart w:id="25" w:name="_Toc22221782"/>
       <w:r>
         <w:t>Allgemeine Angaben</w:t>
       </w:r>
-      <w:bookmarkEnd w:id="26"/>
-    </w:p>
-    <w:p>
-      <w:pPr>
-        <w:rPr>
-          <w:rFonts w:ascii="Arial" w:hAnsi="Arial" w:cs="Arial"/>
-        </w:rPr>
-      </w:pPr>
-      <w:r>
-        <w:rPr>
-          <w:rFonts w:ascii="Arial" w:hAnsi="Arial" w:cs="Arial"/>
-        </w:rPr>
-        <w:t xml:space="preserve">Um die Noten und Bemerkungen über den Report-Explorer von </w:t>
-      </w:r>
-      <w:proofErr w:type="spellStart"/>
-      <w:r>
-        <w:rPr>
-          <w:rFonts w:ascii="Arial" w:hAnsi="Arial" w:cs="Arial"/>
-        </w:rPr>
-        <w:t>SchILDzentral</w:t>
-      </w:r>
-      <w:proofErr w:type="spellEnd"/>
-      <w:r>
-        <w:rPr>
-          <w:rFonts w:ascii="Arial" w:hAnsi="Arial" w:cs="Arial"/>
-        </w:rPr>
-        <w:t xml:space="preserve"> als Zeug</w:t>
+      <w:bookmarkEnd w:id="25"/>
+    </w:p>
+    <w:p>
+      <w:pPr>
+        <w:rPr>
+          <w:rFonts w:ascii="Arial" w:hAnsi="Arial" w:cs="Arial"/>
+        </w:rPr>
+      </w:pPr>
+      <w:r>
+        <w:rPr>
+          <w:rFonts w:ascii="Arial" w:hAnsi="Arial" w:cs="Arial"/>
+        </w:rPr>
+        <w:t>Um die Noten und Bemerkungen über den Report-Explorer von SchILDzentral als Zeug</w:t>
       </w:r>
       <w:r>
         <w:rPr>
@@ -12230,19 +11906,11 @@
           <w:rFonts w:ascii="Arial" w:hAnsi="Arial" w:cs="Arial"/>
         </w:rPr>
       </w:pPr>
-      <w:proofErr w:type="spellStart"/>
-      <w:r>
-        <w:rPr>
-          <w:rFonts w:ascii="Arial" w:hAnsi="Arial" w:cs="Arial"/>
-        </w:rPr>
-        <w:t>Zeugnis_Kopf_GS.rtm</w:t>
-      </w:r>
-      <w:proofErr w:type="spellEnd"/>
-      <w:r>
-        <w:rPr>
-          <w:rFonts w:ascii="Arial" w:hAnsi="Arial" w:cs="Arial"/>
-        </w:rPr>
-        <w:t xml:space="preserve"> (Deckblatt mit Schullogo</w:t>
+      <w:r>
+        <w:rPr>
+          <w:rFonts w:ascii="Arial" w:hAnsi="Arial" w:cs="Arial"/>
+        </w:rPr>
+        <w:t>Zeugnis_Kopf_GS.rtm (Deckblatt mit Schullogo</w:t>
       </w:r>
       <w:r>
         <w:rPr>
@@ -12271,14 +11939,7 @@
         <w:rPr>
           <w:rFonts w:ascii="Arial" w:hAnsi="Arial" w:cs="Arial"/>
         </w:rPr>
-        <w:t>GS-</w:t>
-      </w:r>
-      <w:proofErr w:type="spellStart"/>
-      <w:r>
-        <w:rPr>
-          <w:rFonts w:ascii="Arial" w:hAnsi="Arial" w:cs="Arial"/>
-        </w:rPr>
-        <w:t>AnkreuzZeugnis</w:t>
+        <w:t>GS-AnkreuzZeugnis</w:t>
       </w:r>
       <w:r>
         <w:rPr>
@@ -12286,7 +11947,6 @@
         </w:rPr>
         <w:t>.rtm</w:t>
       </w:r>
-      <w:proofErr w:type="spellEnd"/>
       <w:r>
         <w:rPr>
           <w:rFonts w:ascii="Arial" w:hAnsi="Arial" w:cs="Arial"/>
@@ -12308,21 +11968,7 @@
         <w:rPr>
           <w:rFonts w:ascii="Arial" w:hAnsi="Arial" w:cs="Arial"/>
         </w:rPr>
-        <w:t>GS-</w:t>
-      </w:r>
-      <w:proofErr w:type="spellStart"/>
-      <w:r>
-        <w:rPr>
-          <w:rFonts w:ascii="Arial" w:hAnsi="Arial" w:cs="Arial"/>
-        </w:rPr>
-        <w:t>AnkreuzZeugnis_mit_Erlaeuterung.rtm</w:t>
-      </w:r>
-      <w:proofErr w:type="spellEnd"/>
-      <w:r>
-        <w:rPr>
-          <w:rFonts w:ascii="Arial" w:hAnsi="Arial" w:cs="Arial"/>
-        </w:rPr>
-        <w:t xml:space="preserve"> (Vorlage für Ankreuzzeugnis mit separatem Beiblatt für Erläuterungen zu den Kompetenzstufen)</w:t>
+        <w:t>GS-AnkreuzZeugnis_mit_Erlaeuterung.rtm (Vorlage für Ankreuzzeugnis mit separatem Beiblatt für Erläuterungen zu den Kompetenzstufen)</w:t>
       </w:r>
     </w:p>
     <w:p>
@@ -12335,19 +11981,11 @@
           <w:rFonts w:ascii="Arial" w:hAnsi="Arial" w:cs="Arial"/>
         </w:rPr>
       </w:pPr>
-      <w:proofErr w:type="spellStart"/>
-      <w:r>
-        <w:rPr>
-          <w:rFonts w:ascii="Arial" w:hAnsi="Arial" w:cs="Arial"/>
-        </w:rPr>
-        <w:t>Kompetenz_Erlaeuterung.rtm</w:t>
-      </w:r>
-      <w:proofErr w:type="spellEnd"/>
-      <w:r>
-        <w:rPr>
-          <w:rFonts w:ascii="Arial" w:hAnsi="Arial" w:cs="Arial"/>
-        </w:rPr>
-        <w:t xml:space="preserve"> (separates Beiblatt für die Erläuterungen, wird von der </w:t>
+      <w:r>
+        <w:rPr>
+          <w:rFonts w:ascii="Arial" w:hAnsi="Arial" w:cs="Arial"/>
+        </w:rPr>
+        <w:t xml:space="preserve">Kompetenz_Erlaeuterung.rtm (separates Beiblatt für die Erläuterungen, wird von der </w:t>
       </w:r>
       <w:r>
         <w:rPr>
@@ -12365,21 +12003,7 @@
         <w:rPr>
           <w:rFonts w:ascii="Arial" w:hAnsi="Arial" w:cs="Arial"/>
         </w:rPr>
-        <w:t>„GS-</w:t>
-      </w:r>
-      <w:proofErr w:type="spellStart"/>
-      <w:r>
-        <w:rPr>
-          <w:rFonts w:ascii="Arial" w:hAnsi="Arial" w:cs="Arial"/>
-        </w:rPr>
-        <w:t>AnkreuzZeugnis_mit_Erlaeuterung.rtm</w:t>
-      </w:r>
-      <w:proofErr w:type="spellEnd"/>
-      <w:r>
-        <w:rPr>
-          <w:rFonts w:ascii="Arial" w:hAnsi="Arial" w:cs="Arial"/>
-        </w:rPr>
-        <w:t>“ benötigt)</w:t>
+        <w:t>„GS-AnkreuzZeugnis_mit_Erlaeuterung.rtm“ benötigt)</w:t>
       </w:r>
     </w:p>
     <w:p>
@@ -12448,63 +12072,7 @@
         <w:rPr>
           <w:rFonts w:ascii="Arial" w:hAnsi="Arial" w:cs="Arial"/>
         </w:rPr>
-        <w:t>Das Layout des Deckblattes (</w:t>
-      </w:r>
-      <w:proofErr w:type="spellStart"/>
-      <w:r>
-        <w:rPr>
-          <w:rFonts w:ascii="Arial" w:hAnsi="Arial" w:cs="Arial"/>
-        </w:rPr>
-        <w:t>Zeugnis_Kopf_GS.rtm</w:t>
-      </w:r>
-      <w:proofErr w:type="spellEnd"/>
-      <w:r>
-        <w:rPr>
-          <w:rFonts w:ascii="Arial" w:hAnsi="Arial" w:cs="Arial"/>
-        </w:rPr>
-        <w:t>) und des Beiblattes (</w:t>
-      </w:r>
-      <w:proofErr w:type="spellStart"/>
-      <w:r>
-        <w:rPr>
-          <w:rFonts w:ascii="Arial" w:hAnsi="Arial" w:cs="Arial"/>
-        </w:rPr>
-        <w:t>Kompetenz_Erlaeuterung.rtm</w:t>
-      </w:r>
-      <w:proofErr w:type="spellEnd"/>
-      <w:r>
-        <w:rPr>
-          <w:rFonts w:ascii="Arial" w:hAnsi="Arial" w:cs="Arial"/>
-        </w:rPr>
-        <w:t>) kann von Ihnen (in gewissem Rahmen) verändert werden, die beiden eigentlichen Zeugnisvorlagen („GS-</w:t>
-      </w:r>
-      <w:proofErr w:type="spellStart"/>
-      <w:r>
-        <w:rPr>
-          <w:rFonts w:ascii="Arial" w:hAnsi="Arial" w:cs="Arial"/>
-        </w:rPr>
-        <w:t>AnkreuzZeugnis.rtm</w:t>
-      </w:r>
-      <w:proofErr w:type="spellEnd"/>
-      <w:r>
-        <w:rPr>
-          <w:rFonts w:ascii="Arial" w:hAnsi="Arial" w:cs="Arial"/>
-        </w:rPr>
-        <w:t>“ und „GS-</w:t>
-      </w:r>
-      <w:proofErr w:type="spellStart"/>
-      <w:r>
-        <w:rPr>
-          <w:rFonts w:ascii="Arial" w:hAnsi="Arial" w:cs="Arial"/>
-        </w:rPr>
-        <w:t>AnkreuzZeugnis_mit_Erlaeuterung.rtm</w:t>
-      </w:r>
-      <w:proofErr w:type="spellEnd"/>
-      <w:r>
-        <w:rPr>
-          <w:rFonts w:ascii="Arial" w:hAnsi="Arial" w:cs="Arial"/>
-        </w:rPr>
-        <w:t>“), die die eigentliche Logik enthalten, sollten nicht verändert werden (Änderungen gehen bei einem Updat</w:t>
+        <w:t>Das Layout des Deckblattes (Zeugnis_Kopf_GS.rtm) und des Beiblattes (Kompetenz_Erlaeuterung.rtm) kann von Ihnen (in gewissem Rahmen) verändert werden, die beiden eigentlichen Zeugnisvorlagen („GS-AnkreuzZeugnis.rtm“ und „GS-AnkreuzZeugnis_mit_Erlaeuterung.rtm“), die die eigentliche Logik enthalten, sollten nicht verändert werden (Änderungen gehen bei einem Updat</w:t>
       </w:r>
       <w:r>
         <w:rPr>
@@ -12617,77 +12185,7 @@
         <w:rPr>
           <w:rFonts w:ascii="Arial" w:hAnsi="Arial" w:cs="Arial"/>
         </w:rPr>
-        <w:t>Legen Sie für jeden Jahrgang ein separates Verzeichnis an (z.B. \</w:t>
-      </w:r>
-      <w:proofErr w:type="spellStart"/>
-      <w:r>
-        <w:rPr>
-          <w:rFonts w:ascii="Arial" w:hAnsi="Arial" w:cs="Arial"/>
-        </w:rPr>
-        <w:t>SchILD</w:t>
-      </w:r>
-      <w:proofErr w:type="spellEnd"/>
-      <w:r>
-        <w:rPr>
-          <w:rFonts w:ascii="Arial" w:hAnsi="Arial" w:cs="Arial"/>
-        </w:rPr>
-        <w:t>-Reports\GS-</w:t>
-      </w:r>
-      <w:proofErr w:type="spellStart"/>
-      <w:r>
-        <w:rPr>
-          <w:rFonts w:ascii="Arial" w:hAnsi="Arial" w:cs="Arial"/>
-        </w:rPr>
-        <w:t>Zeugniss</w:t>
-      </w:r>
-      <w:proofErr w:type="spellEnd"/>
-      <w:r>
-        <w:rPr>
-          <w:rFonts w:ascii="Arial" w:hAnsi="Arial" w:cs="Arial"/>
-        </w:rPr>
-        <w:t>\E1</w:t>
-      </w:r>
-      <w:proofErr w:type="gramStart"/>
-      <w:r>
-        <w:rPr>
-          <w:rFonts w:ascii="Arial" w:hAnsi="Arial" w:cs="Arial"/>
-        </w:rPr>
-        <w:t>, .</w:t>
-      </w:r>
-      <w:proofErr w:type="gramEnd"/>
-      <w:r>
-        <w:rPr>
-          <w:rFonts w:ascii="Arial" w:hAnsi="Arial" w:cs="Arial"/>
-        </w:rPr>
-        <w:t xml:space="preserve"> \</w:t>
-      </w:r>
-      <w:proofErr w:type="spellStart"/>
-      <w:r>
-        <w:rPr>
-          <w:rFonts w:ascii="Arial" w:hAnsi="Arial" w:cs="Arial"/>
-        </w:rPr>
-        <w:t>SchILD</w:t>
-      </w:r>
-      <w:proofErr w:type="spellEnd"/>
-      <w:r>
-        <w:rPr>
-          <w:rFonts w:ascii="Arial" w:hAnsi="Arial" w:cs="Arial"/>
-        </w:rPr>
-        <w:t>-Reports\GS-</w:t>
-      </w:r>
-      <w:proofErr w:type="spellStart"/>
-      <w:r>
-        <w:rPr>
-          <w:rFonts w:ascii="Arial" w:hAnsi="Arial" w:cs="Arial"/>
-        </w:rPr>
-        <w:t>Zeugniss</w:t>
-      </w:r>
-      <w:proofErr w:type="spellEnd"/>
-      <w:r>
-        <w:rPr>
-          <w:rFonts w:ascii="Arial" w:hAnsi="Arial" w:cs="Arial"/>
-        </w:rPr>
-        <w:t>\E2 usw.)</w:t>
+        <w:t>Legen Sie für jeden Jahrgang ein separates Verzeichnis an (z.B. \SchILD-Reports\GS-Zeugniss\E1, . \SchILD-Reports\GS-Zeugniss\E2 usw.)</w:t>
       </w:r>
     </w:p>
     <w:p>
@@ -12737,33 +12235,11 @@
         </w:rPr>
         <w:t>Passen Sie das Deckblatt (</w:t>
       </w:r>
-      <w:proofErr w:type="spellStart"/>
-      <w:r>
-        <w:rPr>
-          <w:rFonts w:ascii="Arial" w:hAnsi="Arial" w:cs="Arial"/>
-        </w:rPr>
-        <w:t>Zeugnis_Kopf_GS.rtm</w:t>
-      </w:r>
-      <w:proofErr w:type="spellEnd"/>
-      <w:r>
-        <w:rPr>
-          <w:rFonts w:ascii="Arial" w:hAnsi="Arial" w:cs="Arial"/>
-        </w:rPr>
-        <w:t xml:space="preserve">) jahrgangsbezogen an, markieren Sie dazu die jeweilige Vorlage, aktivieren Sie die rechte Maustaste und wählen die Option „Report bearbeiten“. Es erscheint dann der Report-Designer von </w:t>
-      </w:r>
-      <w:proofErr w:type="spellStart"/>
-      <w:r>
-        <w:rPr>
-          <w:rFonts w:ascii="Arial" w:hAnsi="Arial" w:cs="Arial"/>
-        </w:rPr>
-        <w:t>SchILD</w:t>
-      </w:r>
-      <w:proofErr w:type="spellEnd"/>
-      <w:r>
-        <w:rPr>
-          <w:rFonts w:ascii="Arial" w:hAnsi="Arial" w:cs="Arial"/>
-        </w:rPr>
-        <w:t>.</w:t>
+      <w:r>
+        <w:rPr>
+          <w:rFonts w:ascii="Arial" w:hAnsi="Arial" w:cs="Arial"/>
+        </w:rPr>
+        <w:t>Zeugnis_Kopf_GS.rtm) jahrgangsbezogen an, markieren Sie dazu die jeweilige Vorlage, aktivieren Sie die rechte Maustaste und wählen die Option „Report bearbeiten“. Es erscheint dann der Report-Designer von SchILD.</w:t>
       </w:r>
       <w:r>
         <w:rPr>
@@ -12874,21 +12350,7 @@
         <w:rPr>
           <w:rFonts w:ascii="Arial" w:hAnsi="Arial" w:cs="Arial"/>
         </w:rPr>
-        <w:t xml:space="preserve">Klicken Sie danach auf den Schalter „Drucken“ in der Werkzeugleiste von </w:t>
-      </w:r>
-      <w:proofErr w:type="spellStart"/>
-      <w:r>
-        <w:rPr>
-          <w:rFonts w:ascii="Arial" w:hAnsi="Arial" w:cs="Arial"/>
-        </w:rPr>
-        <w:t>SchILDzentral</w:t>
-      </w:r>
-      <w:proofErr w:type="spellEnd"/>
-      <w:r>
-        <w:rPr>
-          <w:rFonts w:ascii="Arial" w:hAnsi="Arial" w:cs="Arial"/>
-        </w:rPr>
-        <w:t>, es erscheint dann der Report-Explorer.</w:t>
+        <w:t>Klicken Sie danach auf den Schalter „Drucken“ in der Werkzeugleiste von SchILDzentral, es erscheint dann der Report-Explorer.</w:t>
       </w:r>
     </w:p>
     <w:p>
@@ -13239,7 +12701,7 @@
         </w:numPr>
         <w:ind w:left="431" w:hanging="431"/>
       </w:pPr>
-      <w:bookmarkStart w:id="27" w:name="_Toc22221783"/>
+      <w:bookmarkStart w:id="26" w:name="_Toc22221783"/>
       <w:r>
         <w:t>Speziell</w:t>
       </w:r>
@@ -13249,17 +12711,17 @@
       <w:r>
         <w:t xml:space="preserve"> auf dem Zeugnis ausgeben</w:t>
       </w:r>
+      <w:bookmarkEnd w:id="26"/>
+    </w:p>
+    <w:p>
+      <w:pPr>
+        <w:pStyle w:val="berschrift3"/>
+      </w:pPr>
+      <w:bookmarkStart w:id="27" w:name="_Toc22221784"/>
+      <w:r>
+        <w:t>Versetzungsvermerk</w:t>
+      </w:r>
       <w:bookmarkEnd w:id="27"/>
-    </w:p>
-    <w:p>
-      <w:pPr>
-        <w:pStyle w:val="berschrift3"/>
-      </w:pPr>
-      <w:bookmarkStart w:id="28" w:name="_Toc22221784"/>
-      <w:r>
-        <w:t>Versetzungsvermerk</w:t>
-      </w:r>
-      <w:bookmarkEnd w:id="28"/>
     </w:p>
     <w:p>
       <w:pPr>
@@ -13339,11 +12801,11 @@
       <w:pPr>
         <w:pStyle w:val="berschrift3"/>
       </w:pPr>
-      <w:bookmarkStart w:id="29" w:name="_Toc22221785"/>
+      <w:bookmarkStart w:id="28" w:name="_Toc22221785"/>
       <w:r>
         <w:t>Empfehlung zur Wahl der Schulformen in der Sekundarstufe I:</w:t>
       </w:r>
-      <w:bookmarkEnd w:id="29"/>
+      <w:bookmarkEnd w:id="28"/>
     </w:p>
     <w:p>
       <w:pPr>
@@ -13573,7 +13035,7 @@
       <w:r>
         <w:br w:type="page"/>
       </w:r>
-      <w:bookmarkStart w:id="30" w:name="_Toc22221786"/>
+      <w:bookmarkStart w:id="29" w:name="_Toc22221786"/>
       <w:r>
         <w:lastRenderedPageBreak/>
         <w:t>Anhang</w:t>
@@ -13593,7 +13055,7 @@
       <w:r>
         <w:t>löschen</w:t>
       </w:r>
-      <w:bookmarkEnd w:id="30"/>
+      <w:bookmarkEnd w:id="29"/>
     </w:p>
     <w:p>
       <w:pPr>
@@ -13716,11 +13178,11 @@
       <w:pPr>
         <w:pStyle w:val="berschrift3"/>
       </w:pPr>
-      <w:bookmarkStart w:id="31" w:name="_Toc22221787"/>
+      <w:bookmarkStart w:id="30" w:name="_Toc22221787"/>
       <w:r>
         <w:t>Religionsfächer nachträglich zuweisen</w:t>
       </w:r>
-      <w:bookmarkEnd w:id="31"/>
+      <w:bookmarkEnd w:id="30"/>
     </w:p>
     <w:p>
       <w:pPr>
@@ -14257,11 +13719,11 @@
       <w:pPr>
         <w:pStyle w:val="berschrift3"/>
       </w:pPr>
-      <w:bookmarkStart w:id="32" w:name="_Toc22221788"/>
+      <w:bookmarkStart w:id="31" w:name="_Toc22221788"/>
       <w:r>
         <w:t>Religionsfächer nachträglich löschen</w:t>
       </w:r>
-      <w:bookmarkEnd w:id="32"/>
+      <w:bookmarkEnd w:id="31"/>
     </w:p>
     <w:p>
       <w:pPr>
@@ -14577,7 +14039,7 @@
         </w:numPr>
         <w:ind w:left="357"/>
       </w:pPr>
-      <w:bookmarkStart w:id="33" w:name="_Toc22221789"/>
+      <w:bookmarkStart w:id="32" w:name="_Toc22221789"/>
       <w:r>
         <w:lastRenderedPageBreak/>
         <w:t>Anhang 2</w:t>
@@ -14591,7 +14053,7 @@
       <w:r>
         <w:t>zeugnisses konfigurieren</w:t>
       </w:r>
-      <w:bookmarkEnd w:id="33"/>
+      <w:bookmarkEnd w:id="32"/>
       <w:r>
         <w:t xml:space="preserve"> </w:t>
       </w:r>
@@ -15027,14 +14489,12 @@
           <w:rFonts w:ascii="Arial" w:hAnsi="Arial" w:cs="Arial"/>
         </w:rPr>
       </w:pPr>
-      <w:proofErr w:type="spellStart"/>
       <w:r>
         <w:rPr>
           <w:rFonts w:ascii="Arial" w:hAnsi="Arial" w:cs="Arial"/>
         </w:rPr>
         <w:t>KunstMusik</w:t>
       </w:r>
-      <w:proofErr w:type="spellEnd"/>
     </w:p>
     <w:p>
       <w:pPr>
@@ -15203,7 +14663,6 @@
           <w:b/>
         </w:rPr>
       </w:pPr>
-      <w:proofErr w:type="spellStart"/>
       <w:r>
         <w:rPr>
           <w:rFonts w:ascii="Arial" w:hAnsi="Arial" w:cs="Arial"/>
@@ -15211,7 +14670,6 @@
         </w:rPr>
         <w:t>MitJahrgang</w:t>
       </w:r>
-      <w:proofErr w:type="spellEnd"/>
     </w:p>
     <w:p>
       <w:pPr>
@@ -15418,86 +14876,54 @@
           <w:b/>
         </w:rPr>
       </w:pPr>
-      <w:proofErr w:type="spellStart"/>
       <w:r>
         <w:rPr>
           <w:rFonts w:ascii="Arial" w:hAnsi="Arial" w:cs="Arial"/>
           <w:b/>
         </w:rPr>
-        <w:t>SchriftgroesseBemerkungen</w:t>
-      </w:r>
-      <w:proofErr w:type="spellEnd"/>
-      <w:r>
+        <w:t>SchriftgroesseBemerkungen=11</w:t>
+      </w:r>
+    </w:p>
+    <w:p>
+      <w:pPr>
+        <w:rPr>
+          <w:rFonts w:ascii="Arial" w:hAnsi="Arial" w:cs="Arial"/>
+        </w:rPr>
+      </w:pPr>
+      <w:r>
+        <w:rPr>
+          <w:rFonts w:ascii="Arial" w:hAnsi="Arial" w:cs="Arial"/>
+        </w:rPr>
+        <w:t>Hier kann die Schriftgröße für die Bemerkungstexte festgelegt werden (z.B. SchriftgroesseBemerkungen=11).</w:t>
+      </w:r>
+    </w:p>
+    <w:p>
+      <w:pPr>
+        <w:rPr>
+          <w:rFonts w:ascii="Arial" w:hAnsi="Arial" w:cs="Arial"/>
+        </w:rPr>
+      </w:pPr>
+    </w:p>
+    <w:p>
+      <w:pPr>
+        <w:rPr>
+          <w:rFonts w:ascii="Arial" w:hAnsi="Arial" w:cs="Arial"/>
+        </w:rPr>
+      </w:pPr>
+    </w:p>
+    <w:p>
+      <w:pPr>
         <w:rPr>
           <w:rFonts w:ascii="Arial" w:hAnsi="Arial" w:cs="Arial"/>
           <w:b/>
         </w:rPr>
-        <w:t>=11</w:t>
-      </w:r>
-    </w:p>
-    <w:p>
-      <w:pPr>
-        <w:rPr>
-          <w:rFonts w:ascii="Arial" w:hAnsi="Arial" w:cs="Arial"/>
-        </w:rPr>
-      </w:pPr>
-      <w:r>
-        <w:rPr>
-          <w:rFonts w:ascii="Arial" w:hAnsi="Arial" w:cs="Arial"/>
-        </w:rPr>
-        <w:t xml:space="preserve">Hier kann die Schriftgröße für die Bemerkungstexte festgelegt werden (z.B. </w:t>
-      </w:r>
-      <w:proofErr w:type="spellStart"/>
-      <w:r>
-        <w:rPr>
-          <w:rFonts w:ascii="Arial" w:hAnsi="Arial" w:cs="Arial"/>
-        </w:rPr>
-        <w:t>SchriftgroesseBemerkungen</w:t>
-      </w:r>
-      <w:proofErr w:type="spellEnd"/>
-      <w:r>
-        <w:rPr>
-          <w:rFonts w:ascii="Arial" w:hAnsi="Arial" w:cs="Arial"/>
-        </w:rPr>
-        <w:t>=11).</w:t>
-      </w:r>
-    </w:p>
-    <w:p>
-      <w:pPr>
-        <w:rPr>
-          <w:rFonts w:ascii="Arial" w:hAnsi="Arial" w:cs="Arial"/>
-        </w:rPr>
-      </w:pPr>
-    </w:p>
-    <w:p>
-      <w:pPr>
-        <w:rPr>
-          <w:rFonts w:ascii="Arial" w:hAnsi="Arial" w:cs="Arial"/>
-        </w:rPr>
-      </w:pPr>
-    </w:p>
-    <w:p>
-      <w:pPr>
+      </w:pPr>
+      <w:r>
         <w:rPr>
           <w:rFonts w:ascii="Arial" w:hAnsi="Arial" w:cs="Arial"/>
           <w:b/>
         </w:rPr>
-      </w:pPr>
-      <w:proofErr w:type="spellStart"/>
-      <w:r>
-        <w:rPr>
-          <w:rFonts w:ascii="Arial" w:hAnsi="Arial" w:cs="Arial"/>
-          <w:b/>
-        </w:rPr>
-        <w:t>NotenAbJahrgang</w:t>
-      </w:r>
-      <w:proofErr w:type="spellEnd"/>
-      <w:r>
-        <w:rPr>
-          <w:rFonts w:ascii="Arial" w:hAnsi="Arial" w:cs="Arial"/>
-          <w:b/>
-        </w:rPr>
-        <w:t>=03</w:t>
+        <w:t>NotenAbJahrgang=03</w:t>
       </w:r>
     </w:p>
     <w:p>
@@ -15943,7 +15369,23 @@
           <w:rFonts w:ascii="Arial" w:hAnsi="Arial" w:cs="Arial"/>
           <w:b/>
         </w:rPr>
-        <w:t>Zeilenhöhe</w:t>
+        <w:t>Zeilenh</w:t>
+      </w:r>
+      <w:r>
+        <w:rPr>
+          <w:rFonts w:ascii="Arial" w:hAnsi="Arial" w:cs="Arial"/>
+          <w:b/>
+        </w:rPr>
+        <w:t>oe</w:t>
+      </w:r>
+      <w:bookmarkStart w:id="33" w:name="_GoBack"/>
+      <w:bookmarkEnd w:id="33"/>
+      <w:r>
+        <w:rPr>
+          <w:rFonts w:ascii="Arial" w:hAnsi="Arial" w:cs="Arial"/>
+          <w:b/>
+        </w:rPr>
+        <w:t>he</w:t>
       </w:r>
     </w:p>
     <w:p>
@@ -18048,21 +17490,7 @@
         <w:rPr>
           <w:rFonts w:ascii="Arial" w:hAnsi="Arial" w:cs="Arial"/>
         </w:rPr>
-        <w:t>In diesem Fall sollte daher die Option „</w:t>
-      </w:r>
-      <w:proofErr w:type="spellStart"/>
-      <w:r>
-        <w:rPr>
-          <w:rFonts w:ascii="Arial" w:hAnsi="Arial" w:cs="Arial"/>
-        </w:rPr>
-        <w:t>DeutschNoteEinzeln</w:t>
-      </w:r>
-      <w:proofErr w:type="spellEnd"/>
-      <w:r>
-        <w:rPr>
-          <w:rFonts w:ascii="Arial" w:hAnsi="Arial" w:cs="Arial"/>
-        </w:rPr>
-        <w:t>“ nicht verwendet werden. Dann werden die Noten blockweise ausgegeben:</w:t>
+        <w:t>In diesem Fall sollte daher die Option „DeutschNoteEinzeln“ nicht verwendet werden. Dann werden die Noten blockweise ausgegeben:</w:t>
       </w:r>
     </w:p>
     <w:p>
@@ -18136,14 +17564,9 @@
         <w:t>Anhang 3</w:t>
       </w:r>
       <w:r>
-        <w:t xml:space="preserve">: </w:t>
-      </w:r>
-      <w:proofErr w:type="spellStart"/>
-      <w:r>
-        <w:t>Broschürendruck</w:t>
+        <w:t>: Broschürendruck</w:t>
       </w:r>
       <w:bookmarkEnd w:id="34"/>
-      <w:proofErr w:type="spellEnd"/>
     </w:p>
     <w:p>
       <w:pPr>
@@ -18173,21 +17596,7 @@
         <w:rPr>
           <w:rFonts w:ascii="Arial" w:hAnsi="Arial" w:cs="Arial"/>
         </w:rPr>
-        <w:t xml:space="preserve">Broschüren“ ausgedruckt werden, d.h. jedes Kind erhält sein Zeugnis in Heftform. Die Report-Ausgabe von </w:t>
-      </w:r>
-      <w:proofErr w:type="spellStart"/>
-      <w:r>
-        <w:rPr>
-          <w:rFonts w:ascii="Arial" w:hAnsi="Arial" w:cs="Arial"/>
-        </w:rPr>
-        <w:t>SchILD</w:t>
-      </w:r>
-      <w:proofErr w:type="spellEnd"/>
-      <w:r>
-        <w:rPr>
-          <w:rFonts w:ascii="Arial" w:hAnsi="Arial" w:cs="Arial"/>
-        </w:rPr>
-        <w:t xml:space="preserve"> unterstützt diese Ausgabeoption nicht direkt, über </w:t>
+        <w:t xml:space="preserve">Broschüren“ ausgedruckt werden, d.h. jedes Kind erhält sein Zeugnis in Heftform. Die Report-Ausgabe von SchILD unterstützt diese Ausgabeoption nicht direkt, über </w:t>
       </w:r>
       <w:r>
         <w:rPr>
@@ -18205,41 +17614,13 @@
         <w:rPr>
           <w:rFonts w:ascii="Arial" w:hAnsi="Arial" w:cs="Arial"/>
         </w:rPr>
-        <w:t xml:space="preserve"> sich der </w:t>
-      </w:r>
-      <w:proofErr w:type="spellStart"/>
-      <w:r>
-        <w:rPr>
-          <w:rFonts w:ascii="Arial" w:hAnsi="Arial" w:cs="Arial"/>
-        </w:rPr>
-        <w:t>Broschürendruck</w:t>
-      </w:r>
-      <w:proofErr w:type="spellEnd"/>
-      <w:r>
-        <w:rPr>
-          <w:rFonts w:ascii="Arial" w:hAnsi="Arial" w:cs="Arial"/>
-        </w:rPr>
-        <w:t xml:space="preserve"> aber </w:t>
-      </w:r>
-      <w:r>
-        <w:rPr>
-          <w:rFonts w:ascii="Arial" w:hAnsi="Arial" w:cs="Arial"/>
-        </w:rPr>
-        <w:t xml:space="preserve">recht einfach umsetzen. Voraussetzung ist, dass ein Programm verfügbar ist, mit dem PDF-Dateien gelesen und gedruckt werden können. Diese verfügen in den meisten Fällen auch über die Möglichkeit des </w:t>
-      </w:r>
-      <w:proofErr w:type="spellStart"/>
-      <w:r>
-        <w:rPr>
-          <w:rFonts w:ascii="Arial" w:hAnsi="Arial" w:cs="Arial"/>
-        </w:rPr>
-        <w:t>Broschürendruckes</w:t>
-      </w:r>
-      <w:proofErr w:type="spellEnd"/>
-      <w:r>
-        <w:rPr>
-          <w:rFonts w:ascii="Arial" w:hAnsi="Arial" w:cs="Arial"/>
-        </w:rPr>
-        <w:t>. Beispiele für solche Programme sind z.B. der Acrobat Reader oder der „Foxit Reader“, der auch in dieser Anleitung benutzt wird.</w:t>
+        <w:t xml:space="preserve"> sich der Broschürendruck aber </w:t>
+      </w:r>
+      <w:r>
+        <w:rPr>
+          <w:rFonts w:ascii="Arial" w:hAnsi="Arial" w:cs="Arial"/>
+        </w:rPr>
+        <w:t>recht einfach umsetzen. Voraussetzung ist, dass ein Programm verfügbar ist, mit dem PDF-Dateien gelesen und gedruckt werden können. Diese verfügen in den meisten Fällen auch über die Möglichkeit des Broschürendruckes. Beispiele für solche Programme sind z.B. der Acrobat Reader oder der „Foxit Reader“, der auch in dieser Anleitung benutzt wird.</w:t>
       </w:r>
     </w:p>
     <w:p>
@@ -18293,21 +17674,7 @@
         <w:rPr>
           <w:rFonts w:ascii="Arial" w:hAnsi="Arial" w:cs="Arial"/>
         </w:rPr>
-        <w:t xml:space="preserve">Für den </w:t>
-      </w:r>
-      <w:proofErr w:type="spellStart"/>
-      <w:r>
-        <w:rPr>
-          <w:rFonts w:ascii="Arial" w:hAnsi="Arial" w:cs="Arial"/>
-        </w:rPr>
-        <w:t>Broschürendruck</w:t>
-      </w:r>
-      <w:proofErr w:type="spellEnd"/>
-      <w:r>
-        <w:rPr>
-          <w:rFonts w:ascii="Arial" w:hAnsi="Arial" w:cs="Arial"/>
-        </w:rPr>
-        <w:t xml:space="preserve"> ist es von Vorteil, wenn</w:t>
+        <w:t>Für den Broschürendruck ist es von Vorteil, wenn</w:t>
       </w:r>
       <w:r>
         <w:rPr>
@@ -18349,21 +17716,7 @@
         <w:rPr>
           <w:rFonts w:ascii="Arial" w:hAnsi="Arial" w:cs="Arial"/>
         </w:rPr>
-        <w:t xml:space="preserve">einer separaten PDF-Datei gespeichert wird. Dazu kann die „Dokumentenverwaltung“ von </w:t>
-      </w:r>
-      <w:proofErr w:type="spellStart"/>
-      <w:r>
-        <w:rPr>
-          <w:rFonts w:ascii="Arial" w:hAnsi="Arial" w:cs="Arial"/>
-        </w:rPr>
-        <w:t>SchILD</w:t>
-      </w:r>
-      <w:proofErr w:type="spellEnd"/>
-      <w:r>
-        <w:rPr>
-          <w:rFonts w:ascii="Arial" w:hAnsi="Arial" w:cs="Arial"/>
-        </w:rPr>
-        <w:t xml:space="preserve"> verwendet werden, diese muss aber erst eingerichtet werden. Gehen Sie dazu wie folgt vor:</w:t>
+        <w:t>einer separaten PDF-Datei gespeichert wird. Dazu kann die „Dokumentenverwaltung“ von SchILD verwendet werden, diese muss aber erst eingerichtet werden. Gehen Sie dazu wie folgt vor:</w:t>
       </w:r>
     </w:p>
     <w:p>
@@ -18388,21 +17741,7 @@
         <w:rPr>
           <w:rFonts w:ascii="Arial" w:hAnsi="Arial" w:cs="Arial"/>
         </w:rPr>
-        <w:t xml:space="preserve">-In </w:t>
-      </w:r>
-      <w:proofErr w:type="spellStart"/>
-      <w:r>
-        <w:rPr>
-          <w:rFonts w:ascii="Arial" w:hAnsi="Arial" w:cs="Arial"/>
-        </w:rPr>
-        <w:t>SchILD</w:t>
-      </w:r>
-      <w:proofErr w:type="spellEnd"/>
-      <w:r>
-        <w:rPr>
-          <w:rFonts w:ascii="Arial" w:hAnsi="Arial" w:cs="Arial"/>
-        </w:rPr>
-        <w:t xml:space="preserve"> den Menüpunkt </w:t>
+        <w:t xml:space="preserve">-In SchILD den Menüpunkt </w:t>
       </w:r>
       <w:r>
         <w:rPr>
@@ -18542,21 +17881,7 @@
         <w:rPr>
           <w:rFonts w:ascii="Arial" w:hAnsi="Arial" w:cs="Arial"/>
         </w:rPr>
-        <w:t xml:space="preserve">z.B. bei </w:t>
-      </w:r>
-      <w:proofErr w:type="spellStart"/>
-      <w:r>
-        <w:rPr>
-          <w:rFonts w:ascii="Arial" w:hAnsi="Arial" w:cs="Arial"/>
-        </w:rPr>
-        <w:t>SchILDzentral</w:t>
-      </w:r>
-      <w:proofErr w:type="spellEnd"/>
-      <w:r>
-        <w:rPr>
-          <w:rFonts w:ascii="Arial" w:hAnsi="Arial" w:cs="Arial"/>
-        </w:rPr>
-        <w:t xml:space="preserve"> </w:t>
+        <w:t xml:space="preserve">z.B. bei SchILDzentral </w:t>
       </w:r>
       <w:r>
         <w:rPr>
@@ -19164,37 +18489,7 @@
         <w:rPr>
           <w:rFonts w:ascii="Arial" w:hAnsi="Arial" w:cs="Arial"/>
         </w:rPr>
-        <w:t xml:space="preserve">Für den </w:t>
-      </w:r>
-      <w:proofErr w:type="spellStart"/>
-      <w:r>
-        <w:rPr>
-          <w:rFonts w:ascii="Arial" w:hAnsi="Arial" w:cs="Arial"/>
-        </w:rPr>
-        <w:t>Broschürendruck</w:t>
-      </w:r>
-      <w:proofErr w:type="spellEnd"/>
-      <w:r>
-        <w:rPr>
-          <w:rFonts w:ascii="Arial" w:hAnsi="Arial" w:cs="Arial"/>
-        </w:rPr>
-        <w:t xml:space="preserve"> wird im </w:t>
-      </w:r>
-      <w:proofErr w:type="spellStart"/>
-      <w:proofErr w:type="gramStart"/>
-      <w:r>
-        <w:rPr>
-          <w:rFonts w:ascii="Arial" w:hAnsi="Arial" w:cs="Arial"/>
-        </w:rPr>
-        <w:t>folgenden</w:t>
-      </w:r>
-      <w:proofErr w:type="spellEnd"/>
-      <w:proofErr w:type="gramEnd"/>
-      <w:r>
-        <w:rPr>
-          <w:rFonts w:ascii="Arial" w:hAnsi="Arial" w:cs="Arial"/>
-        </w:rPr>
-        <w:t xml:space="preserve"> der „Foxit Reader“ benutzt. Das Programm gibt es in einer kostenlosen Version und kann über den folgenden Link heruntergeladen werden: </w:t>
+        <w:t xml:space="preserve">Für den Broschürendruck wird im folgenden der „Foxit Reader“ benutzt. Das Programm gibt es in einer kostenlosen Version und kann über den folgenden Link heruntergeladen werden: </w:t>
       </w:r>
       <w:hyperlink r:id="rId108" w:history="1">
         <w:r>
@@ -19223,21 +18518,7 @@
         <w:rPr>
           <w:rFonts w:ascii="Arial" w:hAnsi="Arial" w:cs="Arial"/>
         </w:rPr>
-        <w:t xml:space="preserve">Der Foxit Reader bietet die Möglichkeit, mehrere PDF-Dateien „in einem Rutsch“ mit den gleichen Einstellungen zu drucken, dies erleichtert den </w:t>
-      </w:r>
-      <w:proofErr w:type="spellStart"/>
-      <w:r>
-        <w:rPr>
-          <w:rFonts w:ascii="Arial" w:hAnsi="Arial" w:cs="Arial"/>
-        </w:rPr>
-        <w:t>Broschürendruck</w:t>
-      </w:r>
-      <w:proofErr w:type="spellEnd"/>
-      <w:r>
-        <w:rPr>
-          <w:rFonts w:ascii="Arial" w:hAnsi="Arial" w:cs="Arial"/>
-        </w:rPr>
-        <w:t xml:space="preserve"> enorm.</w:t>
+        <w:t>Der Foxit Reader bietet die Möglichkeit, mehrere PDF-Dateien „in einem Rutsch“ mit den gleichen Einstellungen zu drucken, dies erleichtert den Broschürendruck enorm.</w:t>
       </w:r>
     </w:p>
     <w:p>
@@ -19386,21 +18667,7 @@
         <w:rPr>
           <w:rFonts w:ascii="Arial" w:hAnsi="Arial" w:cs="Arial"/>
         </w:rPr>
-        <w:t xml:space="preserve">Es erscheint ein Datei-Auswahldialog, wählen Sie damit das Verzeichnis der betreffenden Klasse in der </w:t>
-      </w:r>
-      <w:proofErr w:type="spellStart"/>
-      <w:r>
-        <w:rPr>
-          <w:rFonts w:ascii="Arial" w:hAnsi="Arial" w:cs="Arial"/>
-        </w:rPr>
-        <w:t>SchILD</w:t>
-      </w:r>
-      <w:proofErr w:type="spellEnd"/>
-      <w:r>
-        <w:rPr>
-          <w:rFonts w:ascii="Arial" w:hAnsi="Arial" w:cs="Arial"/>
-        </w:rPr>
-        <w:t>-Dokumentenverwaltung aus.</w:t>
+        <w:t>Es erscheint ein Datei-Auswahldialog, wählen Sie damit das Verzeichnis der betreffenden Klasse in der SchILD-Dokumentenverwaltung aus.</w:t>
       </w:r>
     </w:p>
     <w:p>
@@ -23620,7 +22887,7 @@
     </w:rPrDefault>
     <w:pPrDefault/>
   </w:docDefaults>
-  <w:latentStyles w:defLockedState="0" w:defUIPriority="99" w:defSemiHidden="0" w:defUnhideWhenUsed="0" w:defQFormat="0" w:count="377">
+  <w:latentStyles w:defLockedState="0" w:defUIPriority="99" w:defSemiHidden="0" w:defUnhideWhenUsed="0" w:defQFormat="0" w:count="376">
     <w:lsdException w:name="Normal" w:uiPriority="0" w:qFormat="1"/>
     <w:lsdException w:name="heading 1" w:uiPriority="9" w:qFormat="1"/>
     <w:lsdException w:name="heading 2" w:uiPriority="9" w:qFormat="1"/>
@@ -23775,7 +23042,7 @@
     <w:lsdException w:name="Table Web 2" w:semiHidden="1" w:unhideWhenUsed="1"/>
     <w:lsdException w:name="Table Web 3" w:semiHidden="1" w:unhideWhenUsed="1"/>
     <w:lsdException w:name="Balloon Text" w:semiHidden="1" w:unhideWhenUsed="1"/>
-    <w:lsdException w:name="Table Grid" w:semiHidden="1" w:uiPriority="59" w:unhideWhenUsed="1"/>
+    <w:lsdException w:name="Table Grid" w:uiPriority="59"/>
     <w:lsdException w:name="Table Theme" w:semiHidden="1" w:unhideWhenUsed="1"/>
     <w:lsdException w:name="Placeholder Text" w:semiHidden="1"/>
     <w:lsdException w:name="No Spacing" w:uiPriority="1" w:qFormat="1"/>
@@ -23997,7 +23264,6 @@
     <w:lsdException w:name="Hashtag" w:semiHidden="1" w:unhideWhenUsed="1"/>
     <w:lsdException w:name="Unresolved Mention" w:semiHidden="1" w:unhideWhenUsed="1"/>
     <w:lsdException w:name="Smart Link" w:semiHidden="1" w:unhideWhenUsed="1"/>
-    <w:lsdException w:name="Smart Link Error" w:semiHidden="1" w:unhideWhenUsed="1"/>
   </w:latentStyles>
   <w:style w:type="paragraph" w:default="1" w:styleId="Standard">
     <w:name w:val="Normal"/>
@@ -24680,7 +23946,7 @@
 </file>
 
 <file path=customXml/itemProps1.xml><?xml version="1.0" encoding="utf-8"?>
-<ds:datastoreItem xmlns:ds="http://schemas.openxmlformats.org/officeDocument/2006/customXml" ds:itemID="{98BCB397-B00C-44C0-94AB-50B7937E21CA}">
+<ds:datastoreItem xmlns:ds="http://schemas.openxmlformats.org/officeDocument/2006/customXml" ds:itemID="{25E707C3-5C5D-4862-A945-862EE7C9A7C7}">
   <ds:schemaRefs>
     <ds:schemaRef ds:uri="http://schemas.openxmlformats.org/officeDocument/2006/bibliography"/>
   </ds:schemaRefs>

</xml_diff>

<commit_message>
Dokumentation Optionen auch in Ankreuzzeugnisse nachgetragen Broschürendruck in eigenes Dokument ausgelagert
</commit_message>
<xml_diff>
--- a/Dokumentation/Ankreuzzeugnisse_mit_SchILD.DOCX
+++ b/Dokumentation/Ankreuzzeugnisse_mit_SchILD.DOCX
@@ -21,7 +21,7 @@
           <w:noProof/>
         </w:rPr>
         <w:drawing>
-          <wp:anchor distT="0" distB="0" distL="114300" distR="114300" simplePos="0" relativeHeight="251662336" behindDoc="1" locked="0" layoutInCell="1" allowOverlap="1" wp14:anchorId="34A502C7" wp14:editId="3968569F">
+          <wp:anchor distT="0" distB="0" distL="114300" distR="114300" simplePos="0" relativeHeight="251662336" behindDoc="1" locked="0" layoutInCell="1" allowOverlap="1" wp14:anchorId="507C0CEA" wp14:editId="42085562">
             <wp:simplePos x="0" y="0"/>
             <wp:positionH relativeFrom="column">
               <wp:posOffset>4957445</wp:posOffset>
@@ -91,7 +91,7 @@
           <w:noProof/>
         </w:rPr>
         <w:drawing>
-          <wp:anchor distT="0" distB="0" distL="114300" distR="114300" simplePos="0" relativeHeight="251661312" behindDoc="1" locked="0" layoutInCell="1" allowOverlap="1" wp14:anchorId="72CFF2CB" wp14:editId="2EA23834">
+          <wp:anchor distT="0" distB="0" distL="114300" distR="114300" simplePos="0" relativeHeight="251661312" behindDoc="1" locked="0" layoutInCell="1" allowOverlap="1" wp14:anchorId="54C06B6A" wp14:editId="74E5A10A">
             <wp:simplePos x="0" y="0"/>
             <wp:positionH relativeFrom="column">
               <wp:posOffset>4445</wp:posOffset>
@@ -3333,7 +3333,21 @@
         <w:rPr>
           <w:rFonts w:ascii="Arial" w:hAnsi="Arial" w:cs="Arial"/>
         </w:rPr>
-        <w:t>Explorer von SchILD erstellen</w:t>
+        <w:t xml:space="preserve">Explorer von </w:t>
+      </w:r>
+      <w:proofErr w:type="spellStart"/>
+      <w:r>
+        <w:rPr>
+          <w:rFonts w:ascii="Arial" w:hAnsi="Arial" w:cs="Arial"/>
+        </w:rPr>
+        <w:t>SchILD</w:t>
+      </w:r>
+      <w:proofErr w:type="spellEnd"/>
+      <w:r>
+        <w:rPr>
+          <w:rFonts w:ascii="Arial" w:hAnsi="Arial" w:cs="Arial"/>
+        </w:rPr>
+        <w:t xml:space="preserve"> erstellen</w:t>
       </w:r>
       <w:bookmarkEnd w:id="0"/>
     </w:p>
@@ -3372,7 +3386,21 @@
         <w:rPr>
           <w:rFonts w:ascii="Arial" w:hAnsi="Arial" w:cs="Arial"/>
         </w:rPr>
-        <w:t>n SchILD stehen nun auch V</w:t>
+        <w:t xml:space="preserve">n </w:t>
+      </w:r>
+      <w:proofErr w:type="spellStart"/>
+      <w:r>
+        <w:rPr>
+          <w:rFonts w:ascii="Arial" w:hAnsi="Arial" w:cs="Arial"/>
+        </w:rPr>
+        <w:t>SchILD</w:t>
+      </w:r>
+      <w:proofErr w:type="spellEnd"/>
+      <w:r>
+        <w:rPr>
+          <w:rFonts w:ascii="Arial" w:hAnsi="Arial" w:cs="Arial"/>
+        </w:rPr>
+        <w:t xml:space="preserve"> stehen nun auch V</w:t>
       </w:r>
       <w:r>
         <w:rPr>
@@ -3611,7 +3639,21 @@
         <w:rPr>
           <w:rFonts w:ascii="Arial" w:hAnsi="Arial" w:cs="Arial"/>
         </w:rPr>
-        <w:t>Für die meisten dieser Schritte gibt es in SchILD entsprechende Gruppenprozesse, mit denen die jeweiligen Aufgaben rasch erledigt werden können.</w:t>
+        <w:t xml:space="preserve">Für die meisten dieser Schritte gibt es in </w:t>
+      </w:r>
+      <w:proofErr w:type="spellStart"/>
+      <w:r>
+        <w:rPr>
+          <w:rFonts w:ascii="Arial" w:hAnsi="Arial" w:cs="Arial"/>
+        </w:rPr>
+        <w:t>SchILD</w:t>
+      </w:r>
+      <w:proofErr w:type="spellEnd"/>
+      <w:r>
+        <w:rPr>
+          <w:rFonts w:ascii="Arial" w:hAnsi="Arial" w:cs="Arial"/>
+        </w:rPr>
+        <w:t xml:space="preserve"> entsprechende Gruppenprozesse, mit denen die jeweiligen Aufgaben rasch erledigt werden können.</w:t>
       </w:r>
     </w:p>
     <w:p>
@@ -3649,7 +3691,7 @@
           <w:noProof/>
         </w:rPr>
         <w:drawing>
-          <wp:inline distT="0" distB="0" distL="0" distR="0">
+          <wp:inline distT="0" distB="0" distL="0" distR="0" wp14:anchorId="285FED2D" wp14:editId="031AAA99">
             <wp:extent cx="5033176" cy="3629373"/>
             <wp:effectExtent l="0" t="0" r="0" b="9525"/>
             <wp:docPr id="2" name="Grafik 1"/>
@@ -3983,7 +4025,21 @@
         <w:rPr>
           <w:rFonts w:ascii="Arial" w:hAnsi="Arial" w:cs="Arial"/>
         </w:rPr>
-        <w:t>Wenn Sie bisher in SchILD noch nicht mit Fächern gearbeitet haben, können Sie sich einen Basiskatalog, der die obigen Fächer enthält, automatisch erzeugen, indem Sie auf den Schalter „Basis-Fächerkatalog laden“ klicken. Es erscheint dann der Hinweis</w:t>
+        <w:t xml:space="preserve">Wenn Sie bisher in </w:t>
+      </w:r>
+      <w:proofErr w:type="spellStart"/>
+      <w:r>
+        <w:rPr>
+          <w:rFonts w:ascii="Arial" w:hAnsi="Arial" w:cs="Arial"/>
+        </w:rPr>
+        <w:t>SchILD</w:t>
+      </w:r>
+      <w:proofErr w:type="spellEnd"/>
+      <w:r>
+        <w:rPr>
+          <w:rFonts w:ascii="Arial" w:hAnsi="Arial" w:cs="Arial"/>
+        </w:rPr>
+        <w:t xml:space="preserve"> noch nicht mit Fächern gearbeitet haben, können Sie sich einen Basiskatalog, der die obigen Fächer enthält, automatisch erzeugen, indem Sie auf den Schalter „Basis-Fächerkatalog laden“ klicken. Es erscheint dann der Hinweis</w:t>
       </w:r>
     </w:p>
     <w:p>
@@ -4006,7 +4062,7 @@
           <w:noProof/>
         </w:rPr>
         <w:drawing>
-          <wp:inline distT="0" distB="0" distL="0" distR="0">
+          <wp:inline distT="0" distB="0" distL="0" distR="0" wp14:anchorId="310F5B7E" wp14:editId="3535B530">
             <wp:extent cx="3427095" cy="1144905"/>
             <wp:effectExtent l="0" t="0" r="1905" b="0"/>
             <wp:docPr id="3" name="Grafik 1"/>
@@ -4128,7 +4184,7 @@
         <mc:AlternateContent>
           <mc:Choice Requires="wps">
             <w:drawing>
-              <wp:anchor distT="0" distB="0" distL="114300" distR="114300" simplePos="0" relativeHeight="251656192" behindDoc="0" locked="0" layoutInCell="1" allowOverlap="1">
+              <wp:anchor distT="0" distB="0" distL="114300" distR="114300" simplePos="0" relativeHeight="251656192" behindDoc="0" locked="0" layoutInCell="1" allowOverlap="1" wp14:anchorId="6874B6B2" wp14:editId="6091B6B6">
                 <wp:simplePos x="0" y="0"/>
                 <wp:positionH relativeFrom="column">
                   <wp:posOffset>1028700</wp:posOffset>
@@ -4189,7 +4245,7 @@
           </mc:Choice>
           <mc:Fallback>
             <w:pict>
-              <v:line w14:anchorId="68359E09" id="Line 2" o:spid="_x0000_s1026" style="position:absolute;flip:x;z-index:251656192;visibility:visible;mso-wrap-style:square;mso-width-percent:0;mso-height-percent:0;mso-wrap-distance-left:9pt;mso-wrap-distance-top:0;mso-wrap-distance-right:9pt;mso-wrap-distance-bottom:0;mso-position-horizontal:absolute;mso-position-horizontal-relative:text;mso-position-vertical:absolute;mso-position-vertical-relative:text;mso-width-percent:0;mso-height-percent:0;mso-width-relative:page;mso-height-relative:page" from="81pt,9.1pt" to="261pt,135.1pt" o:gfxdata="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">
+              <v:line w14:anchorId="1A15BCCB" id="Line 2" o:spid="_x0000_s1026" style="position:absolute;flip:x;z-index:251656192;visibility:visible;mso-wrap-style:square;mso-width-percent:0;mso-height-percent:0;mso-wrap-distance-left:9pt;mso-wrap-distance-top:0;mso-wrap-distance-right:9pt;mso-wrap-distance-bottom:0;mso-position-horizontal:absolute;mso-position-horizontal-relative:text;mso-position-vertical:absolute;mso-position-vertical-relative:text;mso-width-percent:0;mso-height-percent:0;mso-width-relative:page;mso-height-relative:page" from="81pt,9.1pt" to="261pt,135.1pt" o:gfxdata="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">
                 <v:stroke endarrow="block"/>
               </v:line>
             </w:pict>
@@ -4222,7 +4278,7 @@
           <w:noProof/>
         </w:rPr>
         <w:drawing>
-          <wp:inline distT="0" distB="0" distL="0" distR="0">
+          <wp:inline distT="0" distB="0" distL="0" distR="0" wp14:anchorId="511B3B1C" wp14:editId="1CB77698">
             <wp:extent cx="4246245" cy="1916430"/>
             <wp:effectExtent l="0" t="0" r="1905" b="7620"/>
             <wp:docPr id="4" name="Grafik 1"/>
@@ -4306,7 +4362,7 @@
         <mc:AlternateContent>
           <mc:Choice Requires="wps">
             <w:drawing>
-              <wp:anchor distT="0" distB="0" distL="114300" distR="114300" simplePos="0" relativeHeight="251659264" behindDoc="0" locked="0" layoutInCell="1" allowOverlap="1">
+              <wp:anchor distT="0" distB="0" distL="114300" distR="114300" simplePos="0" relativeHeight="251659264" behindDoc="0" locked="0" layoutInCell="1" allowOverlap="1" wp14:anchorId="454D5B64" wp14:editId="43B7F1AE">
                 <wp:simplePos x="0" y="0"/>
                 <wp:positionH relativeFrom="column">
                   <wp:posOffset>2971800</wp:posOffset>
@@ -4367,7 +4423,7 @@
           </mc:Choice>
           <mc:Fallback>
             <w:pict>
-              <v:line w14:anchorId="0B257029" id="Line 3" o:spid="_x0000_s1026" style="position:absolute;flip:x y;z-index:251659264;visibility:visible;mso-wrap-style:square;mso-width-percent:0;mso-height-percent:0;mso-wrap-distance-left:9pt;mso-wrap-distance-top:0;mso-wrap-distance-right:9pt;mso-wrap-distance-bottom:0;mso-position-horizontal:absolute;mso-position-horizontal-relative:text;mso-position-vertical:absolute;mso-position-vertical-relative:text;mso-width-percent:0;mso-height-percent:0;mso-width-relative:page;mso-height-relative:page" from="234pt,1in" to="251.75pt,215.35pt" o:gfxdata="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">
+              <v:line w14:anchorId="36875AC7" id="Line 3" o:spid="_x0000_s1026" style="position:absolute;flip:x y;z-index:251659264;visibility:visible;mso-wrap-style:square;mso-width-percent:0;mso-height-percent:0;mso-wrap-distance-left:9pt;mso-wrap-distance-top:0;mso-wrap-distance-right:9pt;mso-wrap-distance-bottom:0;mso-position-horizontal:absolute;mso-position-horizontal-relative:text;mso-position-vertical:absolute;mso-position-vertical-relative:text;mso-width-percent:0;mso-height-percent:0;mso-width-relative:page;mso-height-relative:page" from="234pt,1in" to="251.75pt,215.35pt" o:gfxdata="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">
                 <v:stroke endarrow="block"/>
               </v:line>
             </w:pict>
@@ -4380,7 +4436,7 @@
           <w:noProof/>
         </w:rPr>
         <w:drawing>
-          <wp:inline distT="0" distB="0" distL="0" distR="0">
+          <wp:inline distT="0" distB="0" distL="0" distR="0" wp14:anchorId="02BF7EB3" wp14:editId="076C4E61">
             <wp:extent cx="5971540" cy="2528570"/>
             <wp:effectExtent l="0" t="0" r="0" b="5080"/>
             <wp:docPr id="5" name="Grafik 1"/>
@@ -4446,7 +4502,21 @@
         <w:rPr>
           <w:rFonts w:ascii="Arial" w:hAnsi="Arial" w:cs="Arial"/>
         </w:rPr>
-        <w:t>Wählen Sie nun aus der Liste, die sich unter „ASD-Bezeichnung“ aufklappen lässt, ein passendes „Basisfach“ aus (Hinweis: Sie können in SchILD beliebige weitere Fächer anlegen, jedes Fach muss sich aber auf ein gültiges Basisfach beziehen). In der Liste tauchen alle Fächer auf, die an Ihrer Schule grundsätzlich vorkommen können. Für das Beispiel wählen wir den Eintrag „Islamische Religionslehre“ aus.</w:t>
+        <w:t xml:space="preserve">Wählen Sie nun aus der Liste, die sich unter „ASD-Bezeichnung“ aufklappen lässt, ein passendes „Basisfach“ aus (Hinweis: Sie können in </w:t>
+      </w:r>
+      <w:proofErr w:type="spellStart"/>
+      <w:r>
+        <w:rPr>
+          <w:rFonts w:ascii="Arial" w:hAnsi="Arial" w:cs="Arial"/>
+        </w:rPr>
+        <w:t>SchILD</w:t>
+      </w:r>
+      <w:proofErr w:type="spellEnd"/>
+      <w:r>
+        <w:rPr>
+          <w:rFonts w:ascii="Arial" w:hAnsi="Arial" w:cs="Arial"/>
+        </w:rPr>
+        <w:t xml:space="preserve"> beliebige weitere Fächer anlegen, jedes Fach muss sich aber auf ein gültiges Basisfach beziehen). In der Liste tauchen alle Fächer auf, die an Ihrer Schule grundsätzlich vorkommen können. Für das Beispiel wählen wir den Eintrag „Islamische Religionslehre“ aus.</w:t>
       </w:r>
     </w:p>
     <w:p>
@@ -4468,7 +4538,7 @@
           <w:noProof/>
         </w:rPr>
         <w:drawing>
-          <wp:inline distT="0" distB="0" distL="0" distR="0">
+          <wp:inline distT="0" distB="0" distL="0" distR="0" wp14:anchorId="61079F4D" wp14:editId="7C77496A">
             <wp:extent cx="4476750" cy="1924050"/>
             <wp:effectExtent l="0" t="0" r="0" b="0"/>
             <wp:docPr id="6" name="Grafik 1"/>
@@ -4556,7 +4626,7 @@
           <w:noProof/>
         </w:rPr>
         <w:drawing>
-          <wp:inline distT="0" distB="0" distL="0" distR="0">
+          <wp:inline distT="0" distB="0" distL="0" distR="0" wp14:anchorId="0748737A" wp14:editId="0182CE7D">
             <wp:extent cx="4436745" cy="2273935"/>
             <wp:effectExtent l="0" t="0" r="1905" b="0"/>
             <wp:docPr id="7" name="Grafik 1"/>
@@ -4740,7 +4810,7 @@
           <w:noProof/>
         </w:rPr>
         <w:drawing>
-          <wp:inline distT="0" distB="0" distL="0" distR="0">
+          <wp:inline distT="0" distB="0" distL="0" distR="0" wp14:anchorId="1238499C" wp14:editId="146CA1FE">
             <wp:extent cx="5971540" cy="1144905"/>
             <wp:effectExtent l="0" t="0" r="0" b="0"/>
             <wp:docPr id="8" name="Grafik 1"/>
@@ -5084,7 +5154,7 @@
           <w:noProof/>
         </w:rPr>
         <w:drawing>
-          <wp:inline distT="0" distB="0" distL="0" distR="0">
+          <wp:inline distT="0" distB="0" distL="0" distR="0" wp14:anchorId="268F54B8" wp14:editId="63B1E4F4">
             <wp:extent cx="5971540" cy="2122805"/>
             <wp:effectExtent l="0" t="0" r="0" b="0"/>
             <wp:docPr id="9" name="Grafik 1"/>
@@ -5154,7 +5224,21 @@
         <w:rPr>
           <w:rFonts w:ascii="Arial" w:hAnsi="Arial" w:cs="Arial"/>
         </w:rPr>
-        <w:t>Geben Sie bei „Deutsch“ in der Spalte „Sortiernr.“ eine „passende“ Zahl ein, z.B. 10). Im Prinzip ist es egal, welche Zahl Sie wählen, nur sollte „Deutsch“ innerhalb der Gruppe der Sprachfächer (also Deutsch, Lesen, Rechtschreiben und Sprachgebrauch) die niedrigste Nummer haben.</w:t>
+        <w:t>Geben Sie bei „Deutsch“ in der Spalte „</w:t>
+      </w:r>
+      <w:proofErr w:type="spellStart"/>
+      <w:r>
+        <w:rPr>
+          <w:rFonts w:ascii="Arial" w:hAnsi="Arial" w:cs="Arial"/>
+        </w:rPr>
+        <w:t>Sortiernr</w:t>
+      </w:r>
+      <w:proofErr w:type="spellEnd"/>
+      <w:r>
+        <w:rPr>
+          <w:rFonts w:ascii="Arial" w:hAnsi="Arial" w:cs="Arial"/>
+        </w:rPr>
+        <w:t>.“ eine „passende“ Zahl ein, z.B. 10). Im Prinzip ist es egal, welche Zahl Sie wählen, nur sollte „Deutsch“ innerhalb der Gruppe der Sprachfächer (also Deutsch, Lesen, Rechtschreiben und Sprachgebrauch) die niedrigste Nummer haben.</w:t>
       </w:r>
     </w:p>
     <w:p>
@@ -5214,7 +5298,7 @@
           <w:noProof/>
         </w:rPr>
         <w:drawing>
-          <wp:inline distT="0" distB="0" distL="0" distR="0">
+          <wp:inline distT="0" distB="0" distL="0" distR="0" wp14:anchorId="3AA95F7C" wp14:editId="0EC0FD5A">
             <wp:extent cx="1876425" cy="1009650"/>
             <wp:effectExtent l="0" t="0" r="9525" b="0"/>
             <wp:docPr id="10" name="Grafik 1"/>
@@ -5296,7 +5380,7 @@
           <w:noProof/>
         </w:rPr>
         <w:drawing>
-          <wp:inline distT="0" distB="0" distL="0" distR="0">
+          <wp:inline distT="0" distB="0" distL="0" distR="0" wp14:anchorId="1CC42F5A" wp14:editId="2D595861">
             <wp:extent cx="1184910" cy="668020"/>
             <wp:effectExtent l="0" t="0" r="0" b="0"/>
             <wp:docPr id="11" name="Bild 11"/>
@@ -5433,7 +5517,7 @@
           <w:noProof/>
         </w:rPr>
         <w:drawing>
-          <wp:inline distT="0" distB="0" distL="0" distR="0">
+          <wp:inline distT="0" distB="0" distL="0" distR="0" wp14:anchorId="57A03C0E" wp14:editId="392CD57B">
             <wp:extent cx="4946015" cy="6360795"/>
             <wp:effectExtent l="0" t="0" r="6985" b="1905"/>
             <wp:docPr id="12" name="Grafik 1"/>
@@ -5616,7 +5700,7 @@
           <w:noProof/>
         </w:rPr>
         <w:drawing>
-          <wp:inline distT="0" distB="0" distL="0" distR="0">
+          <wp:inline distT="0" distB="0" distL="0" distR="0" wp14:anchorId="080694D9" wp14:editId="7F88EF0B">
             <wp:extent cx="3450590" cy="2194560"/>
             <wp:effectExtent l="0" t="0" r="0" b="0"/>
             <wp:docPr id="13" name="Grafik 1"/>
@@ -5704,7 +5788,7 @@
           <w:noProof/>
         </w:rPr>
         <w:drawing>
-          <wp:inline distT="0" distB="0" distL="0" distR="0">
+          <wp:inline distT="0" distB="0" distL="0" distR="0" wp14:anchorId="43476B43" wp14:editId="25EAC355">
             <wp:extent cx="2027555" cy="1892300"/>
             <wp:effectExtent l="0" t="0" r="0" b="0"/>
             <wp:docPr id="14" name="Grafik 1"/>
@@ -6117,7 +6201,7 @@
           <w:noProof/>
         </w:rPr>
         <w:drawing>
-          <wp:inline distT="0" distB="0" distL="0" distR="0">
+          <wp:inline distT="0" distB="0" distL="0" distR="0" wp14:anchorId="3A544D20" wp14:editId="4F1F95C6">
             <wp:extent cx="2639695" cy="1351915"/>
             <wp:effectExtent l="0" t="0" r="8255" b="635"/>
             <wp:docPr id="15" name="Grafik 1"/>
@@ -6200,7 +6284,7 @@
           <w:noProof/>
         </w:rPr>
         <w:drawing>
-          <wp:inline distT="0" distB="0" distL="0" distR="0">
+          <wp:inline distT="0" distB="0" distL="0" distR="0" wp14:anchorId="09C19BE8" wp14:editId="6386D7FD">
             <wp:extent cx="4969510" cy="3991610"/>
             <wp:effectExtent l="0" t="0" r="2540" b="8890"/>
             <wp:docPr id="16" name="Grafik 1"/>
@@ -6335,6 +6419,7 @@
         </w:rPr>
         <w:t xml:space="preserve">: Wenn die Noteneingabe über die Internet-Anwendung </w:t>
       </w:r>
+      <w:proofErr w:type="spellStart"/>
       <w:r>
         <w:rPr>
           <w:rFonts w:ascii="Arial" w:hAnsi="Arial" w:cs="Arial"/>
@@ -6345,12 +6430,14 @@
         </w:rPr>
         <w:t>SchILDweb</w:t>
       </w:r>
+      <w:proofErr w:type="spellEnd"/>
       <w:r>
         <w:rPr>
           <w:rFonts w:ascii="Arial" w:hAnsi="Arial" w:cs="Arial"/>
         </w:rPr>
         <w:t xml:space="preserve"> erfolgen soll, muss die Zuweisung der Lehrkräfte zwingend erfolgen. In </w:t>
       </w:r>
+      <w:proofErr w:type="spellStart"/>
       <w:r>
         <w:rPr>
           <w:rFonts w:ascii="Arial" w:hAnsi="Arial" w:cs="Arial"/>
@@ -6361,6 +6448,7 @@
         </w:rPr>
         <w:t>SchILDweb</w:t>
       </w:r>
+      <w:proofErr w:type="spellEnd"/>
       <w:r>
         <w:rPr>
           <w:rFonts w:ascii="Arial" w:hAnsi="Arial" w:cs="Arial"/>
@@ -6442,7 +6530,7 @@
           <w:noProof/>
         </w:rPr>
         <w:drawing>
-          <wp:inline distT="0" distB="0" distL="0" distR="0">
+          <wp:inline distT="0" distB="0" distL="0" distR="0" wp14:anchorId="4718F467" wp14:editId="2364F80C">
             <wp:extent cx="4460875" cy="1336040"/>
             <wp:effectExtent l="0" t="0" r="0" b="0"/>
             <wp:docPr id="17" name="Grafik 1"/>
@@ -6525,7 +6613,7 @@
           <w:noProof/>
         </w:rPr>
         <w:drawing>
-          <wp:inline distT="0" distB="0" distL="0" distR="0">
+          <wp:inline distT="0" distB="0" distL="0" distR="0" wp14:anchorId="738CBC06" wp14:editId="79161FF2">
             <wp:extent cx="4619625" cy="2449195"/>
             <wp:effectExtent l="0" t="0" r="9525" b="8255"/>
             <wp:docPr id="18" name="Grafik 1"/>
@@ -6608,7 +6696,7 @@
           <w:noProof/>
         </w:rPr>
         <w:drawing>
-          <wp:inline distT="0" distB="0" distL="0" distR="0">
+          <wp:inline distT="0" distB="0" distL="0" distR="0" wp14:anchorId="60D48B29" wp14:editId="54EB94A9">
             <wp:extent cx="3800475" cy="874395"/>
             <wp:effectExtent l="0" t="0" r="9525" b="1905"/>
             <wp:docPr id="19" name="Grafik 1"/>
@@ -6759,7 +6847,7 @@
           <w:noProof/>
         </w:rPr>
         <w:drawing>
-          <wp:inline distT="0" distB="0" distL="0" distR="0">
+          <wp:inline distT="0" distB="0" distL="0" distR="0" wp14:anchorId="6CB2FF65" wp14:editId="29FCA407">
             <wp:extent cx="5971540" cy="2799080"/>
             <wp:effectExtent l="0" t="0" r="0" b="1270"/>
             <wp:docPr id="25" name="Grafik 1"/>
@@ -6878,7 +6966,21 @@
         <w:rPr>
           <w:rFonts w:ascii="Arial" w:hAnsi="Arial" w:cs="Arial"/>
         </w:rPr>
-        <w:t xml:space="preserve"> in SchILD über den Menüpunkt „Schulverwaltung&gt;&gt;Angaben zu Ankreuzzeugnissen“. Es erscheint dann das folgende Fenster:</w:t>
+        <w:t xml:space="preserve"> in </w:t>
+      </w:r>
+      <w:proofErr w:type="spellStart"/>
+      <w:r>
+        <w:rPr>
+          <w:rFonts w:ascii="Arial" w:hAnsi="Arial" w:cs="Arial"/>
+        </w:rPr>
+        <w:t>SchILD</w:t>
+      </w:r>
+      <w:proofErr w:type="spellEnd"/>
+      <w:r>
+        <w:rPr>
+          <w:rFonts w:ascii="Arial" w:hAnsi="Arial" w:cs="Arial"/>
+        </w:rPr>
+        <w:t xml:space="preserve"> über den Menüpunkt „Schulverwaltung&gt;&gt;Angaben zu Ankreuzzeugnissen“. Es erscheint dann das folgende Fenster:</w:t>
       </w:r>
     </w:p>
     <w:p>
@@ -6901,7 +7003,7 @@
           <w:noProof/>
         </w:rPr>
         <w:drawing>
-          <wp:inline distT="0" distB="0" distL="0" distR="0">
+          <wp:inline distT="0" distB="0" distL="0" distR="0" wp14:anchorId="5C2D6E64" wp14:editId="55F0E7F7">
             <wp:extent cx="5971540" cy="1987550"/>
             <wp:effectExtent l="0" t="0" r="0" b="0"/>
             <wp:docPr id="26" name="Grafik 1"/>
@@ -6986,7 +7088,7 @@
           <w:noProof/>
         </w:rPr>
         <w:drawing>
-          <wp:inline distT="0" distB="0" distL="0" distR="0">
+          <wp:inline distT="0" distB="0" distL="0" distR="0" wp14:anchorId="15FFCF51" wp14:editId="11C10F13">
             <wp:extent cx="3140710" cy="1184910"/>
             <wp:effectExtent l="0" t="0" r="2540" b="0"/>
             <wp:docPr id="27" name="Grafik 1"/>
@@ -7205,7 +7307,7 @@
           <w:noProof/>
         </w:rPr>
         <w:drawing>
-          <wp:inline distT="0" distB="0" distL="0" distR="0">
+          <wp:inline distT="0" distB="0" distL="0" distR="0" wp14:anchorId="366C0BAB" wp14:editId="6A0868B3">
             <wp:extent cx="5971540" cy="1526540"/>
             <wp:effectExtent l="0" t="0" r="0" b="0"/>
             <wp:docPr id="28" name="Grafik 1"/>
@@ -7804,7 +7906,7 @@
           <w:noProof/>
         </w:rPr>
         <w:drawing>
-          <wp:inline distT="0" distB="0" distL="0" distR="0">
+          <wp:inline distT="0" distB="0" distL="0" distR="0" wp14:anchorId="5FA5831A" wp14:editId="6BA361BF">
             <wp:extent cx="5470525" cy="2154555"/>
             <wp:effectExtent l="0" t="0" r="0" b="0"/>
             <wp:docPr id="29" name="Grafik 1"/>
@@ -7971,7 +8073,7 @@
           <w:noProof/>
         </w:rPr>
         <w:drawing>
-          <wp:inline distT="0" distB="0" distL="0" distR="0" wp14:anchorId="1D6A62E8" wp14:editId="15C00E4B">
+          <wp:inline distT="0" distB="0" distL="0" distR="0" wp14:anchorId="75E9CC67" wp14:editId="25537A8A">
             <wp:extent cx="5759450" cy="1067880"/>
             <wp:effectExtent l="0" t="0" r="0" b="0"/>
             <wp:docPr id="68" name="Grafik 68"/>
@@ -8052,7 +8154,7 @@
         </w:rPr>
         <w:lastRenderedPageBreak/>
         <w:drawing>
-          <wp:inline distT="0" distB="0" distL="0" distR="0" wp14:anchorId="34FA741F" wp14:editId="31AE0E5B">
+          <wp:inline distT="0" distB="0" distL="0" distR="0" wp14:anchorId="0E90C200" wp14:editId="626F2083">
             <wp:extent cx="5759450" cy="1952678"/>
             <wp:effectExtent l="0" t="0" r="0" b="9525"/>
             <wp:docPr id="70" name="Grafik 70"/>
@@ -8132,7 +8234,7 @@
           <w:noProof/>
         </w:rPr>
         <w:drawing>
-          <wp:inline distT="0" distB="0" distL="0" distR="0" wp14:anchorId="5C8E170C" wp14:editId="4D283407">
+          <wp:inline distT="0" distB="0" distL="0" distR="0" wp14:anchorId="5C3F295D" wp14:editId="7E22C493">
             <wp:extent cx="5759450" cy="1199528"/>
             <wp:effectExtent l="0" t="0" r="0" b="635"/>
             <wp:docPr id="65" name="Grafik 65"/>
@@ -8258,7 +8360,7 @@
           <w:noProof/>
         </w:rPr>
         <w:drawing>
-          <wp:inline distT="0" distB="0" distL="0" distR="0" wp14:anchorId="3A9F9C83" wp14:editId="184431E2">
+          <wp:inline distT="0" distB="0" distL="0" distR="0" wp14:anchorId="16DC3BE8" wp14:editId="19F2FA8A">
             <wp:extent cx="5611008" cy="1848108"/>
             <wp:effectExtent l="0" t="0" r="8890" b="0"/>
             <wp:docPr id="53" name="Grafik 53"/>
@@ -8376,7 +8478,7 @@
           <w:noProof/>
         </w:rPr>
         <w:drawing>
-          <wp:inline distT="0" distB="0" distL="0" distR="0" wp14:anchorId="200F807B" wp14:editId="0DC0B831">
+          <wp:inline distT="0" distB="0" distL="0" distR="0" wp14:anchorId="19825002" wp14:editId="37442854">
             <wp:extent cx="2562583" cy="2257740"/>
             <wp:effectExtent l="0" t="0" r="9525" b="9525"/>
             <wp:docPr id="43" name="Grafik 43"/>
@@ -8452,7 +8554,7 @@
         </w:rPr>
         <w:lastRenderedPageBreak/>
         <w:drawing>
-          <wp:inline distT="0" distB="0" distL="0" distR="0" wp14:anchorId="7E1298A9" wp14:editId="2A779557">
+          <wp:inline distT="0" distB="0" distL="0" distR="0" wp14:anchorId="4CCC02EB" wp14:editId="4998DA7F">
             <wp:extent cx="5759450" cy="1916443"/>
             <wp:effectExtent l="0" t="0" r="0" b="7620"/>
             <wp:docPr id="88" name="Grafik 88"/>
@@ -8562,7 +8664,7 @@
           <w:noProof/>
         </w:rPr>
         <w:drawing>
-          <wp:inline distT="0" distB="0" distL="0" distR="0" wp14:anchorId="1B90A813" wp14:editId="09DCBF9E">
+          <wp:inline distT="0" distB="0" distL="0" distR="0" wp14:anchorId="08030DE9" wp14:editId="783959F7">
             <wp:extent cx="4544060" cy="952633"/>
             <wp:effectExtent l="0" t="0" r="8890" b="0"/>
             <wp:docPr id="51" name="Grafik 51"/>
@@ -8702,7 +8804,7 @@
           <w:noProof/>
         </w:rPr>
         <w:drawing>
-          <wp:inline distT="0" distB="0" distL="0" distR="0">
+          <wp:inline distT="0" distB="0" distL="0" distR="0" wp14:anchorId="4B3D4D05" wp14:editId="09C08F10">
             <wp:extent cx="1939925" cy="1351915"/>
             <wp:effectExtent l="0" t="0" r="3175" b="635"/>
             <wp:docPr id="30" name="Grafik 1"/>
@@ -8787,7 +8889,7 @@
           <w:noProof/>
         </w:rPr>
         <w:drawing>
-          <wp:inline distT="0" distB="0" distL="0" distR="0">
+          <wp:inline distT="0" distB="0" distL="0" distR="0" wp14:anchorId="3B3D0EE9" wp14:editId="3071E008">
             <wp:extent cx="4007485" cy="2894330"/>
             <wp:effectExtent l="0" t="0" r="0" b="1270"/>
             <wp:docPr id="31" name="Grafik 1"/>
@@ -8913,7 +9015,7 @@
           <w:szCs w:val="22"/>
         </w:rPr>
         <w:drawing>
-          <wp:inline distT="0" distB="0" distL="0" distR="0">
+          <wp:inline distT="0" distB="0" distL="0" distR="0" wp14:anchorId="1BAC4F27" wp14:editId="3C654025">
             <wp:extent cx="3489160" cy="2219280"/>
             <wp:effectExtent l="0" t="0" r="0" b="0"/>
             <wp:docPr id="32" name="Grafik 9" descr="cid:image001.png@01D3E395.6752ACA0"/>
@@ -9000,7 +9102,7 @@
           <w:noProof/>
         </w:rPr>
         <w:drawing>
-          <wp:inline distT="0" distB="0" distL="0" distR="0">
+          <wp:inline distT="0" distB="0" distL="0" distR="0" wp14:anchorId="135A8F08" wp14:editId="142DD33E">
             <wp:extent cx="2449195" cy="2138680"/>
             <wp:effectExtent l="0" t="0" r="8255" b="0"/>
             <wp:docPr id="33" name="Bild 33"/>
@@ -9128,7 +9230,7 @@
           <w:noProof/>
         </w:rPr>
         <w:drawing>
-          <wp:inline distT="0" distB="0" distL="0" distR="0">
+          <wp:inline distT="0" distB="0" distL="0" distR="0" wp14:anchorId="3D0DA0E1" wp14:editId="4EE1A9C9">
             <wp:extent cx="3673475" cy="954405"/>
             <wp:effectExtent l="0" t="0" r="3175" b="0"/>
             <wp:docPr id="61" name="Grafik 1"/>
@@ -9203,7 +9305,7 @@
           <w:noProof/>
         </w:rPr>
         <w:drawing>
-          <wp:inline distT="0" distB="0" distL="0" distR="0">
+          <wp:inline distT="0" distB="0" distL="0" distR="0" wp14:anchorId="423B59E3" wp14:editId="79F43972">
             <wp:extent cx="4563745" cy="1343660"/>
             <wp:effectExtent l="0" t="0" r="8255" b="8890"/>
             <wp:docPr id="62" name="Grafik 1"/>
@@ -9362,7 +9464,7 @@
           <w:noProof/>
         </w:rPr>
         <w:drawing>
-          <wp:inline distT="0" distB="0" distL="0" distR="0">
+          <wp:inline distT="0" distB="0" distL="0" distR="0" wp14:anchorId="294CBE68" wp14:editId="00315628">
             <wp:extent cx="5971540" cy="1772920"/>
             <wp:effectExtent l="0" t="0" r="0" b="0"/>
             <wp:docPr id="63" name="Grafik 1"/>
@@ -9455,7 +9557,7 @@
           <w:noProof/>
         </w:rPr>
         <w:drawing>
-          <wp:inline distT="0" distB="0" distL="0" distR="0">
+          <wp:inline distT="0" distB="0" distL="0" distR="0" wp14:anchorId="7FC2DCBF" wp14:editId="719B8FA2">
             <wp:extent cx="5971540" cy="954405"/>
             <wp:effectExtent l="0" t="0" r="0" b="0"/>
             <wp:docPr id="64" name="Grafik 1"/>
@@ -9579,7 +9681,7 @@
           <w:noProof/>
         </w:rPr>
         <w:drawing>
-          <wp:inline distT="0" distB="0" distL="0" distR="0">
+          <wp:inline distT="0" distB="0" distL="0" distR="0" wp14:anchorId="77E23900" wp14:editId="3CB1BEA5">
             <wp:extent cx="3029585" cy="1383665"/>
             <wp:effectExtent l="0" t="0" r="0" b="6985"/>
             <wp:docPr id="66" name="Grafik 1"/>
@@ -9689,7 +9791,7 @@
           <w:noProof/>
         </w:rPr>
         <w:drawing>
-          <wp:inline distT="0" distB="0" distL="0" distR="0">
+          <wp:inline distT="0" distB="0" distL="0" distR="0" wp14:anchorId="09EB8D59" wp14:editId="2C9A34CC">
             <wp:extent cx="2655570" cy="2250440"/>
             <wp:effectExtent l="0" t="0" r="0" b="0"/>
             <wp:docPr id="67" name="Grafik 1"/>
@@ -9810,7 +9912,7 @@
           <w:noProof/>
         </w:rPr>
         <w:drawing>
-          <wp:inline distT="0" distB="0" distL="0" distR="0">
+          <wp:inline distT="0" distB="0" distL="0" distR="0" wp14:anchorId="32E8490E" wp14:editId="14477ADA">
             <wp:extent cx="3896360" cy="1494790"/>
             <wp:effectExtent l="0" t="0" r="8890" b="0"/>
             <wp:docPr id="71" name="Grafik 1"/>
@@ -9910,7 +10012,7 @@
           <w:noProof/>
         </w:rPr>
         <w:drawing>
-          <wp:inline distT="0" distB="0" distL="0" distR="0">
+          <wp:inline distT="0" distB="0" distL="0" distR="0" wp14:anchorId="1540ABBB" wp14:editId="6D08D0B0">
             <wp:extent cx="5971540" cy="1868805"/>
             <wp:effectExtent l="0" t="0" r="0" b="0"/>
             <wp:docPr id="72" name="Grafik 1"/>
@@ -9995,7 +10097,7 @@
           <w:noProof/>
         </w:rPr>
         <w:drawing>
-          <wp:inline distT="0" distB="0" distL="0" distR="0">
+          <wp:inline distT="0" distB="0" distL="0" distR="0" wp14:anchorId="063AF324" wp14:editId="1E8E61A7">
             <wp:extent cx="5669280" cy="977900"/>
             <wp:effectExtent l="0" t="0" r="7620" b="0"/>
             <wp:docPr id="73" name="Grafik 1"/>
@@ -10054,9 +10156,14 @@
       <w:bookmarkStart w:id="17" w:name="_Toc22221774"/>
       <w:r>
         <w:lastRenderedPageBreak/>
-        <w:t>Noteneingabe in SchILDweb</w:t>
+        <w:t xml:space="preserve">Noteneingabe in </w:t>
+      </w:r>
+      <w:proofErr w:type="spellStart"/>
+      <w:r>
+        <w:t>SchILDweb</w:t>
       </w:r>
       <w:bookmarkEnd w:id="17"/>
+      <w:proofErr w:type="spellEnd"/>
     </w:p>
     <w:p>
       <w:pPr>
@@ -10083,47 +10190,117 @@
         <w:rPr>
           <w:rFonts w:ascii="Arial" w:hAnsi="Arial" w:cs="Arial"/>
         </w:rPr>
-        <w:t xml:space="preserve">Mit dem SchILDweb Notenmodul haben Lehrerinnen und Lehrer über das Inter- oder Intranet direkten Zugriff aus Schülerleistungsdaten in SchILDzentral. Diese können dann mit Hilfe eines aktuellen Webbrowsers eingesehen und editiert werden. Neben der reinen Noteneingabe können auch Bemerkungen zur Lernentwicklung und Zeugnisbemerkungen eingegeben werden. Dem Anwender steht hierfür eine komfortable Benutzeroberfläche mit selbstdefinierbaren Filter- und Anzeigefunktionen zur Verfügung. </w:t>
-      </w:r>
-    </w:p>
-    <w:p>
-      <w:pPr>
-        <w:rPr>
-          <w:rFonts w:ascii="Arial" w:hAnsi="Arial" w:cs="Arial"/>
-        </w:rPr>
-      </w:pPr>
-    </w:p>
-    <w:p>
-      <w:pPr>
-        <w:rPr>
-          <w:rFonts w:ascii="Arial" w:hAnsi="Arial" w:cs="Arial"/>
-        </w:rPr>
-      </w:pPr>
-      <w:r>
-        <w:rPr>
-          <w:rFonts w:ascii="Arial" w:hAnsi="Arial" w:cs="Arial"/>
-        </w:rPr>
-        <w:t>Die Rechte für Datenzugriff und Bearbeitung werden von SchILDzentral gesteuert. Über ein sicheres Einmal-Kennwort wird der Zugriff auf SchILDweb aktiviert. Eine verschlüsselte SSL-Verbindung sowie ein sicheres Sitzungs-Management verhindern den Fremdzugriff auf Schülerdaten.</w:t>
-      </w:r>
-    </w:p>
-    <w:p>
-      <w:pPr>
-        <w:rPr>
-          <w:rFonts w:ascii="Arial" w:hAnsi="Arial" w:cs="Arial"/>
-        </w:rPr>
-      </w:pPr>
-    </w:p>
-    <w:p>
-      <w:pPr>
-        <w:rPr>
-          <w:rFonts w:ascii="Arial" w:hAnsi="Arial" w:cs="Arial"/>
-        </w:rPr>
-      </w:pPr>
-      <w:r>
-        <w:rPr>
-          <w:rFonts w:ascii="Arial" w:hAnsi="Arial" w:cs="Arial"/>
-        </w:rPr>
-        <w:t>Damit SchILDweb von einer Lehrerin oder einem Lehrer verwendet werden kann, müssen folgende Voraussetzungen erfüllt sein:</w:t>
+        <w:t xml:space="preserve">Mit dem </w:t>
+      </w:r>
+      <w:proofErr w:type="spellStart"/>
+      <w:r>
+        <w:rPr>
+          <w:rFonts w:ascii="Arial" w:hAnsi="Arial" w:cs="Arial"/>
+        </w:rPr>
+        <w:t>SchILDweb</w:t>
+      </w:r>
+      <w:proofErr w:type="spellEnd"/>
+      <w:r>
+        <w:rPr>
+          <w:rFonts w:ascii="Arial" w:hAnsi="Arial" w:cs="Arial"/>
+        </w:rPr>
+        <w:t xml:space="preserve"> Notenmodul haben Lehrerinnen und Lehrer über das Inter- oder Intranet direkten Zugriff aus Schülerleistungsdaten in </w:t>
+      </w:r>
+      <w:proofErr w:type="spellStart"/>
+      <w:r>
+        <w:rPr>
+          <w:rFonts w:ascii="Arial" w:hAnsi="Arial" w:cs="Arial"/>
+        </w:rPr>
+        <w:t>SchILDzentral</w:t>
+      </w:r>
+      <w:proofErr w:type="spellEnd"/>
+      <w:r>
+        <w:rPr>
+          <w:rFonts w:ascii="Arial" w:hAnsi="Arial" w:cs="Arial"/>
+        </w:rPr>
+        <w:t xml:space="preserve">. Diese können dann mit Hilfe eines aktuellen Webbrowsers eingesehen und editiert werden. Neben der reinen Noteneingabe können auch Bemerkungen zur Lernentwicklung und Zeugnisbemerkungen eingegeben werden. Dem Anwender steht hierfür eine komfortable Benutzeroberfläche mit selbstdefinierbaren Filter- und Anzeigefunktionen zur Verfügung. </w:t>
+      </w:r>
+    </w:p>
+    <w:p>
+      <w:pPr>
+        <w:rPr>
+          <w:rFonts w:ascii="Arial" w:hAnsi="Arial" w:cs="Arial"/>
+        </w:rPr>
+      </w:pPr>
+    </w:p>
+    <w:p>
+      <w:pPr>
+        <w:rPr>
+          <w:rFonts w:ascii="Arial" w:hAnsi="Arial" w:cs="Arial"/>
+        </w:rPr>
+      </w:pPr>
+      <w:r>
+        <w:rPr>
+          <w:rFonts w:ascii="Arial" w:hAnsi="Arial" w:cs="Arial"/>
+        </w:rPr>
+        <w:t xml:space="preserve">Die Rechte für Datenzugriff und Bearbeitung werden von </w:t>
+      </w:r>
+      <w:proofErr w:type="spellStart"/>
+      <w:r>
+        <w:rPr>
+          <w:rFonts w:ascii="Arial" w:hAnsi="Arial" w:cs="Arial"/>
+        </w:rPr>
+        <w:t>SchILDzentral</w:t>
+      </w:r>
+      <w:proofErr w:type="spellEnd"/>
+      <w:r>
+        <w:rPr>
+          <w:rFonts w:ascii="Arial" w:hAnsi="Arial" w:cs="Arial"/>
+        </w:rPr>
+        <w:t xml:space="preserve"> gesteuert. Über ein sicheres Einmal-Kennwort wird der Zugriff auf </w:t>
+      </w:r>
+      <w:proofErr w:type="spellStart"/>
+      <w:r>
+        <w:rPr>
+          <w:rFonts w:ascii="Arial" w:hAnsi="Arial" w:cs="Arial"/>
+        </w:rPr>
+        <w:t>SchILDweb</w:t>
+      </w:r>
+      <w:proofErr w:type="spellEnd"/>
+      <w:r>
+        <w:rPr>
+          <w:rFonts w:ascii="Arial" w:hAnsi="Arial" w:cs="Arial"/>
+        </w:rPr>
+        <w:t xml:space="preserve"> aktiviert. Eine verschlüsselte SSL-Verbindung sowie ein sicheres Sitzungs-Management verhindern den Fremdzugriff auf Schülerdaten.</w:t>
+      </w:r>
+    </w:p>
+    <w:p>
+      <w:pPr>
+        <w:rPr>
+          <w:rFonts w:ascii="Arial" w:hAnsi="Arial" w:cs="Arial"/>
+        </w:rPr>
+      </w:pPr>
+    </w:p>
+    <w:p>
+      <w:pPr>
+        <w:rPr>
+          <w:rFonts w:ascii="Arial" w:hAnsi="Arial" w:cs="Arial"/>
+        </w:rPr>
+      </w:pPr>
+      <w:r>
+        <w:rPr>
+          <w:rFonts w:ascii="Arial" w:hAnsi="Arial" w:cs="Arial"/>
+        </w:rPr>
+        <w:t xml:space="preserve">Damit </w:t>
+      </w:r>
+      <w:proofErr w:type="spellStart"/>
+      <w:r>
+        <w:rPr>
+          <w:rFonts w:ascii="Arial" w:hAnsi="Arial" w:cs="Arial"/>
+        </w:rPr>
+        <w:t>SchILDweb</w:t>
+      </w:r>
+      <w:proofErr w:type="spellEnd"/>
+      <w:r>
+        <w:rPr>
+          <w:rFonts w:ascii="Arial" w:hAnsi="Arial" w:cs="Arial"/>
+        </w:rPr>
+        <w:t xml:space="preserve"> von einer Lehrerin oder einem Lehrer verwendet werden kann, müssen folgende Voraussetzungen erfüllt sein:</w:t>
       </w:r>
     </w:p>
     <w:p>
@@ -10140,7 +10317,21 @@
         <w:rPr>
           <w:rFonts w:ascii="Arial" w:hAnsi="Arial" w:cs="Arial"/>
         </w:rPr>
-        <w:t>Für die betreffende Person muss in SchILDzentral eine gültige E-Mail-Adresse hinterlegt sein</w:t>
+        <w:t xml:space="preserve">Für die betreffende Person muss in </w:t>
+      </w:r>
+      <w:proofErr w:type="spellStart"/>
+      <w:r>
+        <w:rPr>
+          <w:rFonts w:ascii="Arial" w:hAnsi="Arial" w:cs="Arial"/>
+        </w:rPr>
+        <w:t>SchILDzentral</w:t>
+      </w:r>
+      <w:proofErr w:type="spellEnd"/>
+      <w:r>
+        <w:rPr>
+          <w:rFonts w:ascii="Arial" w:hAnsi="Arial" w:cs="Arial"/>
+        </w:rPr>
+        <w:t xml:space="preserve"> eine gültige E-Mail-Adresse hinterlegt sein</w:t>
       </w:r>
     </w:p>
     <w:p>
@@ -10192,7 +10383,21 @@
         <w:rPr>
           <w:rFonts w:ascii="Arial" w:hAnsi="Arial" w:cs="Arial"/>
         </w:rPr>
-        <w:t>Sind die obigen Voraussetzungen erfüllt, so kann SchILDweb wie folgt gestartet werden:</w:t>
+        <w:t xml:space="preserve">Sind die obigen Voraussetzungen erfüllt, so kann </w:t>
+      </w:r>
+      <w:proofErr w:type="spellStart"/>
+      <w:r>
+        <w:rPr>
+          <w:rFonts w:ascii="Arial" w:hAnsi="Arial" w:cs="Arial"/>
+        </w:rPr>
+        <w:t>SchILDweb</w:t>
+      </w:r>
+      <w:proofErr w:type="spellEnd"/>
+      <w:r>
+        <w:rPr>
+          <w:rFonts w:ascii="Arial" w:hAnsi="Arial" w:cs="Arial"/>
+        </w:rPr>
+        <w:t xml:space="preserve"> wie folgt gestartet werden:</w:t>
       </w:r>
     </w:p>
     <w:p>
@@ -10216,7 +10421,21 @@
         <w:rPr>
           <w:rFonts w:ascii="Arial" w:hAnsi="Arial" w:cs="Arial"/>
         </w:rPr>
-        <w:t>Rufen Sie SchILDweb in Ihrem Browser über die Internet-Adresse auf, die sie von Ihrem Schulträger erhalten haben</w:t>
+        <w:t xml:space="preserve">Rufen Sie </w:t>
+      </w:r>
+      <w:proofErr w:type="spellStart"/>
+      <w:r>
+        <w:rPr>
+          <w:rFonts w:ascii="Arial" w:hAnsi="Arial" w:cs="Arial"/>
+        </w:rPr>
+        <w:t>SchILDweb</w:t>
+      </w:r>
+      <w:proofErr w:type="spellEnd"/>
+      <w:r>
+        <w:rPr>
+          <w:rFonts w:ascii="Arial" w:hAnsi="Arial" w:cs="Arial"/>
+        </w:rPr>
+        <w:t xml:space="preserve"> in Ihrem Browser über die Internet-Adresse auf, die sie von Ihrem Schulträger erhalten haben</w:t>
       </w:r>
     </w:p>
     <w:p>
@@ -10233,14 +10452,42 @@
         <w:rPr>
           <w:rFonts w:ascii="Arial" w:hAnsi="Arial" w:cs="Arial"/>
         </w:rPr>
-        <w:t>Es erscheint dann ein Anmeldedialog, in dem Sie Ihren Login-Namen eingeben müssen. Der Login-Name setzt sich aus Ihrem Lehrerkürzel (wie in SchILDzentral) und der Schulnummer Ihrer Schule zusammen.</w:t>
+        <w:t xml:space="preserve">Es erscheint dann ein Anmeldedialog, in dem Sie Ihren Login-Namen eingeben müssen. Der Login-Name setzt sich aus Ihrem Lehrerkürzel (wie in </w:t>
+      </w:r>
+      <w:proofErr w:type="spellStart"/>
+      <w:r>
+        <w:rPr>
+          <w:rFonts w:ascii="Arial" w:hAnsi="Arial" w:cs="Arial"/>
+        </w:rPr>
+        <w:t>SchILDzentral</w:t>
+      </w:r>
+      <w:proofErr w:type="spellEnd"/>
+      <w:r>
+        <w:rPr>
+          <w:rFonts w:ascii="Arial" w:hAnsi="Arial" w:cs="Arial"/>
+        </w:rPr>
+        <w:t>) und der Schulnummer Ihrer Schule zusammen.</w:t>
       </w:r>
       <w:r>
         <w:rPr>
           <w:rFonts w:ascii="Arial" w:hAnsi="Arial" w:cs="Arial"/>
         </w:rPr>
         <w:br/>
-        <w:t>Beispiel: Wenn das Lehrerkürzel MEI ist und Sie an der Schule mit der Schulnr. 123456 unterrichten, so</w:t>
+        <w:t xml:space="preserve">Beispiel: Wenn das Lehrerkürzel MEI ist und Sie an der Schule mit der </w:t>
+      </w:r>
+      <w:proofErr w:type="spellStart"/>
+      <w:r>
+        <w:rPr>
+          <w:rFonts w:ascii="Arial" w:hAnsi="Arial" w:cs="Arial"/>
+        </w:rPr>
+        <w:t>Schulnr</w:t>
+      </w:r>
+      <w:proofErr w:type="spellEnd"/>
+      <w:r>
+        <w:rPr>
+          <w:rFonts w:ascii="Arial" w:hAnsi="Arial" w:cs="Arial"/>
+        </w:rPr>
+        <w:t>. 123456 unterrichten, so</w:t>
       </w:r>
       <w:r>
         <w:rPr>
@@ -10272,7 +10519,7 @@
           <w:noProof/>
         </w:rPr>
         <w:drawing>
-          <wp:inline distT="0" distB="0" distL="0" distR="0">
+          <wp:inline distT="0" distB="0" distL="0" distR="0" wp14:anchorId="574518A3" wp14:editId="10CEFE4F">
             <wp:extent cx="3896360" cy="1670050"/>
             <wp:effectExtent l="0" t="0" r="8890" b="6350"/>
             <wp:docPr id="34" name="Bild 34"/>
@@ -10358,7 +10605,21 @@
         <w:rPr>
           <w:rFonts w:ascii="Arial" w:hAnsi="Arial" w:cs="Arial"/>
         </w:rPr>
-        <w:t xml:space="preserve">Anschließend müssen Sie Ihre E-Mail-Adresse angeben, die Eingabe wird mit der in SchILDzentral hinterlegten E-Mail-Adresse verglichen, nur wenn die </w:t>
+        <w:t xml:space="preserve">Anschließend müssen Sie Ihre E-Mail-Adresse angeben, die Eingabe wird mit der in </w:t>
+      </w:r>
+      <w:proofErr w:type="spellStart"/>
+      <w:r>
+        <w:rPr>
+          <w:rFonts w:ascii="Arial" w:hAnsi="Arial" w:cs="Arial"/>
+        </w:rPr>
+        <w:t>SchILDzentral</w:t>
+      </w:r>
+      <w:proofErr w:type="spellEnd"/>
+      <w:r>
+        <w:rPr>
+          <w:rFonts w:ascii="Arial" w:hAnsi="Arial" w:cs="Arial"/>
+        </w:rPr>
+        <w:t xml:space="preserve"> hinterlegten E-Mail-Adresse verglichen, nur wenn die </w:t>
       </w:r>
       <w:r>
         <w:rPr>
@@ -10557,7 +10818,7 @@
           <w:noProof/>
         </w:rPr>
         <w:drawing>
-          <wp:inline distT="0" distB="0" distL="0" distR="0">
+          <wp:inline distT="0" distB="0" distL="0" distR="0" wp14:anchorId="6FFECF0C" wp14:editId="1D5A01F6">
             <wp:extent cx="5756910" cy="1757045"/>
             <wp:effectExtent l="0" t="0" r="0" b="0"/>
             <wp:docPr id="35" name="Bild 35"/>
@@ -10701,7 +10962,21 @@
         <w:rPr>
           <w:rFonts w:ascii="Arial" w:hAnsi="Arial" w:cs="Arial"/>
         </w:rPr>
-        <w:t>Eingaben in den ersten sechs Spalten (bis einschl. „Kurs“) sind gesperrt, eine Eingabe in den Fehlstundenspalten ist nur möglich, wenn in SchILDzentral für die jeweilige Jahrgangsstufe ein „fachbezogenes Fehlstundenmodell“ eingestellt wurde. Bei Grundschulen ist dies meist nicht der Fall, hier werden i.d.R. die „Gesamtfehlstunden“ erfasst (die nur der Klassenlehrer/die Klassenlehrerin eingeben kann).</w:t>
+        <w:t xml:space="preserve">Eingaben in den ersten sechs Spalten (bis einschl. „Kurs“) sind gesperrt, eine Eingabe in den Fehlstundenspalten ist nur möglich, wenn in </w:t>
+      </w:r>
+      <w:proofErr w:type="spellStart"/>
+      <w:r>
+        <w:rPr>
+          <w:rFonts w:ascii="Arial" w:hAnsi="Arial" w:cs="Arial"/>
+        </w:rPr>
+        <w:t>SchILDzentral</w:t>
+      </w:r>
+      <w:proofErr w:type="spellEnd"/>
+      <w:r>
+        <w:rPr>
+          <w:rFonts w:ascii="Arial" w:hAnsi="Arial" w:cs="Arial"/>
+        </w:rPr>
+        <w:t xml:space="preserve"> für die jeweilige Jahrgangsstufe ein „fachbezogenes Fehlstundenmodell“ eingestellt wurde. Bei Grundschulen ist dies meist nicht der Fall, hier werden i.d.R. die „Gesamtfehlstunden“ erfasst (die nur der Klassenlehrer/die Klassenlehrerin eingeben kann).</w:t>
       </w:r>
     </w:p>
     <w:p>
@@ -10770,7 +11045,7 @@
           <w:noProof/>
         </w:rPr>
         <w:drawing>
-          <wp:inline distT="0" distB="0" distL="0" distR="0">
+          <wp:inline distT="0" distB="0" distL="0" distR="0" wp14:anchorId="210A04EC" wp14:editId="186BA150">
             <wp:extent cx="5184140" cy="6130290"/>
             <wp:effectExtent l="0" t="0" r="0" b="3810"/>
             <wp:docPr id="36" name="Bild 36"/>
@@ -10950,7 +11225,7 @@
           <w:noProof/>
         </w:rPr>
         <w:drawing>
-          <wp:inline distT="0" distB="0" distL="0" distR="0">
+          <wp:inline distT="0" distB="0" distL="0" distR="0" wp14:anchorId="741829CA" wp14:editId="5E081F45">
             <wp:extent cx="1343660" cy="580390"/>
             <wp:effectExtent l="0" t="0" r="8890" b="0"/>
             <wp:docPr id="37" name="Bild 37"/>
@@ -11053,7 +11328,7 @@
           <w:noProof/>
         </w:rPr>
         <w:drawing>
-          <wp:inline distT="0" distB="0" distL="0" distR="0" wp14:anchorId="26A32190" wp14:editId="5B4B49CF">
+          <wp:inline distT="0" distB="0" distL="0" distR="0" wp14:anchorId="78A481B0" wp14:editId="5A104528">
             <wp:extent cx="3665855" cy="810895"/>
             <wp:effectExtent l="0" t="0" r="0" b="8255"/>
             <wp:docPr id="38" name="Bild 38"/>
@@ -11139,7 +11414,21 @@
         <w:rPr>
           <w:rFonts w:ascii="Arial" w:hAnsi="Arial" w:cs="Arial"/>
         </w:rPr>
-        <w:t>Wenn Sie sich aus SchILDweb abmelden und noch nicht gespeicherte Änderungen vorhanden sind, so erscheint die folgende Abfrage, über die Sie festlegen können, was mit diesen Änderungen geschehen soll.</w:t>
+        <w:t xml:space="preserve">Wenn Sie sich aus </w:t>
+      </w:r>
+      <w:proofErr w:type="spellStart"/>
+      <w:r>
+        <w:rPr>
+          <w:rFonts w:ascii="Arial" w:hAnsi="Arial" w:cs="Arial"/>
+        </w:rPr>
+        <w:t>SchILDweb</w:t>
+      </w:r>
+      <w:proofErr w:type="spellEnd"/>
+      <w:r>
+        <w:rPr>
+          <w:rFonts w:ascii="Arial" w:hAnsi="Arial" w:cs="Arial"/>
+        </w:rPr>
+        <w:t xml:space="preserve"> abmelden und noch nicht gespeicherte Änderungen vorhanden sind, so erscheint die folgende Abfrage, über die Sie festlegen können, was mit diesen Änderungen geschehen soll.</w:t>
       </w:r>
     </w:p>
     <w:p>
@@ -11154,7 +11443,7 @@
           <w:noProof/>
         </w:rPr>
         <w:drawing>
-          <wp:inline distT="0" distB="0" distL="0" distR="0" wp14:anchorId="725B6263" wp14:editId="36DA6827">
+          <wp:inline distT="0" distB="0" distL="0" distR="0" wp14:anchorId="3D39F210" wp14:editId="7308242E">
             <wp:extent cx="3133090" cy="1208405"/>
             <wp:effectExtent l="0" t="0" r="0" b="0"/>
             <wp:docPr id="39" name="Bild 39"/>
@@ -11235,8 +11524,16 @@
         <w:rPr>
           <w:rFonts w:ascii="Arial" w:hAnsi="Arial" w:cs="Arial"/>
         </w:rPr>
-        <w:t>Um die Kompetenzsstufen</w:t>
-      </w:r>
+        <w:t xml:space="preserve">Um die </w:t>
+      </w:r>
+      <w:proofErr w:type="spellStart"/>
+      <w:r>
+        <w:rPr>
+          <w:rFonts w:ascii="Arial" w:hAnsi="Arial" w:cs="Arial"/>
+        </w:rPr>
+        <w:t>Kompetenzsstufen</w:t>
+      </w:r>
+      <w:proofErr w:type="spellEnd"/>
       <w:r>
         <w:rPr>
           <w:rFonts w:ascii="Arial" w:hAnsi="Arial" w:cs="Arial"/>
@@ -11263,7 +11560,7 @@
           <w:noProof/>
         </w:rPr>
         <w:drawing>
-          <wp:inline distT="0" distB="0" distL="0" distR="0" wp14:anchorId="54269DFD" wp14:editId="17F95A12">
+          <wp:inline distT="0" distB="0" distL="0" distR="0" wp14:anchorId="1A60E6C9" wp14:editId="12825A0E">
             <wp:extent cx="5759450" cy="1443230"/>
             <wp:effectExtent l="0" t="0" r="0" b="5080"/>
             <wp:docPr id="23" name="Grafik 23"/>
@@ -11332,7 +11629,7 @@
         </w:rPr>
         <w:lastRenderedPageBreak/>
         <w:drawing>
-          <wp:inline distT="0" distB="0" distL="0" distR="0" wp14:anchorId="31F8F0CB" wp14:editId="64F9CD60">
+          <wp:inline distT="0" distB="0" distL="0" distR="0" wp14:anchorId="2DC584EF" wp14:editId="0D8980FF">
             <wp:extent cx="5759450" cy="2737055"/>
             <wp:effectExtent l="0" t="0" r="0" b="6350"/>
             <wp:docPr id="54" name="Grafik 54"/>
@@ -11407,7 +11704,7 @@
           <w:noProof/>
         </w:rPr>
         <w:drawing>
-          <wp:inline distT="0" distB="0" distL="0" distR="0" wp14:anchorId="4295EEAA" wp14:editId="166839FE">
+          <wp:inline distT="0" distB="0" distL="0" distR="0" wp14:anchorId="6F2664A4" wp14:editId="2EEFD5A6">
             <wp:extent cx="5759450" cy="958888"/>
             <wp:effectExtent l="0" t="0" r="0" b="0"/>
             <wp:docPr id="56" name="Grafik 56"/>
@@ -11475,7 +11772,7 @@
           <w:noProof/>
         </w:rPr>
         <w:drawing>
-          <wp:inline distT="0" distB="0" distL="0" distR="0" wp14:anchorId="23544652" wp14:editId="62E8C62B">
+          <wp:inline distT="0" distB="0" distL="0" distR="0" wp14:anchorId="41E414B3" wp14:editId="65FAF73C">
             <wp:extent cx="5759450" cy="388821"/>
             <wp:effectExtent l="0" t="0" r="0" b="0"/>
             <wp:docPr id="57" name="Grafik 57"/>
@@ -11556,7 +11853,7 @@
           <w:noProof/>
         </w:rPr>
         <w:drawing>
-          <wp:inline distT="0" distB="0" distL="0" distR="0" wp14:anchorId="23C85E44" wp14:editId="58D51711">
+          <wp:inline distT="0" distB="0" distL="0" distR="0" wp14:anchorId="67EB9B53" wp14:editId="54B2B9E2">
             <wp:extent cx="4563112" cy="1524213"/>
             <wp:effectExtent l="0" t="0" r="0" b="0"/>
             <wp:docPr id="58" name="Grafik 58"/>
@@ -11842,7 +12139,21 @@
         <w:rPr>
           <w:rFonts w:ascii="Arial" w:hAnsi="Arial" w:cs="Arial"/>
         </w:rPr>
-        <w:t>Um die Noten und Bemerkungen über den Report-Explorer von SchILDzentral als Zeug</w:t>
+        <w:t xml:space="preserve">Um die Noten und Bemerkungen über den Report-Explorer von </w:t>
+      </w:r>
+      <w:proofErr w:type="spellStart"/>
+      <w:r>
+        <w:rPr>
+          <w:rFonts w:ascii="Arial" w:hAnsi="Arial" w:cs="Arial"/>
+        </w:rPr>
+        <w:t>SchILDzentral</w:t>
+      </w:r>
+      <w:proofErr w:type="spellEnd"/>
+      <w:r>
+        <w:rPr>
+          <w:rFonts w:ascii="Arial" w:hAnsi="Arial" w:cs="Arial"/>
+        </w:rPr>
+        <w:t xml:space="preserve"> als Zeug</w:t>
       </w:r>
       <w:r>
         <w:rPr>
@@ -11906,11 +12217,19 @@
           <w:rFonts w:ascii="Arial" w:hAnsi="Arial" w:cs="Arial"/>
         </w:rPr>
       </w:pPr>
-      <w:r>
-        <w:rPr>
-          <w:rFonts w:ascii="Arial" w:hAnsi="Arial" w:cs="Arial"/>
-        </w:rPr>
-        <w:t>Zeugnis_Kopf_GS.rtm (Deckblatt mit Schullogo</w:t>
+      <w:proofErr w:type="spellStart"/>
+      <w:r>
+        <w:rPr>
+          <w:rFonts w:ascii="Arial" w:hAnsi="Arial" w:cs="Arial"/>
+        </w:rPr>
+        <w:t>Zeugnis_Kopf_GS.rtm</w:t>
+      </w:r>
+      <w:proofErr w:type="spellEnd"/>
+      <w:r>
+        <w:rPr>
+          <w:rFonts w:ascii="Arial" w:hAnsi="Arial" w:cs="Arial"/>
+        </w:rPr>
+        <w:t xml:space="preserve"> (Deckblatt mit Schullogo</w:t>
       </w:r>
       <w:r>
         <w:rPr>
@@ -11939,7 +12258,14 @@
         <w:rPr>
           <w:rFonts w:ascii="Arial" w:hAnsi="Arial" w:cs="Arial"/>
         </w:rPr>
-        <w:t>GS-AnkreuzZeugnis</w:t>
+        <w:t>GS-</w:t>
+      </w:r>
+      <w:proofErr w:type="spellStart"/>
+      <w:r>
+        <w:rPr>
+          <w:rFonts w:ascii="Arial" w:hAnsi="Arial" w:cs="Arial"/>
+        </w:rPr>
+        <w:t>AnkreuzZeugnis</w:t>
       </w:r>
       <w:r>
         <w:rPr>
@@ -11947,6 +12273,7 @@
         </w:rPr>
         <w:t>.rtm</w:t>
       </w:r>
+      <w:proofErr w:type="spellEnd"/>
       <w:r>
         <w:rPr>
           <w:rFonts w:ascii="Arial" w:hAnsi="Arial" w:cs="Arial"/>
@@ -11968,7 +12295,21 @@
         <w:rPr>
           <w:rFonts w:ascii="Arial" w:hAnsi="Arial" w:cs="Arial"/>
         </w:rPr>
-        <w:t>GS-AnkreuzZeugnis_mit_Erlaeuterung.rtm (Vorlage für Ankreuzzeugnis mit separatem Beiblatt für Erläuterungen zu den Kompetenzstufen)</w:t>
+        <w:t>GS-</w:t>
+      </w:r>
+      <w:proofErr w:type="spellStart"/>
+      <w:r>
+        <w:rPr>
+          <w:rFonts w:ascii="Arial" w:hAnsi="Arial" w:cs="Arial"/>
+        </w:rPr>
+        <w:t>AnkreuzZeugnis_mit_Erlaeuterung.rtm</w:t>
+      </w:r>
+      <w:proofErr w:type="spellEnd"/>
+      <w:r>
+        <w:rPr>
+          <w:rFonts w:ascii="Arial" w:hAnsi="Arial" w:cs="Arial"/>
+        </w:rPr>
+        <w:t xml:space="preserve"> (Vorlage für Ankreuzzeugnis mit separatem Beiblatt für Erläuterungen zu den Kompetenzstufen)</w:t>
       </w:r>
     </w:p>
     <w:p>
@@ -11981,11 +12322,19 @@
           <w:rFonts w:ascii="Arial" w:hAnsi="Arial" w:cs="Arial"/>
         </w:rPr>
       </w:pPr>
-      <w:r>
-        <w:rPr>
-          <w:rFonts w:ascii="Arial" w:hAnsi="Arial" w:cs="Arial"/>
-        </w:rPr>
-        <w:t xml:space="preserve">Kompetenz_Erlaeuterung.rtm (separates Beiblatt für die Erläuterungen, wird von der </w:t>
+      <w:proofErr w:type="spellStart"/>
+      <w:r>
+        <w:rPr>
+          <w:rFonts w:ascii="Arial" w:hAnsi="Arial" w:cs="Arial"/>
+        </w:rPr>
+        <w:t>Kompetenz_Erlaeuterung.rtm</w:t>
+      </w:r>
+      <w:proofErr w:type="spellEnd"/>
+      <w:r>
+        <w:rPr>
+          <w:rFonts w:ascii="Arial" w:hAnsi="Arial" w:cs="Arial"/>
+        </w:rPr>
+        <w:t xml:space="preserve"> (separates Beiblatt für die Erläuterungen, wird von der </w:t>
       </w:r>
       <w:r>
         <w:rPr>
@@ -12003,7 +12352,21 @@
         <w:rPr>
           <w:rFonts w:ascii="Arial" w:hAnsi="Arial" w:cs="Arial"/>
         </w:rPr>
-        <w:t>„GS-AnkreuzZeugnis_mit_Erlaeuterung.rtm“ benötigt)</w:t>
+        <w:t>„GS-</w:t>
+      </w:r>
+      <w:proofErr w:type="spellStart"/>
+      <w:r>
+        <w:rPr>
+          <w:rFonts w:ascii="Arial" w:hAnsi="Arial" w:cs="Arial"/>
+        </w:rPr>
+        <w:t>AnkreuzZeugnis_mit_Erlaeuterung.rtm</w:t>
+      </w:r>
+      <w:proofErr w:type="spellEnd"/>
+      <w:r>
+        <w:rPr>
+          <w:rFonts w:ascii="Arial" w:hAnsi="Arial" w:cs="Arial"/>
+        </w:rPr>
+        <w:t>“ benötigt)</w:t>
       </w:r>
     </w:p>
     <w:p>
@@ -12072,7 +12435,63 @@
         <w:rPr>
           <w:rFonts w:ascii="Arial" w:hAnsi="Arial" w:cs="Arial"/>
         </w:rPr>
-        <w:t>Das Layout des Deckblattes (Zeugnis_Kopf_GS.rtm) und des Beiblattes (Kompetenz_Erlaeuterung.rtm) kann von Ihnen (in gewissem Rahmen) verändert werden, die beiden eigentlichen Zeugnisvorlagen („GS-AnkreuzZeugnis.rtm“ und „GS-AnkreuzZeugnis_mit_Erlaeuterung.rtm“), die die eigentliche Logik enthalten, sollten nicht verändert werden (Änderungen gehen bei einem Updat</w:t>
+        <w:t>Das Layout des Deckblattes (</w:t>
+      </w:r>
+      <w:proofErr w:type="spellStart"/>
+      <w:r>
+        <w:rPr>
+          <w:rFonts w:ascii="Arial" w:hAnsi="Arial" w:cs="Arial"/>
+        </w:rPr>
+        <w:t>Zeugnis_Kopf_GS.rtm</w:t>
+      </w:r>
+      <w:proofErr w:type="spellEnd"/>
+      <w:r>
+        <w:rPr>
+          <w:rFonts w:ascii="Arial" w:hAnsi="Arial" w:cs="Arial"/>
+        </w:rPr>
+        <w:t>) und des Beiblattes (</w:t>
+      </w:r>
+      <w:proofErr w:type="spellStart"/>
+      <w:r>
+        <w:rPr>
+          <w:rFonts w:ascii="Arial" w:hAnsi="Arial" w:cs="Arial"/>
+        </w:rPr>
+        <w:t>Kompetenz_Erlaeuterung.rtm</w:t>
+      </w:r>
+      <w:proofErr w:type="spellEnd"/>
+      <w:r>
+        <w:rPr>
+          <w:rFonts w:ascii="Arial" w:hAnsi="Arial" w:cs="Arial"/>
+        </w:rPr>
+        <w:t>) kann von Ihnen (in gewissem Rahmen) verändert werden, die beiden eigentlichen Zeugnisvorlagen („GS-</w:t>
+      </w:r>
+      <w:proofErr w:type="spellStart"/>
+      <w:r>
+        <w:rPr>
+          <w:rFonts w:ascii="Arial" w:hAnsi="Arial" w:cs="Arial"/>
+        </w:rPr>
+        <w:t>AnkreuzZeugnis.rtm</w:t>
+      </w:r>
+      <w:proofErr w:type="spellEnd"/>
+      <w:r>
+        <w:rPr>
+          <w:rFonts w:ascii="Arial" w:hAnsi="Arial" w:cs="Arial"/>
+        </w:rPr>
+        <w:t>“ und „GS-</w:t>
+      </w:r>
+      <w:proofErr w:type="spellStart"/>
+      <w:r>
+        <w:rPr>
+          <w:rFonts w:ascii="Arial" w:hAnsi="Arial" w:cs="Arial"/>
+        </w:rPr>
+        <w:t>AnkreuzZeugnis_mit_Erlaeuterung.rtm</w:t>
+      </w:r>
+      <w:proofErr w:type="spellEnd"/>
+      <w:r>
+        <w:rPr>
+          <w:rFonts w:ascii="Arial" w:hAnsi="Arial" w:cs="Arial"/>
+        </w:rPr>
+        <w:t>“), die die eigentliche Logik enthalten, sollten nicht verändert werden (Änderungen gehen bei einem Updat</w:t>
       </w:r>
       <w:r>
         <w:rPr>
@@ -12185,7 +12604,63 @@
         <w:rPr>
           <w:rFonts w:ascii="Arial" w:hAnsi="Arial" w:cs="Arial"/>
         </w:rPr>
-        <w:t>Legen Sie für jeden Jahrgang ein separates Verzeichnis an (z.B. \SchILD-Reports\GS-Zeugniss\E1, . \SchILD-Reports\GS-Zeugniss\E2 usw.)</w:t>
+        <w:t>Legen Sie für jeden Jahrgang ein separates Verzeichnis an (z.B. \</w:t>
+      </w:r>
+      <w:proofErr w:type="spellStart"/>
+      <w:r>
+        <w:rPr>
+          <w:rFonts w:ascii="Arial" w:hAnsi="Arial" w:cs="Arial"/>
+        </w:rPr>
+        <w:t>SchILD</w:t>
+      </w:r>
+      <w:proofErr w:type="spellEnd"/>
+      <w:r>
+        <w:rPr>
+          <w:rFonts w:ascii="Arial" w:hAnsi="Arial" w:cs="Arial"/>
+        </w:rPr>
+        <w:t>-Reports\GS-</w:t>
+      </w:r>
+      <w:proofErr w:type="spellStart"/>
+      <w:r>
+        <w:rPr>
+          <w:rFonts w:ascii="Arial" w:hAnsi="Arial" w:cs="Arial"/>
+        </w:rPr>
+        <w:t>Zeugniss</w:t>
+      </w:r>
+      <w:proofErr w:type="spellEnd"/>
+      <w:r>
+        <w:rPr>
+          <w:rFonts w:ascii="Arial" w:hAnsi="Arial" w:cs="Arial"/>
+        </w:rPr>
+        <w:t>\E1, . \</w:t>
+      </w:r>
+      <w:proofErr w:type="spellStart"/>
+      <w:r>
+        <w:rPr>
+          <w:rFonts w:ascii="Arial" w:hAnsi="Arial" w:cs="Arial"/>
+        </w:rPr>
+        <w:t>SchILD</w:t>
+      </w:r>
+      <w:proofErr w:type="spellEnd"/>
+      <w:r>
+        <w:rPr>
+          <w:rFonts w:ascii="Arial" w:hAnsi="Arial" w:cs="Arial"/>
+        </w:rPr>
+        <w:t>-Reports\GS-</w:t>
+      </w:r>
+      <w:proofErr w:type="spellStart"/>
+      <w:r>
+        <w:rPr>
+          <w:rFonts w:ascii="Arial" w:hAnsi="Arial" w:cs="Arial"/>
+        </w:rPr>
+        <w:t>Zeugniss</w:t>
+      </w:r>
+      <w:proofErr w:type="spellEnd"/>
+      <w:r>
+        <w:rPr>
+          <w:rFonts w:ascii="Arial" w:hAnsi="Arial" w:cs="Arial"/>
+        </w:rPr>
+        <w:t>\E2 usw.)</w:t>
       </w:r>
     </w:p>
     <w:p>
@@ -12235,11 +12710,33 @@
         </w:rPr>
         <w:t>Passen Sie das Deckblatt (</w:t>
       </w:r>
-      <w:r>
-        <w:rPr>
-          <w:rFonts w:ascii="Arial" w:hAnsi="Arial" w:cs="Arial"/>
-        </w:rPr>
-        <w:t>Zeugnis_Kopf_GS.rtm) jahrgangsbezogen an, markieren Sie dazu die jeweilige Vorlage, aktivieren Sie die rechte Maustaste und wählen die Option „Report bearbeiten“. Es erscheint dann der Report-Designer von SchILD.</w:t>
+      <w:proofErr w:type="spellStart"/>
+      <w:r>
+        <w:rPr>
+          <w:rFonts w:ascii="Arial" w:hAnsi="Arial" w:cs="Arial"/>
+        </w:rPr>
+        <w:t>Zeugnis_Kopf_GS.rtm</w:t>
+      </w:r>
+      <w:proofErr w:type="spellEnd"/>
+      <w:r>
+        <w:rPr>
+          <w:rFonts w:ascii="Arial" w:hAnsi="Arial" w:cs="Arial"/>
+        </w:rPr>
+        <w:t xml:space="preserve">) jahrgangsbezogen an, markieren Sie dazu die jeweilige Vorlage, aktivieren Sie die rechte Maustaste und wählen die Option „Report bearbeiten“. Es erscheint dann der Report-Designer von </w:t>
+      </w:r>
+      <w:proofErr w:type="spellStart"/>
+      <w:r>
+        <w:rPr>
+          <w:rFonts w:ascii="Arial" w:hAnsi="Arial" w:cs="Arial"/>
+        </w:rPr>
+        <w:t>SchILD</w:t>
+      </w:r>
+      <w:proofErr w:type="spellEnd"/>
+      <w:r>
+        <w:rPr>
+          <w:rFonts w:ascii="Arial" w:hAnsi="Arial" w:cs="Arial"/>
+        </w:rPr>
+        <w:t>.</w:t>
       </w:r>
       <w:r>
         <w:rPr>
@@ -12253,7 +12750,7 @@
           <w:noProof/>
         </w:rPr>
         <w:drawing>
-          <wp:inline distT="0" distB="0" distL="0" distR="0" wp14:anchorId="2B21BE5B" wp14:editId="66FE1123">
+          <wp:inline distT="0" distB="0" distL="0" distR="0" wp14:anchorId="6792012B" wp14:editId="6743C84D">
             <wp:extent cx="4182059" cy="1457529"/>
             <wp:effectExtent l="0" t="0" r="0" b="9525"/>
             <wp:docPr id="90" name="Grafik 90"/>
@@ -12350,7 +12847,21 @@
         <w:rPr>
           <w:rFonts w:ascii="Arial" w:hAnsi="Arial" w:cs="Arial"/>
         </w:rPr>
-        <w:t>Klicken Sie danach auf den Schalter „Drucken“ in der Werkzeugleiste von SchILDzentral, es erscheint dann der Report-Explorer.</w:t>
+        <w:t xml:space="preserve">Klicken Sie danach auf den Schalter „Drucken“ in der Werkzeugleiste von </w:t>
+      </w:r>
+      <w:proofErr w:type="spellStart"/>
+      <w:r>
+        <w:rPr>
+          <w:rFonts w:ascii="Arial" w:hAnsi="Arial" w:cs="Arial"/>
+        </w:rPr>
+        <w:t>SchILDzentral</w:t>
+      </w:r>
+      <w:proofErr w:type="spellEnd"/>
+      <w:r>
+        <w:rPr>
+          <w:rFonts w:ascii="Arial" w:hAnsi="Arial" w:cs="Arial"/>
+        </w:rPr>
+        <w:t>, es erscheint dann der Report-Explorer.</w:t>
       </w:r>
     </w:p>
     <w:p>
@@ -12408,7 +12919,7 @@
           <w:noProof/>
         </w:rPr>
         <w:drawing>
-          <wp:inline distT="0" distB="0" distL="0" distR="0" wp14:anchorId="250629E5" wp14:editId="5EC680C6">
+          <wp:inline distT="0" distB="0" distL="0" distR="0" wp14:anchorId="2E683194" wp14:editId="6E42BB0D">
             <wp:extent cx="5759450" cy="2151068"/>
             <wp:effectExtent l="0" t="0" r="0" b="1905"/>
             <wp:docPr id="91" name="Grafik 91"/>
@@ -12508,7 +13019,7 @@
           <w:noProof/>
         </w:rPr>
         <w:drawing>
-          <wp:inline distT="0" distB="0" distL="0" distR="0" wp14:anchorId="43278ADB" wp14:editId="22983884">
+          <wp:inline distT="0" distB="0" distL="0" distR="0" wp14:anchorId="110EDC15" wp14:editId="021DDCF0">
             <wp:extent cx="3220279" cy="1867038"/>
             <wp:effectExtent l="0" t="0" r="0" b="0"/>
             <wp:docPr id="1" name="Grafik 1"/>
@@ -12617,7 +13128,7 @@
           <w:noProof/>
         </w:rPr>
         <w:drawing>
-          <wp:inline distT="0" distB="0" distL="0" distR="0" wp14:anchorId="19EF34F2" wp14:editId="062D35B0">
+          <wp:inline distT="0" distB="0" distL="0" distR="0" wp14:anchorId="4EB1855B" wp14:editId="0B55C74F">
             <wp:extent cx="3573306" cy="1600094"/>
             <wp:effectExtent l="0" t="0" r="8255" b="635"/>
             <wp:docPr id="48" name="Grafik 48"/>
@@ -12748,7 +13259,7 @@
           <w:noProof/>
         </w:rPr>
         <w:drawing>
-          <wp:inline distT="0" distB="0" distL="0" distR="0">
+          <wp:inline distT="0" distB="0" distL="0" distR="0" wp14:anchorId="74CBE49B" wp14:editId="4D0E1661">
             <wp:extent cx="4724400" cy="904855"/>
             <wp:effectExtent l="0" t="0" r="0" b="0"/>
             <wp:docPr id="44" name="Bild 44"/>
@@ -12878,7 +13389,7 @@
           <w:noProof/>
         </w:rPr>
         <w:drawing>
-          <wp:inline distT="0" distB="0" distL="0" distR="0">
+          <wp:inline distT="0" distB="0" distL="0" distR="0" wp14:anchorId="307D5BAF" wp14:editId="5433173F">
             <wp:extent cx="4562475" cy="529302"/>
             <wp:effectExtent l="0" t="0" r="0" b="4445"/>
             <wp:docPr id="45" name="Bild 45"/>
@@ -12959,7 +13470,7 @@
           <w:noProof/>
         </w:rPr>
         <w:drawing>
-          <wp:inline distT="0" distB="0" distL="0" distR="0">
+          <wp:inline distT="0" distB="0" distL="0" distR="0" wp14:anchorId="470FC173" wp14:editId="427D3264">
             <wp:extent cx="4562475" cy="1038884"/>
             <wp:effectExtent l="0" t="0" r="0" b="8890"/>
             <wp:docPr id="46" name="Bild 46"/>
@@ -13279,7 +13790,7 @@
           <w:noProof/>
         </w:rPr>
         <w:drawing>
-          <wp:inline distT="0" distB="0" distL="0" distR="0">
+          <wp:inline distT="0" distB="0" distL="0" distR="0" wp14:anchorId="58030975" wp14:editId="078EB343">
             <wp:extent cx="3864610" cy="1788795"/>
             <wp:effectExtent l="0" t="0" r="2540" b="1905"/>
             <wp:docPr id="225" name="Grafik 1"/>
@@ -13358,7 +13869,7 @@
           <w:noProof/>
         </w:rPr>
         <w:drawing>
-          <wp:inline distT="0" distB="0" distL="0" distR="0">
+          <wp:inline distT="0" distB="0" distL="0" distR="0" wp14:anchorId="087FB815" wp14:editId="26C5AD96">
             <wp:extent cx="3180715" cy="2266315"/>
             <wp:effectExtent l="0" t="0" r="635" b="635"/>
             <wp:docPr id="228" name="Grafik 1"/>
@@ -13496,7 +14007,7 @@
           <w:noProof/>
         </w:rPr>
         <w:drawing>
-          <wp:inline distT="0" distB="0" distL="0" distR="0">
+          <wp:inline distT="0" distB="0" distL="0" distR="0" wp14:anchorId="08A11090" wp14:editId="26051937">
             <wp:extent cx="3291840" cy="2377440"/>
             <wp:effectExtent l="0" t="0" r="3810" b="3810"/>
             <wp:docPr id="231" name="Grafik 1"/>
@@ -13585,7 +14096,7 @@
           <w:noProof/>
         </w:rPr>
         <w:drawing>
-          <wp:inline distT="0" distB="0" distL="0" distR="0">
+          <wp:inline distT="0" distB="0" distL="0" distR="0" wp14:anchorId="2CA50F99" wp14:editId="53543866">
             <wp:extent cx="4269740" cy="1463040"/>
             <wp:effectExtent l="0" t="0" r="0" b="3810"/>
             <wp:docPr id="233" name="Grafik 1"/>
@@ -13811,7 +14322,7 @@
         </w:rPr>
         <w:lastRenderedPageBreak/>
         <w:drawing>
-          <wp:inline distT="0" distB="0" distL="0" distR="0">
+          <wp:inline distT="0" distB="0" distL="0" distR="0" wp14:anchorId="61047665" wp14:editId="033EFCA0">
             <wp:extent cx="3196590" cy="2282190"/>
             <wp:effectExtent l="0" t="0" r="3810" b="3810"/>
             <wp:docPr id="236" name="Grafik 1"/>
@@ -13925,7 +14436,7 @@
           <w:noProof/>
         </w:rPr>
         <w:drawing>
-          <wp:inline distT="0" distB="0" distL="0" distR="0">
+          <wp:inline distT="0" distB="0" distL="0" distR="0" wp14:anchorId="226E4A3D" wp14:editId="7C22BDE8">
             <wp:extent cx="2679700" cy="2273935"/>
             <wp:effectExtent l="0" t="0" r="6350" b="0"/>
             <wp:docPr id="238" name="Grafik 1"/>
@@ -14084,7 +14595,7 @@
           <w:noProof/>
         </w:rPr>
         <w:drawing>
-          <wp:inline distT="0" distB="0" distL="0" distR="0">
+          <wp:inline distT="0" distB="0" distL="0" distR="0" wp14:anchorId="5BDC6384" wp14:editId="30E2B112">
             <wp:extent cx="5534025" cy="1749425"/>
             <wp:effectExtent l="0" t="0" r="9525" b="3175"/>
             <wp:docPr id="260" name="Grafik 1"/>
@@ -14237,7 +14748,7 @@
           <w:noProof/>
         </w:rPr>
         <w:drawing>
-          <wp:inline distT="0" distB="0" distL="0" distR="0" wp14:anchorId="7245A06C" wp14:editId="4665D0ED">
+          <wp:inline distT="0" distB="0" distL="0" distR="0" wp14:anchorId="03AFCB85" wp14:editId="0A1F67D7">
             <wp:extent cx="2926982" cy="4981575"/>
             <wp:effectExtent l="0" t="0" r="6985" b="0"/>
             <wp:docPr id="55" name="Grafik 55"/>
@@ -14489,12 +15000,14 @@
           <w:rFonts w:ascii="Arial" w:hAnsi="Arial" w:cs="Arial"/>
         </w:rPr>
       </w:pPr>
+      <w:proofErr w:type="spellStart"/>
       <w:r>
         <w:rPr>
           <w:rFonts w:ascii="Arial" w:hAnsi="Arial" w:cs="Arial"/>
         </w:rPr>
         <w:t>KunstMusik</w:t>
       </w:r>
+      <w:proofErr w:type="spellEnd"/>
     </w:p>
     <w:p>
       <w:pPr>
@@ -14663,6 +15176,7 @@
           <w:b/>
         </w:rPr>
       </w:pPr>
+      <w:proofErr w:type="spellStart"/>
       <w:r>
         <w:rPr>
           <w:rFonts w:ascii="Arial" w:hAnsi="Arial" w:cs="Arial"/>
@@ -14670,6 +15184,7 @@
         </w:rPr>
         <w:t>MitJahrgang</w:t>
       </w:r>
+      <w:proofErr w:type="spellEnd"/>
     </w:p>
     <w:p>
       <w:pPr>
@@ -14817,7 +15332,7 @@
           <w:noProof/>
         </w:rPr>
         <w:drawing>
-          <wp:inline distT="0" distB="0" distL="0" distR="0" wp14:anchorId="1177BEB8" wp14:editId="3DC8E99C">
+          <wp:inline distT="0" distB="0" distL="0" distR="0" wp14:anchorId="71DF5142" wp14:editId="1F3D4CFC">
             <wp:extent cx="5759450" cy="1050123"/>
             <wp:effectExtent l="0" t="0" r="0" b="0"/>
             <wp:docPr id="59" name="Grafik 59"/>
@@ -14876,54 +15391,86 @@
           <w:b/>
         </w:rPr>
       </w:pPr>
+      <w:proofErr w:type="spellStart"/>
       <w:r>
         <w:rPr>
           <w:rFonts w:ascii="Arial" w:hAnsi="Arial" w:cs="Arial"/>
           <w:b/>
         </w:rPr>
-        <w:t>SchriftgroesseBemerkungen=11</w:t>
-      </w:r>
-    </w:p>
-    <w:p>
-      <w:pPr>
-        <w:rPr>
-          <w:rFonts w:ascii="Arial" w:hAnsi="Arial" w:cs="Arial"/>
-        </w:rPr>
-      </w:pPr>
-      <w:r>
-        <w:rPr>
-          <w:rFonts w:ascii="Arial" w:hAnsi="Arial" w:cs="Arial"/>
-        </w:rPr>
-        <w:t>Hier kann die Schriftgröße für die Bemerkungstexte festgelegt werden (z.B. SchriftgroesseBemerkungen=11).</w:t>
-      </w:r>
-    </w:p>
-    <w:p>
-      <w:pPr>
-        <w:rPr>
-          <w:rFonts w:ascii="Arial" w:hAnsi="Arial" w:cs="Arial"/>
-        </w:rPr>
-      </w:pPr>
-    </w:p>
-    <w:p>
-      <w:pPr>
-        <w:rPr>
-          <w:rFonts w:ascii="Arial" w:hAnsi="Arial" w:cs="Arial"/>
-        </w:rPr>
-      </w:pPr>
-    </w:p>
-    <w:p>
-      <w:pPr>
+        <w:t>SchriftgroesseBemerkungen</w:t>
+      </w:r>
+      <w:proofErr w:type="spellEnd"/>
+      <w:r>
         <w:rPr>
           <w:rFonts w:ascii="Arial" w:hAnsi="Arial" w:cs="Arial"/>
           <w:b/>
         </w:rPr>
-      </w:pPr>
-      <w:r>
+        <w:t>=11</w:t>
+      </w:r>
+    </w:p>
+    <w:p>
+      <w:pPr>
+        <w:rPr>
+          <w:rFonts w:ascii="Arial" w:hAnsi="Arial" w:cs="Arial"/>
+        </w:rPr>
+      </w:pPr>
+      <w:r>
+        <w:rPr>
+          <w:rFonts w:ascii="Arial" w:hAnsi="Arial" w:cs="Arial"/>
+        </w:rPr>
+        <w:t xml:space="preserve">Hier kann die Schriftgröße für die Bemerkungstexte festgelegt werden (z.B. </w:t>
+      </w:r>
+      <w:proofErr w:type="spellStart"/>
+      <w:r>
+        <w:rPr>
+          <w:rFonts w:ascii="Arial" w:hAnsi="Arial" w:cs="Arial"/>
+        </w:rPr>
+        <w:t>SchriftgroesseBemerkungen</w:t>
+      </w:r>
+      <w:proofErr w:type="spellEnd"/>
+      <w:r>
+        <w:rPr>
+          <w:rFonts w:ascii="Arial" w:hAnsi="Arial" w:cs="Arial"/>
+        </w:rPr>
+        <w:t>=11).</w:t>
+      </w:r>
+    </w:p>
+    <w:p>
+      <w:pPr>
+        <w:rPr>
+          <w:rFonts w:ascii="Arial" w:hAnsi="Arial" w:cs="Arial"/>
+        </w:rPr>
+      </w:pPr>
+    </w:p>
+    <w:p>
+      <w:pPr>
+        <w:rPr>
+          <w:rFonts w:ascii="Arial" w:hAnsi="Arial" w:cs="Arial"/>
+        </w:rPr>
+      </w:pPr>
+    </w:p>
+    <w:p>
+      <w:pPr>
         <w:rPr>
           <w:rFonts w:ascii="Arial" w:hAnsi="Arial" w:cs="Arial"/>
           <w:b/>
         </w:rPr>
-        <w:t>NotenAbJahrgang=03</w:t>
+      </w:pPr>
+      <w:proofErr w:type="spellStart"/>
+      <w:r>
+        <w:rPr>
+          <w:rFonts w:ascii="Arial" w:hAnsi="Arial" w:cs="Arial"/>
+          <w:b/>
+        </w:rPr>
+        <w:t>NotenAbJahrgang</w:t>
+      </w:r>
+      <w:proofErr w:type="spellEnd"/>
+      <w:r>
+        <w:rPr>
+          <w:rFonts w:ascii="Arial" w:hAnsi="Arial" w:cs="Arial"/>
+          <w:b/>
+        </w:rPr>
+        <w:t>=03</w:t>
       </w:r>
     </w:p>
     <w:p>
@@ -15183,7 +15730,7 @@
           <w:noProof/>
         </w:rPr>
         <w:drawing>
-          <wp:inline distT="0" distB="0" distL="0" distR="0">
+          <wp:inline distT="0" distB="0" distL="0" distR="0" wp14:anchorId="0DBF2AB4" wp14:editId="79D5F5FB">
             <wp:extent cx="5470525" cy="2154555"/>
             <wp:effectExtent l="0" t="0" r="0" b="0"/>
             <wp:docPr id="272" name="Grafik 1"/>
@@ -15293,7 +15840,7 @@
         </w:rPr>
         <w:lastRenderedPageBreak/>
         <w:drawing>
-          <wp:inline distT="0" distB="0" distL="0" distR="0">
+          <wp:inline distT="0" distB="0" distL="0" distR="0" wp14:anchorId="204AA009" wp14:editId="69EA4ADD">
             <wp:extent cx="2639695" cy="2305685"/>
             <wp:effectExtent l="0" t="0" r="8255" b="0"/>
             <wp:docPr id="279" name="Bild 279"/>
@@ -15364,6 +15911,7 @@
           <w:b/>
         </w:rPr>
       </w:pPr>
+      <w:proofErr w:type="spellStart"/>
       <w:r>
         <w:rPr>
           <w:rFonts w:ascii="Arial" w:hAnsi="Arial" w:cs="Arial"/>
@@ -15378,8 +15926,6 @@
         </w:rPr>
         <w:t>oe</w:t>
       </w:r>
-      <w:bookmarkStart w:id="33" w:name="_GoBack"/>
-      <w:bookmarkEnd w:id="33"/>
       <w:r>
         <w:rPr>
           <w:rFonts w:ascii="Arial" w:hAnsi="Arial" w:cs="Arial"/>
@@ -15387,6 +15933,7 @@
         </w:rPr>
         <w:t>he</w:t>
       </w:r>
+      <w:proofErr w:type="spellEnd"/>
     </w:p>
     <w:p>
       <w:pPr>
@@ -15983,7 +16530,56 @@
       <w:pPr>
         <w:rPr>
           <w:rFonts w:ascii="Arial" w:hAnsi="Arial" w:cs="Arial"/>
-          <w:noProof/>
+        </w:rPr>
+      </w:pPr>
+      <w:r>
+        <w:rPr>
+          <w:rFonts w:ascii="Arial" w:hAnsi="Arial" w:cs="Arial"/>
+        </w:rPr>
+        <w:t>Unterschrift=</w:t>
+      </w:r>
+      <w:r>
+        <w:rPr>
+          <w:rFonts w:ascii="Arial" w:hAnsi="Arial" w:cs="Arial"/>
+        </w:rPr>
+        <w:t>O</w:t>
+      </w:r>
+      <w:r>
+        <w:rPr>
+          <w:rFonts w:ascii="Arial" w:hAnsi="Arial" w:cs="Arial"/>
+        </w:rPr>
+        <w:t>N</w:t>
+      </w:r>
+    </w:p>
+    <w:p>
+      <w:pPr>
+        <w:rPr>
+          <w:rFonts w:ascii="Arial" w:hAnsi="Arial" w:cs="Arial"/>
+        </w:rPr>
+      </w:pPr>
+      <w:r>
+        <w:rPr>
+          <w:rFonts w:ascii="Arial" w:hAnsi="Arial" w:cs="Arial"/>
+        </w:rPr>
+        <w:t>Als</w:t>
+      </w:r>
+      <w:r>
+        <w:rPr>
+          <w:rFonts w:ascii="Arial" w:hAnsi="Arial" w:cs="Arial"/>
+        </w:rPr>
+        <w:t xml:space="preserve"> Ausgabe erfolgt nur </w:t>
+      </w:r>
+      <w:r>
+        <w:rPr>
+          <w:rFonts w:ascii="Arial" w:hAnsi="Arial" w:cs="Arial"/>
+        </w:rPr>
+        <w:t>„Klassenleitung“.</w:t>
+      </w:r>
+    </w:p>
+    <w:p>
+      <w:pPr>
+        <w:rPr>
+          <w:rFonts w:ascii="Arial" w:hAnsi="Arial" w:cs="Arial"/>
         </w:rPr>
       </w:pPr>
     </w:p>
@@ -15992,13 +16588,193 @@
         <w:rPr>
           <w:rFonts w:ascii="Arial" w:hAnsi="Arial" w:cs="Arial"/>
           <w:b/>
-          <w:noProof/>
-        </w:rPr>
-      </w:pPr>
+        </w:rPr>
+      </w:pPr>
+      <w:proofErr w:type="spellStart"/>
       <w:r>
         <w:rPr>
           <w:rFonts w:ascii="Arial" w:hAnsi="Arial" w:cs="Arial"/>
           <w:b/>
+        </w:rPr>
+        <w:t>UnterschriftMitStVertr</w:t>
+      </w:r>
+      <w:proofErr w:type="spellEnd"/>
+    </w:p>
+    <w:p>
+      <w:pPr>
+        <w:rPr>
+          <w:rFonts w:ascii="Arial" w:hAnsi="Arial" w:cs="Arial"/>
+        </w:rPr>
+      </w:pPr>
+      <w:r>
+        <w:rPr>
+          <w:rFonts w:ascii="Arial" w:hAnsi="Arial" w:cs="Arial"/>
+          <w:noProof/>
+        </w:rPr>
+        <w:t xml:space="preserve">Über diesen Eintrag kann man festlegen ob </w:t>
+      </w:r>
+      <w:r>
+        <w:rPr>
+          <w:rFonts w:ascii="Arial" w:hAnsi="Arial" w:cs="Arial"/>
+          <w:noProof/>
+        </w:rPr>
+        <w:t xml:space="preserve">der/die </w:t>
+      </w:r>
+      <w:r>
+        <w:rPr>
+          <w:rFonts w:ascii="Arial" w:hAnsi="Arial" w:cs="Arial"/>
+          <w:noProof/>
+        </w:rPr>
+        <w:t>stellvertretende Klassenlehrer/in i</w:t>
+      </w:r>
+      <w:r>
+        <w:rPr>
+          <w:rFonts w:ascii="Arial" w:hAnsi="Arial" w:cs="Arial"/>
+          <w:noProof/>
+        </w:rPr>
+        <w:t>m</w:t>
+      </w:r>
+      <w:r>
+        <w:rPr>
+          <w:rFonts w:ascii="Arial" w:hAnsi="Arial" w:cs="Arial"/>
+          <w:noProof/>
+        </w:rPr>
+        <w:t xml:space="preserve"> Unterschrift</w:t>
+      </w:r>
+      <w:r>
+        <w:rPr>
+          <w:rFonts w:ascii="Arial" w:hAnsi="Arial" w:cs="Arial"/>
+          <w:noProof/>
+        </w:rPr>
+        <w:t>enfeld</w:t>
+      </w:r>
+      <w:r>
+        <w:rPr>
+          <w:rFonts w:ascii="Arial" w:hAnsi="Arial" w:cs="Arial"/>
+          <w:noProof/>
+        </w:rPr>
+        <w:t xml:space="preserve"> zusätzlich zu</w:t>
+      </w:r>
+      <w:r>
+        <w:rPr>
+          <w:rFonts w:ascii="Arial" w:hAnsi="Arial" w:cs="Arial"/>
+          <w:noProof/>
+        </w:rPr>
+        <w:t>r</w:t>
+      </w:r>
+      <w:r>
+        <w:rPr>
+          <w:rFonts w:ascii="Arial" w:hAnsi="Arial" w:cs="Arial"/>
+          <w:noProof/>
+        </w:rPr>
+        <w:t xml:space="preserve"> Klassenlehrerin angezeigt werden soll.</w:t>
+      </w:r>
+    </w:p>
+    <w:p>
+      <w:pPr>
+        <w:rPr>
+          <w:rFonts w:ascii="Arial" w:hAnsi="Arial" w:cs="Arial"/>
+        </w:rPr>
+      </w:pPr>
+    </w:p>
+    <w:p>
+      <w:pPr>
+        <w:rPr>
+          <w:rFonts w:ascii="Arial" w:hAnsi="Arial" w:cs="Arial"/>
+        </w:rPr>
+      </w:pPr>
+      <w:proofErr w:type="spellStart"/>
+      <w:r>
+        <w:rPr>
+          <w:rFonts w:ascii="Arial" w:hAnsi="Arial" w:cs="Arial"/>
+        </w:rPr>
+        <w:t>UnterschriftMitStVertr</w:t>
+      </w:r>
+      <w:proofErr w:type="spellEnd"/>
+      <w:r>
+        <w:rPr>
+          <w:rFonts w:ascii="Arial" w:hAnsi="Arial" w:cs="Arial"/>
+        </w:rPr>
+        <w:t>=ja</w:t>
+      </w:r>
+    </w:p>
+    <w:p>
+      <w:pPr>
+        <w:rPr>
+          <w:rFonts w:ascii="Arial" w:hAnsi="Arial" w:cs="Arial"/>
+        </w:rPr>
+      </w:pPr>
+      <w:r>
+        <w:rPr>
+          <w:rFonts w:ascii="Arial" w:hAnsi="Arial" w:cs="Arial"/>
+          <w:noProof/>
+        </w:rPr>
+        <w:t>Stellvertretender Klassenlehrer/in wird angezeigt.</w:t>
+      </w:r>
+    </w:p>
+    <w:p>
+      <w:pPr>
+        <w:rPr>
+          <w:rFonts w:ascii="Arial" w:hAnsi="Arial" w:cs="Arial"/>
+        </w:rPr>
+      </w:pPr>
+      <w:proofErr w:type="spellStart"/>
+      <w:r>
+        <w:rPr>
+          <w:rFonts w:ascii="Arial" w:hAnsi="Arial" w:cs="Arial"/>
+        </w:rPr>
+        <w:t>UnterschriftMitStVertr</w:t>
+      </w:r>
+      <w:proofErr w:type="spellEnd"/>
+      <w:r>
+        <w:rPr>
+          <w:rFonts w:ascii="Arial" w:hAnsi="Arial" w:cs="Arial"/>
+        </w:rPr>
+        <w:t>=nein</w:t>
+      </w:r>
+    </w:p>
+    <w:p>
+      <w:pPr>
+        <w:rPr>
+          <w:rFonts w:ascii="Arial" w:hAnsi="Arial" w:cs="Arial"/>
+        </w:rPr>
+      </w:pPr>
+      <w:r>
+        <w:rPr>
+          <w:rFonts w:ascii="Arial" w:hAnsi="Arial" w:cs="Arial"/>
+          <w:noProof/>
+        </w:rPr>
+        <w:t>Stellvertretender Klassenlehrer/in wird nicht angezeigt.</w:t>
+      </w:r>
+    </w:p>
+    <w:p>
+      <w:pPr>
+        <w:rPr>
+          <w:rFonts w:ascii="Arial" w:hAnsi="Arial" w:cs="Arial"/>
+          <w:noProof/>
+        </w:rPr>
+      </w:pPr>
+    </w:p>
+    <w:p>
+      <w:pPr>
+        <w:rPr>
+          <w:rFonts w:ascii="Arial" w:hAnsi="Arial" w:cs="Arial"/>
+          <w:noProof/>
+        </w:rPr>
+      </w:pPr>
+    </w:p>
+    <w:p>
+      <w:pPr>
+        <w:rPr>
+          <w:rFonts w:ascii="Arial" w:hAnsi="Arial" w:cs="Arial"/>
+          <w:b/>
+          <w:noProof/>
+        </w:rPr>
+      </w:pPr>
+      <w:r>
+        <w:rPr>
+          <w:rFonts w:ascii="Arial" w:hAnsi="Arial" w:cs="Arial"/>
+          <w:b/>
           <w:noProof/>
         </w:rPr>
         <w:t>FachPosition</w:t>
@@ -16107,8 +16883,9 @@
           <w:rFonts w:ascii="Arial" w:hAnsi="Arial" w:cs="Arial"/>
           <w:noProof/>
         </w:rPr>
+        <w:lastRenderedPageBreak/>
         <w:drawing>
-          <wp:inline distT="0" distB="0" distL="0" distR="0">
+          <wp:inline distT="0" distB="0" distL="0" distR="0" wp14:anchorId="5C46F911" wp14:editId="29CDF9E3">
             <wp:extent cx="5759450" cy="1114456"/>
             <wp:effectExtent l="0" t="0" r="0" b="9525"/>
             <wp:docPr id="50" name="Grafik 50" descr="cid:image005.png@01D49616.E8FD2C60"/>
@@ -16208,9 +16985,8 @@
           <w:rFonts w:ascii="Arial" w:hAnsi="Arial" w:cs="Arial"/>
           <w:noProof/>
         </w:rPr>
-        <w:lastRenderedPageBreak/>
         <w:drawing>
-          <wp:inline distT="0" distB="0" distL="0" distR="0">
+          <wp:inline distT="0" distB="0" distL="0" distR="0" wp14:anchorId="5DF844D7" wp14:editId="1875E1F8">
             <wp:extent cx="5759450" cy="1924725"/>
             <wp:effectExtent l="0" t="0" r="0" b="0"/>
             <wp:docPr id="52" name="Grafik 52" descr="cid:image006.png@01D49616.E8FD2C60"/>
@@ -16327,7 +17103,7 @@
           <w:noProof/>
         </w:rPr>
         <w:drawing>
-          <wp:inline distT="0" distB="0" distL="0" distR="0" wp14:anchorId="0E246CDB" wp14:editId="509B9191">
+          <wp:inline distT="0" distB="0" distL="0" distR="0" wp14:anchorId="7D6AB637" wp14:editId="01DD54FE">
             <wp:extent cx="256032" cy="249632"/>
             <wp:effectExtent l="0" t="0" r="0" b="0"/>
             <wp:docPr id="24" name="Grafik 24"/>
@@ -16390,7 +17166,7 @@
           <w:noProof/>
         </w:rPr>
         <w:drawing>
-          <wp:inline distT="0" distB="0" distL="0" distR="0" wp14:anchorId="71A935AE" wp14:editId="037D36BF">
+          <wp:inline distT="0" distB="0" distL="0" distR="0" wp14:anchorId="2312553D" wp14:editId="115CCB26">
             <wp:extent cx="299153" cy="270662"/>
             <wp:effectExtent l="0" t="0" r="5715" b="0"/>
             <wp:docPr id="42" name="Grafik 42"/>
@@ -16525,7 +17301,7 @@
           <w:noProof/>
         </w:rPr>
         <w:drawing>
-          <wp:inline distT="0" distB="0" distL="0" distR="0" wp14:anchorId="2C603A7F" wp14:editId="54FAA420">
+          <wp:inline distT="0" distB="0" distL="0" distR="0" wp14:anchorId="2FEA2DF3" wp14:editId="45F17F25">
             <wp:extent cx="5572903" cy="943107"/>
             <wp:effectExtent l="0" t="0" r="0" b="9525"/>
             <wp:docPr id="20" name="Grafik 20"/>
@@ -16590,7 +17366,7 @@
           <w:noProof/>
         </w:rPr>
         <w:drawing>
-          <wp:inline distT="0" distB="0" distL="0" distR="0" wp14:anchorId="74BEAB31" wp14:editId="7896DD24">
+          <wp:inline distT="0" distB="0" distL="0" distR="0" wp14:anchorId="5CA78D4D" wp14:editId="22E49B2A">
             <wp:extent cx="1696123" cy="1367625"/>
             <wp:effectExtent l="0" t="0" r="0" b="4445"/>
             <wp:docPr id="21" name="Grafik 21"/>
@@ -17023,7 +17799,7 @@
           <w:noProof/>
         </w:rPr>
         <w:drawing>
-          <wp:inline distT="0" distB="0" distL="0" distR="0" wp14:anchorId="7AE6D182" wp14:editId="04005B52">
+          <wp:inline distT="0" distB="0" distL="0" distR="0" wp14:anchorId="37216C15" wp14:editId="183C2298">
             <wp:extent cx="5687219" cy="1981477"/>
             <wp:effectExtent l="0" t="0" r="0" b="0"/>
             <wp:docPr id="22" name="Grafik 22"/>
@@ -17243,7 +18019,7 @@
           <w:noProof/>
         </w:rPr>
         <w:drawing>
-          <wp:inline distT="0" distB="0" distL="0" distR="0" wp14:anchorId="41665A46" wp14:editId="79FCA5B8">
+          <wp:inline distT="0" distB="0" distL="0" distR="0" wp14:anchorId="5607E733" wp14:editId="083D8265">
             <wp:extent cx="3905795" cy="638264"/>
             <wp:effectExtent l="0" t="0" r="0" b="9525"/>
             <wp:docPr id="49" name="Grafik 49"/>
@@ -17356,7 +18132,7 @@
           <w:noProof/>
         </w:rPr>
         <w:drawing>
-          <wp:inline distT="0" distB="0" distL="0" distR="0" wp14:anchorId="497993C8" wp14:editId="5827384C">
+          <wp:inline distT="0" distB="0" distL="0" distR="0" wp14:anchorId="3AC021A0" wp14:editId="77D6D528">
             <wp:extent cx="3906316" cy="2826413"/>
             <wp:effectExtent l="0" t="0" r="0" b="0"/>
             <wp:docPr id="60" name="Grafik 60"/>
@@ -17437,7 +18213,7 @@
           <w:noProof/>
         </w:rPr>
         <w:drawing>
-          <wp:inline distT="0" distB="0" distL="0" distR="0" wp14:anchorId="26A3ED3D" wp14:editId="79D116FF">
+          <wp:inline distT="0" distB="0" distL="0" distR="0" wp14:anchorId="07BC5E2A" wp14:editId="607523D5">
             <wp:extent cx="5759450" cy="715148"/>
             <wp:effectExtent l="0" t="0" r="0" b="8890"/>
             <wp:docPr id="69" name="Grafik 69"/>
@@ -17490,7 +18266,21 @@
         <w:rPr>
           <w:rFonts w:ascii="Arial" w:hAnsi="Arial" w:cs="Arial"/>
         </w:rPr>
-        <w:t>In diesem Fall sollte daher die Option „DeutschNoteEinzeln“ nicht verwendet werden. Dann werden die Noten blockweise ausgegeben:</w:t>
+        <w:t>In diesem Fall sollte daher die Option „</w:t>
+      </w:r>
+      <w:proofErr w:type="spellStart"/>
+      <w:r>
+        <w:rPr>
+          <w:rFonts w:ascii="Arial" w:hAnsi="Arial" w:cs="Arial"/>
+        </w:rPr>
+        <w:t>DeutschNoteEinzeln</w:t>
+      </w:r>
+      <w:proofErr w:type="spellEnd"/>
+      <w:r>
+        <w:rPr>
+          <w:rFonts w:ascii="Arial" w:hAnsi="Arial" w:cs="Arial"/>
+        </w:rPr>
+        <w:t>“ nicht verwendet werden. Dann werden die Noten blockweise ausgegeben:</w:t>
       </w:r>
     </w:p>
     <w:p>
@@ -17505,7 +18295,7 @@
           <w:noProof/>
         </w:rPr>
         <w:drawing>
-          <wp:inline distT="0" distB="0" distL="0" distR="0" wp14:anchorId="462186C0" wp14:editId="720820EB">
+          <wp:inline distT="0" distB="0" distL="0" distR="0" wp14:anchorId="08EC9386" wp14:editId="76E439CB">
             <wp:extent cx="5620535" cy="924054"/>
             <wp:effectExtent l="0" t="0" r="0" b="9525"/>
             <wp:docPr id="77" name="Grafik 77"/>
@@ -17545,1587 +18335,8 @@
       <w:pPr>
         <w:pStyle w:val="berschrift3"/>
       </w:pPr>
-      <w:r>
-        <w:br w:type="page"/>
-      </w:r>
-    </w:p>
-    <w:p>
-      <w:pPr>
-        <w:pStyle w:val="berschrift1"/>
-        <w:numPr>
-          <w:ilvl w:val="0"/>
-          <w:numId w:val="0"/>
-        </w:numPr>
-        <w:ind w:left="357" w:hanging="357"/>
-      </w:pPr>
-      <w:bookmarkStart w:id="34" w:name="_Toc22221790"/>
-      <w:r>
-        <w:lastRenderedPageBreak/>
-        <w:t>Anhang 3</w:t>
-      </w:r>
-      <w:r>
-        <w:t>: Broschürendruck</w:t>
-      </w:r>
-      <w:bookmarkEnd w:id="34"/>
-    </w:p>
-    <w:p>
-      <w:pPr>
-        <w:rPr>
-          <w:rFonts w:ascii="Arial" w:hAnsi="Arial" w:cs="Arial"/>
-        </w:rPr>
-      </w:pPr>
-      <w:r>
-        <w:rPr>
-          <w:rFonts w:ascii="Arial" w:hAnsi="Arial" w:cs="Arial"/>
-        </w:rPr>
-        <w:t>In vielen Fällen sollen Ankreuz</w:t>
-      </w:r>
-      <w:r>
-        <w:rPr>
-          <w:rFonts w:ascii="Arial" w:hAnsi="Arial" w:cs="Arial"/>
-        </w:rPr>
-        <w:t>zeugnisse</w:t>
-      </w:r>
-      <w:r>
-        <w:rPr>
-          <w:rFonts w:ascii="Arial" w:hAnsi="Arial" w:cs="Arial"/>
-        </w:rPr>
-        <w:t xml:space="preserve"> als „</w:t>
-      </w:r>
-      <w:r>
-        <w:rPr>
-          <w:rFonts w:ascii="Arial" w:hAnsi="Arial" w:cs="Arial"/>
-        </w:rPr>
-        <w:t xml:space="preserve">Broschüren“ ausgedruckt werden, d.h. jedes Kind erhält sein Zeugnis in Heftform. Die Report-Ausgabe von SchILD unterstützt diese Ausgabeoption nicht direkt, über </w:t>
-      </w:r>
-      <w:r>
-        <w:rPr>
-          <w:rFonts w:ascii="Arial" w:hAnsi="Arial" w:cs="Arial"/>
-        </w:rPr>
-        <w:t xml:space="preserve">den </w:t>
-      </w:r>
-      <w:r>
-        <w:rPr>
-          <w:rFonts w:ascii="Arial" w:hAnsi="Arial" w:cs="Arial"/>
-        </w:rPr>
-        <w:t>nachfolgend beschriebenen Weg lässt</w:t>
-      </w:r>
-      <w:r>
-        <w:rPr>
-          <w:rFonts w:ascii="Arial" w:hAnsi="Arial" w:cs="Arial"/>
-        </w:rPr>
-        <w:t xml:space="preserve"> sich der Broschürendruck aber </w:t>
-      </w:r>
-      <w:r>
-        <w:rPr>
-          <w:rFonts w:ascii="Arial" w:hAnsi="Arial" w:cs="Arial"/>
-        </w:rPr>
-        <w:t>recht einfach umsetzen. Voraussetzung ist, dass ein Programm verfügbar ist, mit dem PDF-Dateien gelesen und gedruckt werden können. Diese verfügen in den meisten Fällen auch über die Möglichkeit des Broschürendruckes. Beispiele für solche Programme sind z.B. der Acrobat Reader oder der „Foxit Reader“, der auch in dieser Anleitung benutzt wird.</w:t>
-      </w:r>
-    </w:p>
-    <w:p>
-      <w:pPr>
-        <w:rPr>
-          <w:rFonts w:ascii="Arial" w:hAnsi="Arial" w:cs="Arial"/>
-        </w:rPr>
-      </w:pPr>
-    </w:p>
-    <w:p>
-      <w:pPr>
-        <w:rPr>
-          <w:rFonts w:ascii="Arial" w:hAnsi="Arial" w:cs="Arial"/>
-        </w:rPr>
-      </w:pPr>
-      <w:r>
-        <w:rPr>
-          <w:rFonts w:ascii="Arial" w:hAnsi="Arial" w:cs="Arial"/>
-          <w:b/>
-        </w:rPr>
-        <w:t>Wichtig</w:t>
-      </w:r>
-      <w:r>
-        <w:rPr>
-          <w:rFonts w:ascii="Arial" w:hAnsi="Arial" w:cs="Arial"/>
-        </w:rPr>
-        <w:t>: Wenn Sie Zeugnisse als Broschüren ausgeben wollen, so muss bei den Einstellungen (siehe Anhang 2) unbedingt die Option „Duplex“ aktiviert werden.</w:t>
-      </w:r>
-    </w:p>
-    <w:p>
-      <w:pPr>
-        <w:pStyle w:val="berschrift4"/>
-        <w:rPr>
-          <w:rFonts w:ascii="Arial" w:hAnsi="Arial" w:cs="Arial"/>
-        </w:rPr>
-      </w:pPr>
-      <w:r>
-        <w:rPr>
-          <w:rFonts w:ascii="Arial" w:hAnsi="Arial" w:cs="Arial"/>
-        </w:rPr>
-        <w:t>Dokumentenverwaltung einrichten</w:t>
-      </w:r>
-    </w:p>
-    <w:p>
-      <w:pPr>
-        <w:rPr>
-          <w:rFonts w:ascii="Arial" w:hAnsi="Arial" w:cs="Arial"/>
-        </w:rPr>
-      </w:pPr>
-      <w:r>
-        <w:rPr>
-          <w:rFonts w:ascii="Arial" w:hAnsi="Arial" w:cs="Arial"/>
-        </w:rPr>
-        <w:t>Für den Broschürendruck ist es von Vorteil, wenn</w:t>
-      </w:r>
-      <w:r>
-        <w:rPr>
-          <w:rFonts w:ascii="Arial" w:hAnsi="Arial" w:cs="Arial"/>
-        </w:rPr>
-        <w:t xml:space="preserve"> für jedes Kind</w:t>
-      </w:r>
-      <w:r>
-        <w:rPr>
-          <w:rFonts w:ascii="Arial" w:hAnsi="Arial" w:cs="Arial"/>
-        </w:rPr>
-        <w:t xml:space="preserve"> </w:t>
-      </w:r>
-      <w:r>
-        <w:rPr>
-          <w:rFonts w:ascii="Arial" w:hAnsi="Arial" w:cs="Arial"/>
-        </w:rPr>
-        <w:t xml:space="preserve">einer Klasse </w:t>
-      </w:r>
-      <w:r>
-        <w:rPr>
-          <w:rFonts w:ascii="Arial" w:hAnsi="Arial" w:cs="Arial"/>
-        </w:rPr>
-        <w:t>das Zeugnis</w:t>
-      </w:r>
-      <w:r>
-        <w:rPr>
-          <w:rFonts w:ascii="Arial" w:hAnsi="Arial" w:cs="Arial"/>
-        </w:rPr>
-        <w:t xml:space="preserve"> in </w:t>
-      </w:r>
-      <w:r>
-        <w:rPr>
-          <w:rFonts w:ascii="Arial" w:hAnsi="Arial" w:cs="Arial"/>
-        </w:rPr>
-        <w:t xml:space="preserve">einem „Klassenverzeichnis“ in </w:t>
-      </w:r>
-      <w:r>
-        <w:rPr>
-          <w:rFonts w:ascii="Arial" w:hAnsi="Arial" w:cs="Arial"/>
-        </w:rPr>
-        <w:t>einer separaten PDF-Datei gespeichert wird. Dazu kann die „Dokumentenverwaltung“ von SchILD verwendet werden, diese muss aber erst eingerichtet werden. Gehen Sie dazu wie folgt vor:</w:t>
-      </w:r>
-    </w:p>
-    <w:p>
-      <w:pPr>
-        <w:rPr>
-          <w:rFonts w:ascii="Arial" w:hAnsi="Arial" w:cs="Arial"/>
-        </w:rPr>
-      </w:pPr>
-    </w:p>
-    <w:p>
-      <w:pPr>
-        <w:pStyle w:val="Listenabsatz"/>
-        <w:numPr>
-          <w:ilvl w:val="0"/>
-          <w:numId w:val="20"/>
-        </w:numPr>
-        <w:rPr>
-          <w:rFonts w:ascii="Arial" w:hAnsi="Arial" w:cs="Arial"/>
-        </w:rPr>
-      </w:pPr>
-      <w:r>
-        <w:rPr>
-          <w:rFonts w:ascii="Arial" w:hAnsi="Arial" w:cs="Arial"/>
-        </w:rPr>
-        <w:t xml:space="preserve">-In SchILD den Menüpunkt </w:t>
-      </w:r>
-      <w:r>
-        <w:rPr>
-          <w:rFonts w:ascii="Arial" w:hAnsi="Arial" w:cs="Arial"/>
-        </w:rPr>
-        <w:t>„Extras&gt;&gt;Programmeinstellungen“ aktivieren</w:t>
-      </w:r>
-    </w:p>
-    <w:p>
-      <w:pPr>
-        <w:pStyle w:val="Listenabsatz"/>
-        <w:numPr>
-          <w:ilvl w:val="0"/>
-          <w:numId w:val="20"/>
-        </w:numPr>
-        <w:rPr>
-          <w:rFonts w:ascii="Arial" w:hAnsi="Arial" w:cs="Arial"/>
-        </w:rPr>
-      </w:pPr>
-      <w:r>
-        <w:rPr>
-          <w:rFonts w:ascii="Arial" w:hAnsi="Arial" w:cs="Arial"/>
-        </w:rPr>
-        <w:t>D</w:t>
-      </w:r>
-      <w:r>
-        <w:rPr>
-          <w:rFonts w:ascii="Arial" w:hAnsi="Arial" w:cs="Arial"/>
-        </w:rPr>
-        <w:t>en Karteireiter „Globale Einstellungen&gt;&gt;Dokumentenverwaltung“ auswählen</w:t>
-      </w:r>
-    </w:p>
-    <w:p>
-      <w:pPr>
-        <w:jc w:val="center"/>
-        <w:rPr>
-          <w:rFonts w:ascii="Arial" w:hAnsi="Arial" w:cs="Arial"/>
-        </w:rPr>
-      </w:pPr>
-      <w:r>
-        <w:rPr>
-          <w:rFonts w:ascii="Arial" w:hAnsi="Arial" w:cs="Arial"/>
-          <w:noProof/>
-        </w:rPr>
-        <w:drawing>
-          <wp:inline distT="0" distB="0" distL="0" distR="0" wp14:anchorId="6A7F32DC" wp14:editId="2CCEFFA9">
-            <wp:extent cx="4333875" cy="2943225"/>
-            <wp:effectExtent l="0" t="0" r="9525" b="9525"/>
-            <wp:docPr id="81" name="Grafik 81" descr="cid:image001.png@01D4BE29.71833DB0"/>
-            <wp:cNvGraphicFramePr>
-              <a:graphicFrameLocks xmlns:a="http://schemas.openxmlformats.org/drawingml/2006/main" noChangeAspect="1"/>
-            </wp:cNvGraphicFramePr>
-            <a:graphic xmlns:a="http://schemas.openxmlformats.org/drawingml/2006/main">
-              <a:graphicData uri="http://schemas.openxmlformats.org/drawingml/2006/picture">
-                <pic:pic xmlns:pic="http://schemas.openxmlformats.org/drawingml/2006/picture">
-                  <pic:nvPicPr>
-                    <pic:cNvPr id="0" name="Grafik 5" descr="cid:image001.png@01D4BE29.71833DB0"/>
-                    <pic:cNvPicPr>
-                      <a:picLocks noChangeAspect="1" noChangeArrowheads="1"/>
-                    </pic:cNvPicPr>
-                  </pic:nvPicPr>
-                  <pic:blipFill>
-                    <a:blip r:embed="rId94" r:link="rId95">
-                      <a:extLst>
-                        <a:ext uri="{28A0092B-C50C-407E-A947-70E740481C1C}">
-                          <a14:useLocalDpi xmlns:a14="http://schemas.microsoft.com/office/drawing/2010/main" val="0"/>
-                        </a:ext>
-                      </a:extLst>
-                    </a:blip>
-                    <a:srcRect/>
-                    <a:stretch>
-                      <a:fillRect/>
-                    </a:stretch>
-                  </pic:blipFill>
-                  <pic:spPr bwMode="auto">
-                    <a:xfrm>
-                      <a:off x="0" y="0"/>
-                      <a:ext cx="4333875" cy="2943225"/>
-                    </a:xfrm>
-                    <a:prstGeom prst="rect">
-                      <a:avLst/>
-                    </a:prstGeom>
-                    <a:noFill/>
-                    <a:ln>
-                      <a:noFill/>
-                    </a:ln>
-                  </pic:spPr>
-                </pic:pic>
-              </a:graphicData>
-            </a:graphic>
-          </wp:inline>
-        </w:drawing>
-      </w:r>
-    </w:p>
-    <w:p>
-      <w:pPr>
-        <w:pStyle w:val="Listenabsatz"/>
-        <w:numPr>
-          <w:ilvl w:val="0"/>
-          <w:numId w:val="21"/>
-        </w:numPr>
-        <w:rPr>
-          <w:rFonts w:ascii="Arial" w:hAnsi="Arial" w:cs="Arial"/>
-        </w:rPr>
-      </w:pPr>
-      <w:r>
-        <w:rPr>
-          <w:rFonts w:ascii="Arial" w:hAnsi="Arial" w:cs="Arial"/>
-        </w:rPr>
-        <w:t>Dort das Häkchen bei „Dokumentenverwaltun</w:t>
-      </w:r>
-      <w:r>
-        <w:rPr>
-          <w:rFonts w:ascii="Arial" w:hAnsi="Arial" w:cs="Arial"/>
-        </w:rPr>
-        <w:t>g verwenden“ aktivieren und ein</w:t>
-      </w:r>
-      <w:r>
-        <w:rPr>
-          <w:rFonts w:ascii="Arial" w:hAnsi="Arial" w:cs="Arial"/>
-        </w:rPr>
-        <w:t xml:space="preserve"> „Hauptverzeichnis“ für die Dokumentenverwaltung</w:t>
-      </w:r>
-      <w:r>
-        <w:rPr>
-          <w:rFonts w:ascii="Arial" w:hAnsi="Arial" w:cs="Arial"/>
-        </w:rPr>
-        <w:t xml:space="preserve"> festlegen </w:t>
-      </w:r>
-      <w:r>
-        <w:rPr>
-          <w:rFonts w:ascii="Arial" w:hAnsi="Arial" w:cs="Arial"/>
-        </w:rPr>
-        <w:t>(</w:t>
-      </w:r>
-      <w:r>
-        <w:rPr>
-          <w:rFonts w:ascii="Arial" w:hAnsi="Arial" w:cs="Arial"/>
-        </w:rPr>
-        <w:t xml:space="preserve">z.B. bei SchILDzentral </w:t>
-      </w:r>
-      <w:r>
-        <w:rPr>
-          <w:rFonts w:ascii="Arial" w:hAnsi="Arial" w:cs="Arial"/>
-        </w:rPr>
-        <w:t>in Ihrem Schulverze</w:t>
-      </w:r>
-      <w:r>
-        <w:rPr>
-          <w:rFonts w:ascii="Arial" w:hAnsi="Arial" w:cs="Arial"/>
-        </w:rPr>
-        <w:t>ichnis)</w:t>
-      </w:r>
-    </w:p>
-    <w:p>
-      <w:pPr>
-        <w:pStyle w:val="Listenabsatz"/>
-        <w:numPr>
-          <w:ilvl w:val="0"/>
-          <w:numId w:val="21"/>
-        </w:numPr>
-        <w:rPr>
-          <w:rFonts w:ascii="Arial" w:hAnsi="Arial" w:cs="Arial"/>
-        </w:rPr>
-      </w:pPr>
-      <w:r>
-        <w:rPr>
-          <w:rFonts w:ascii="Arial" w:hAnsi="Arial" w:cs="Arial"/>
-        </w:rPr>
-        <w:t>Dann den Schalter „Dateimaske bearbeiten“ aktivieren</w:t>
-      </w:r>
-    </w:p>
-    <w:p>
-      <w:pPr>
-        <w:pStyle w:val="Listenabsatz"/>
-        <w:numPr>
-          <w:ilvl w:val="0"/>
-          <w:numId w:val="21"/>
-        </w:numPr>
-        <w:rPr>
-          <w:rFonts w:ascii="Arial" w:hAnsi="Arial" w:cs="Arial"/>
-        </w:rPr>
-      </w:pPr>
-      <w:r>
-        <w:rPr>
-          <w:rFonts w:ascii="Arial" w:hAnsi="Arial" w:cs="Arial"/>
-        </w:rPr>
-        <w:t xml:space="preserve">Dort per „Drag-and-Drop“ die Einträge so wie im </w:t>
-      </w:r>
-      <w:r>
-        <w:rPr>
-          <w:rFonts w:ascii="Arial" w:hAnsi="Arial" w:cs="Arial"/>
-        </w:rPr>
-        <w:t xml:space="preserve">folgenden </w:t>
-      </w:r>
-      <w:r>
-        <w:rPr>
-          <w:rFonts w:ascii="Arial" w:hAnsi="Arial" w:cs="Arial"/>
-        </w:rPr>
-        <w:t>Screenshot gezeigt anordnen (z.B. aus der Mitte die Einträge „Schuljahr“, „Abschnitt“ und „Klasse“ nach links ziehen, die dort evtl. vorhandenen Einträge in die Mitte usw.)</w:t>
-      </w:r>
-    </w:p>
-    <w:p>
-      <w:pPr>
-        <w:jc w:val="center"/>
-        <w:rPr>
-          <w:rFonts w:ascii="Arial" w:hAnsi="Arial" w:cs="Arial"/>
-        </w:rPr>
-      </w:pPr>
-      <w:r>
-        <w:rPr>
-          <w:rFonts w:ascii="Arial" w:hAnsi="Arial" w:cs="Arial"/>
-          <w:noProof/>
-        </w:rPr>
-        <w:lastRenderedPageBreak/>
-        <w:drawing>
-          <wp:inline distT="0" distB="0" distL="0" distR="0" wp14:anchorId="2C647B9C" wp14:editId="25E6DF66">
-            <wp:extent cx="4121762" cy="2375634"/>
-            <wp:effectExtent l="0" t="0" r="0" b="5715"/>
-            <wp:docPr id="80" name="Grafik 80" descr="cid:image002.png@01D4BE29.E0DFFFE0"/>
-            <wp:cNvGraphicFramePr>
-              <a:graphicFrameLocks xmlns:a="http://schemas.openxmlformats.org/drawingml/2006/main" noChangeAspect="1"/>
-            </wp:cNvGraphicFramePr>
-            <a:graphic xmlns:a="http://schemas.openxmlformats.org/drawingml/2006/main">
-              <a:graphicData uri="http://schemas.openxmlformats.org/drawingml/2006/picture">
-                <pic:pic xmlns:pic="http://schemas.openxmlformats.org/drawingml/2006/picture">
-                  <pic:nvPicPr>
-                    <pic:cNvPr id="0" name="Grafik 6" descr="cid:image002.png@01D4BE29.E0DFFFE0"/>
-                    <pic:cNvPicPr>
-                      <a:picLocks noChangeAspect="1" noChangeArrowheads="1"/>
-                    </pic:cNvPicPr>
-                  </pic:nvPicPr>
-                  <pic:blipFill>
-                    <a:blip r:embed="rId96" r:link="rId97">
-                      <a:extLst>
-                        <a:ext uri="{28A0092B-C50C-407E-A947-70E740481C1C}">
-                          <a14:useLocalDpi xmlns:a14="http://schemas.microsoft.com/office/drawing/2010/main" val="0"/>
-                        </a:ext>
-                      </a:extLst>
-                    </a:blip>
-                    <a:srcRect/>
-                    <a:stretch>
-                      <a:fillRect/>
-                    </a:stretch>
-                  </pic:blipFill>
-                  <pic:spPr bwMode="auto">
-                    <a:xfrm>
-                      <a:off x="0" y="0"/>
-                      <a:ext cx="4124674" cy="2377312"/>
-                    </a:xfrm>
-                    <a:prstGeom prst="rect">
-                      <a:avLst/>
-                    </a:prstGeom>
-                    <a:noFill/>
-                    <a:ln>
-                      <a:noFill/>
-                    </a:ln>
-                  </pic:spPr>
-                </pic:pic>
-              </a:graphicData>
-            </a:graphic>
-          </wp:inline>
-        </w:drawing>
-      </w:r>
-    </w:p>
-    <w:p>
-      <w:pPr>
-        <w:pStyle w:val="Listenabsatz"/>
-        <w:numPr>
-          <w:ilvl w:val="0"/>
-          <w:numId w:val="22"/>
-        </w:numPr>
-        <w:rPr>
-          <w:rFonts w:ascii="Arial" w:hAnsi="Arial" w:cs="Arial"/>
-        </w:rPr>
-      </w:pPr>
-      <w:r>
-        <w:rPr>
-          <w:rFonts w:ascii="Arial" w:hAnsi="Arial" w:cs="Arial"/>
-        </w:rPr>
-        <w:t>Die Dateimaske sollte dann so aussehen:</w:t>
-      </w:r>
-    </w:p>
-    <w:p>
-      <w:pPr>
-        <w:jc w:val="center"/>
-        <w:rPr>
-          <w:rFonts w:ascii="Arial" w:hAnsi="Arial" w:cs="Arial"/>
-        </w:rPr>
-      </w:pPr>
-      <w:r>
-        <w:rPr>
-          <w:rFonts w:ascii="Arial" w:hAnsi="Arial" w:cs="Arial"/>
-          <w:noProof/>
-        </w:rPr>
-        <w:drawing>
-          <wp:inline distT="0" distB="0" distL="0" distR="0" wp14:anchorId="7E49919B" wp14:editId="6763F093">
-            <wp:extent cx="4276725" cy="1781175"/>
-            <wp:effectExtent l="0" t="0" r="9525" b="9525"/>
-            <wp:docPr id="79" name="Grafik 79" descr="cid:image004.png@01D4BE2A.5763D010"/>
-            <wp:cNvGraphicFramePr>
-              <a:graphicFrameLocks xmlns:a="http://schemas.openxmlformats.org/drawingml/2006/main" noChangeAspect="1"/>
-            </wp:cNvGraphicFramePr>
-            <a:graphic xmlns:a="http://schemas.openxmlformats.org/drawingml/2006/main">
-              <a:graphicData uri="http://schemas.openxmlformats.org/drawingml/2006/picture">
-                <pic:pic xmlns:pic="http://schemas.openxmlformats.org/drawingml/2006/picture">
-                  <pic:nvPicPr>
-                    <pic:cNvPr id="0" name="Grafik 7" descr="cid:image004.png@01D4BE2A.5763D010"/>
-                    <pic:cNvPicPr>
-                      <a:picLocks noChangeAspect="1" noChangeArrowheads="1"/>
-                    </pic:cNvPicPr>
-                  </pic:nvPicPr>
-                  <pic:blipFill>
-                    <a:blip r:embed="rId98" r:link="rId99">
-                      <a:extLst>
-                        <a:ext uri="{28A0092B-C50C-407E-A947-70E740481C1C}">
-                          <a14:useLocalDpi xmlns:a14="http://schemas.microsoft.com/office/drawing/2010/main" val="0"/>
-                        </a:ext>
-                      </a:extLst>
-                    </a:blip>
-                    <a:srcRect/>
-                    <a:stretch>
-                      <a:fillRect/>
-                    </a:stretch>
-                  </pic:blipFill>
-                  <pic:spPr bwMode="auto">
-                    <a:xfrm>
-                      <a:off x="0" y="0"/>
-                      <a:ext cx="4276725" cy="1781175"/>
-                    </a:xfrm>
-                    <a:prstGeom prst="rect">
-                      <a:avLst/>
-                    </a:prstGeom>
-                    <a:noFill/>
-                    <a:ln>
-                      <a:noFill/>
-                    </a:ln>
-                  </pic:spPr>
-                </pic:pic>
-              </a:graphicData>
-            </a:graphic>
-          </wp:inline>
-        </w:drawing>
-      </w:r>
-    </w:p>
-    <w:p>
-      <w:pPr>
-        <w:rPr>
-          <w:rFonts w:ascii="Arial" w:hAnsi="Arial" w:cs="Arial"/>
-        </w:rPr>
-      </w:pPr>
-    </w:p>
-    <w:p>
-      <w:pPr>
-        <w:pStyle w:val="Listenabsatz"/>
-        <w:numPr>
-          <w:ilvl w:val="0"/>
-          <w:numId w:val="22"/>
-        </w:numPr>
-        <w:rPr>
-          <w:rFonts w:ascii="Arial" w:hAnsi="Arial" w:cs="Arial"/>
-        </w:rPr>
-      </w:pPr>
-      <w:r>
-        <w:rPr>
-          <w:rFonts w:ascii="Arial" w:hAnsi="Arial" w:cs="Arial"/>
-        </w:rPr>
-        <w:t>Den Schalter „Dokumentenverzeichnisse für alle aktiven Schüler anlegen“ brauchen Sie nicht zu betätigen (die Ve</w:t>
-      </w:r>
-      <w:r>
-        <w:rPr>
-          <w:rFonts w:ascii="Arial" w:hAnsi="Arial" w:cs="Arial"/>
-        </w:rPr>
-        <w:t>rzeichnisse werden später automatisch</w:t>
-      </w:r>
-      <w:r>
-        <w:rPr>
-          <w:rFonts w:ascii="Arial" w:hAnsi="Arial" w:cs="Arial"/>
-        </w:rPr>
-        <w:t xml:space="preserve"> angelegt)</w:t>
-      </w:r>
-    </w:p>
-    <w:p>
-      <w:pPr>
-        <w:jc w:val="center"/>
-        <w:rPr>
-          <w:rFonts w:ascii="Arial" w:hAnsi="Arial" w:cs="Arial"/>
-        </w:rPr>
-      </w:pPr>
-      <w:r>
-        <w:rPr>
-          <w:rFonts w:ascii="Arial" w:hAnsi="Arial" w:cs="Arial"/>
-          <w:noProof/>
-        </w:rPr>
-        <w:drawing>
-          <wp:inline distT="0" distB="0" distL="0" distR="0" wp14:anchorId="154A2C89" wp14:editId="599B40E9">
-            <wp:extent cx="4000500" cy="1047750"/>
-            <wp:effectExtent l="0" t="0" r="0" b="0"/>
-            <wp:docPr id="78" name="Grafik 78" descr="cid:image005.png@01D4BE2A.5763D010"/>
-            <wp:cNvGraphicFramePr>
-              <a:graphicFrameLocks xmlns:a="http://schemas.openxmlformats.org/drawingml/2006/main" noChangeAspect="1"/>
-            </wp:cNvGraphicFramePr>
-            <a:graphic xmlns:a="http://schemas.openxmlformats.org/drawingml/2006/main">
-              <a:graphicData uri="http://schemas.openxmlformats.org/drawingml/2006/picture">
-                <pic:pic xmlns:pic="http://schemas.openxmlformats.org/drawingml/2006/picture">
-                  <pic:nvPicPr>
-                    <pic:cNvPr id="0" name="Grafik 8" descr="cid:image005.png@01D4BE2A.5763D010"/>
-                    <pic:cNvPicPr>
-                      <a:picLocks noChangeAspect="1" noChangeArrowheads="1"/>
-                    </pic:cNvPicPr>
-                  </pic:nvPicPr>
-                  <pic:blipFill>
-                    <a:blip r:embed="rId100" r:link="rId101">
-                      <a:extLst>
-                        <a:ext uri="{28A0092B-C50C-407E-A947-70E740481C1C}">
-                          <a14:useLocalDpi xmlns:a14="http://schemas.microsoft.com/office/drawing/2010/main" val="0"/>
-                        </a:ext>
-                      </a:extLst>
-                    </a:blip>
-                    <a:srcRect/>
-                    <a:stretch>
-                      <a:fillRect/>
-                    </a:stretch>
-                  </pic:blipFill>
-                  <pic:spPr bwMode="auto">
-                    <a:xfrm>
-                      <a:off x="0" y="0"/>
-                      <a:ext cx="4000500" cy="1047750"/>
-                    </a:xfrm>
-                    <a:prstGeom prst="rect">
-                      <a:avLst/>
-                    </a:prstGeom>
-                    <a:noFill/>
-                    <a:ln>
-                      <a:noFill/>
-                    </a:ln>
-                  </pic:spPr>
-                </pic:pic>
-              </a:graphicData>
-            </a:graphic>
-          </wp:inline>
-        </w:drawing>
-      </w:r>
-    </w:p>
-    <w:p>
-      <w:pPr>
-        <w:rPr>
-          <w:rFonts w:ascii="Arial" w:hAnsi="Arial" w:cs="Arial"/>
-        </w:rPr>
-      </w:pPr>
-    </w:p>
-    <w:p>
-      <w:pPr>
-        <w:pStyle w:val="Listenabsatz"/>
-        <w:numPr>
-          <w:ilvl w:val="0"/>
-          <w:numId w:val="22"/>
-        </w:numPr>
-        <w:rPr>
-          <w:rFonts w:ascii="Arial" w:hAnsi="Arial" w:cs="Arial"/>
-        </w:rPr>
-      </w:pPr>
-      <w:r>
-        <w:rPr>
-          <w:rFonts w:ascii="Arial" w:hAnsi="Arial" w:cs="Arial"/>
-        </w:rPr>
-        <w:t xml:space="preserve">Bei der Druckausgabe </w:t>
-      </w:r>
-      <w:r>
-        <w:rPr>
-          <w:rFonts w:ascii="Arial" w:hAnsi="Arial" w:cs="Arial"/>
-        </w:rPr>
-        <w:t xml:space="preserve">eines Zeugnisses </w:t>
-      </w:r>
-      <w:r>
-        <w:rPr>
-          <w:rFonts w:ascii="Arial" w:hAnsi="Arial" w:cs="Arial"/>
-        </w:rPr>
-        <w:t>stehen dann weitere Optionen zur Verfügung:</w:t>
-      </w:r>
-    </w:p>
-    <w:p>
-      <w:pPr>
-        <w:jc w:val="center"/>
-        <w:rPr>
-          <w:rFonts w:ascii="Arial" w:hAnsi="Arial" w:cs="Arial"/>
-        </w:rPr>
-      </w:pPr>
-      <w:r>
-        <w:rPr>
-          <w:rFonts w:ascii="Arial" w:hAnsi="Arial" w:cs="Arial"/>
-          <w:noProof/>
-        </w:rPr>
-        <w:drawing>
-          <wp:inline distT="0" distB="0" distL="0" distR="0" wp14:anchorId="5F6EEF43" wp14:editId="3DDDBC33">
-            <wp:extent cx="3792772" cy="2246045"/>
-            <wp:effectExtent l="0" t="0" r="0" b="1905"/>
-            <wp:docPr id="76" name="Grafik 76" descr="cid:image003.png@01D4BE2A.C0D40010"/>
-            <wp:cNvGraphicFramePr>
-              <a:graphicFrameLocks xmlns:a="http://schemas.openxmlformats.org/drawingml/2006/main" noChangeAspect="1"/>
-            </wp:cNvGraphicFramePr>
-            <a:graphic xmlns:a="http://schemas.openxmlformats.org/drawingml/2006/main">
-              <a:graphicData uri="http://schemas.openxmlformats.org/drawingml/2006/picture">
-                <pic:pic xmlns:pic="http://schemas.openxmlformats.org/drawingml/2006/picture">
-                  <pic:nvPicPr>
-                    <pic:cNvPr id="0" name="Grafik 9" descr="cid:image003.png@01D4BE2A.C0D40010"/>
-                    <pic:cNvPicPr>
-                      <a:picLocks noChangeAspect="1" noChangeArrowheads="1"/>
-                    </pic:cNvPicPr>
-                  </pic:nvPicPr>
-                  <pic:blipFill>
-                    <a:blip r:embed="rId102" r:link="rId103">
-                      <a:extLst>
-                        <a:ext uri="{28A0092B-C50C-407E-A947-70E740481C1C}">
-                          <a14:useLocalDpi xmlns:a14="http://schemas.microsoft.com/office/drawing/2010/main" val="0"/>
-                        </a:ext>
-                      </a:extLst>
-                    </a:blip>
-                    <a:srcRect/>
-                    <a:stretch>
-                      <a:fillRect/>
-                    </a:stretch>
-                  </pic:blipFill>
-                  <pic:spPr bwMode="auto">
-                    <a:xfrm>
-                      <a:off x="0" y="0"/>
-                      <a:ext cx="3794418" cy="2247020"/>
-                    </a:xfrm>
-                    <a:prstGeom prst="rect">
-                      <a:avLst/>
-                    </a:prstGeom>
-                    <a:noFill/>
-                    <a:ln>
-                      <a:noFill/>
-                    </a:ln>
-                  </pic:spPr>
-                </pic:pic>
-              </a:graphicData>
-            </a:graphic>
-          </wp:inline>
-        </w:drawing>
-      </w:r>
-    </w:p>
-    <w:p>
-      <w:pPr>
-        <w:pStyle w:val="Listenabsatz"/>
-        <w:numPr>
-          <w:ilvl w:val="0"/>
-          <w:numId w:val="22"/>
-        </w:numPr>
-        <w:rPr>
-          <w:rFonts w:ascii="Arial" w:hAnsi="Arial" w:cs="Arial"/>
-        </w:rPr>
-      </w:pPr>
-      <w:r>
-        <w:rPr>
-          <w:rFonts w:ascii="Arial" w:hAnsi="Arial" w:cs="Arial"/>
-        </w:rPr>
-        <w:t>Wählen Sie z.B. „nur Archivierung (in Dokumentenverwaltung“</w:t>
-      </w:r>
-    </w:p>
-    <w:p>
-      <w:pPr>
-        <w:pStyle w:val="Listenabsatz"/>
-        <w:numPr>
-          <w:ilvl w:val="0"/>
-          <w:numId w:val="22"/>
-        </w:numPr>
-        <w:rPr>
-          <w:rFonts w:ascii="Arial" w:hAnsi="Arial" w:cs="Arial"/>
-        </w:rPr>
-      </w:pPr>
-      <w:r>
-        <w:rPr>
-          <w:rFonts w:ascii="Arial" w:hAnsi="Arial" w:cs="Arial"/>
-        </w:rPr>
-        <w:lastRenderedPageBreak/>
-        <w:t>Es wird nun für jedes Kind eine separate PDF-Datei erzeugt, und zwar in der vorher definierten Verzeichnisstruktur</w:t>
-      </w:r>
-      <w:r>
-        <w:rPr>
-          <w:rFonts w:ascii="Arial" w:hAnsi="Arial" w:cs="Arial"/>
-        </w:rPr>
-        <w:t>.</w:t>
-      </w:r>
-    </w:p>
-    <w:p>
-      <w:pPr>
-        <w:rPr>
-          <w:rFonts w:ascii="Arial" w:hAnsi="Arial" w:cs="Arial"/>
-        </w:rPr>
-      </w:pPr>
-      <w:r>
-        <w:rPr>
-          <w:rFonts w:ascii="Arial" w:hAnsi="Arial" w:cs="Arial"/>
-          <w:noProof/>
-        </w:rPr>
-        <w:drawing>
-          <wp:inline distT="0" distB="0" distL="0" distR="0" wp14:anchorId="6A249A23" wp14:editId="193A21DC">
-            <wp:extent cx="5812404" cy="1266584"/>
-            <wp:effectExtent l="0" t="0" r="0" b="0"/>
-            <wp:docPr id="75" name="Grafik 75" descr="cid:image008.png@01D4BE2B.67580580"/>
-            <wp:cNvGraphicFramePr>
-              <a:graphicFrameLocks xmlns:a="http://schemas.openxmlformats.org/drawingml/2006/main" noChangeAspect="1"/>
-            </wp:cNvGraphicFramePr>
-            <a:graphic xmlns:a="http://schemas.openxmlformats.org/drawingml/2006/main">
-              <a:graphicData uri="http://schemas.openxmlformats.org/drawingml/2006/picture">
-                <pic:pic xmlns:pic="http://schemas.openxmlformats.org/drawingml/2006/picture">
-                  <pic:nvPicPr>
-                    <pic:cNvPr id="0" name="Grafik 10" descr="cid:image008.png@01D4BE2B.67580580"/>
-                    <pic:cNvPicPr>
-                      <a:picLocks noChangeAspect="1" noChangeArrowheads="1"/>
-                    </pic:cNvPicPr>
-                  </pic:nvPicPr>
-                  <pic:blipFill>
-                    <a:blip r:embed="rId104" r:link="rId105">
-                      <a:extLst>
-                        <a:ext uri="{28A0092B-C50C-407E-A947-70E740481C1C}">
-                          <a14:useLocalDpi xmlns:a14="http://schemas.microsoft.com/office/drawing/2010/main" val="0"/>
-                        </a:ext>
-                      </a:extLst>
-                    </a:blip>
-                    <a:srcRect/>
-                    <a:stretch>
-                      <a:fillRect/>
-                    </a:stretch>
-                  </pic:blipFill>
-                  <pic:spPr bwMode="auto">
-                    <a:xfrm>
-                      <a:off x="0" y="0"/>
-                      <a:ext cx="5809538" cy="1265960"/>
-                    </a:xfrm>
-                    <a:prstGeom prst="rect">
-                      <a:avLst/>
-                    </a:prstGeom>
-                    <a:noFill/>
-                    <a:ln>
-                      <a:noFill/>
-                    </a:ln>
-                  </pic:spPr>
-                </pic:pic>
-              </a:graphicData>
-            </a:graphic>
-          </wp:inline>
-        </w:drawing>
-      </w:r>
-    </w:p>
-    <w:p>
-      <w:pPr>
-        <w:rPr>
-          <w:rFonts w:ascii="Arial" w:hAnsi="Arial" w:cs="Arial"/>
-        </w:rPr>
-      </w:pPr>
-    </w:p>
-    <w:p>
-      <w:pPr>
-        <w:rPr>
-          <w:rFonts w:ascii="Arial" w:hAnsi="Arial" w:cs="Arial"/>
-        </w:rPr>
-      </w:pPr>
-      <w:r>
-        <w:rPr>
-          <w:rFonts w:ascii="Arial" w:hAnsi="Arial" w:cs="Arial"/>
-          <w:noProof/>
-        </w:rPr>
-        <w:drawing>
-          <wp:inline distT="0" distB="0" distL="0" distR="0" wp14:anchorId="06974A5F" wp14:editId="750CE025">
-            <wp:extent cx="5080884" cy="1149446"/>
-            <wp:effectExtent l="0" t="0" r="5715" b="0"/>
-            <wp:docPr id="74" name="Grafik 74" descr="cid:image015.png@01D4BE2B.67580580"/>
-            <wp:cNvGraphicFramePr>
-              <a:graphicFrameLocks xmlns:a="http://schemas.openxmlformats.org/drawingml/2006/main" noChangeAspect="1"/>
-            </wp:cNvGraphicFramePr>
-            <a:graphic xmlns:a="http://schemas.openxmlformats.org/drawingml/2006/main">
-              <a:graphicData uri="http://schemas.openxmlformats.org/drawingml/2006/picture">
-                <pic:pic xmlns:pic="http://schemas.openxmlformats.org/drawingml/2006/picture">
-                  <pic:nvPicPr>
-                    <pic:cNvPr id="0" name="Grafik 11" descr="cid:image015.png@01D4BE2B.67580580"/>
-                    <pic:cNvPicPr>
-                      <a:picLocks noChangeAspect="1" noChangeArrowheads="1"/>
-                    </pic:cNvPicPr>
-                  </pic:nvPicPr>
-                  <pic:blipFill>
-                    <a:blip r:embed="rId106" r:link="rId107">
-                      <a:extLst>
-                        <a:ext uri="{28A0092B-C50C-407E-A947-70E740481C1C}">
-                          <a14:useLocalDpi xmlns:a14="http://schemas.microsoft.com/office/drawing/2010/main" val="0"/>
-                        </a:ext>
-                      </a:extLst>
-                    </a:blip>
-                    <a:srcRect/>
-                    <a:stretch>
-                      <a:fillRect/>
-                    </a:stretch>
-                  </pic:blipFill>
-                  <pic:spPr bwMode="auto">
-                    <a:xfrm>
-                      <a:off x="0" y="0"/>
-                      <a:ext cx="5090504" cy="1151622"/>
-                    </a:xfrm>
-                    <a:prstGeom prst="rect">
-                      <a:avLst/>
-                    </a:prstGeom>
-                    <a:noFill/>
-                    <a:ln>
-                      <a:noFill/>
-                    </a:ln>
-                  </pic:spPr>
-                </pic:pic>
-              </a:graphicData>
-            </a:graphic>
-          </wp:inline>
-        </w:drawing>
-      </w:r>
-    </w:p>
-    <w:p>
-      <w:pPr>
-        <w:rPr>
-          <w:rFonts w:ascii="Arial" w:hAnsi="Arial" w:cs="Arial"/>
-        </w:rPr>
-      </w:pPr>
-    </w:p>
-    <w:p>
-      <w:pPr>
-        <w:pStyle w:val="berschrift4"/>
-        <w:rPr>
-          <w:rFonts w:ascii="Arial" w:hAnsi="Arial" w:cs="Arial"/>
-          <w:color w:val="auto"/>
-        </w:rPr>
-      </w:pPr>
-      <w:r>
-        <w:rPr>
-          <w:rFonts w:ascii="Arial" w:hAnsi="Arial" w:cs="Arial"/>
-        </w:rPr>
-        <w:t>Zeugnisse klassenweise als Broschüren drucken</w:t>
-      </w:r>
-    </w:p>
-    <w:p>
-      <w:pPr>
-        <w:rPr>
-          <w:rFonts w:ascii="Arial" w:hAnsi="Arial" w:cs="Arial"/>
-        </w:rPr>
-      </w:pPr>
-      <w:r>
-        <w:rPr>
-          <w:rFonts w:ascii="Arial" w:hAnsi="Arial" w:cs="Arial"/>
-        </w:rPr>
-        <w:t xml:space="preserve">Für den Broschürendruck wird im folgenden der „Foxit Reader“ benutzt. Das Programm gibt es in einer kostenlosen Version und kann über den folgenden Link heruntergeladen werden: </w:t>
-      </w:r>
-      <w:hyperlink r:id="rId108" w:history="1">
-        <w:r>
-          <w:rPr>
-            <w:rStyle w:val="Hyperlink"/>
-            <w:rFonts w:ascii="Arial" w:hAnsi="Arial" w:cs="Arial"/>
-          </w:rPr>
-          <w:t>https://www.foxitsoftware.com/de/downloads/</w:t>
-        </w:r>
-      </w:hyperlink>
-    </w:p>
-    <w:p>
-      <w:pPr>
-        <w:rPr>
-          <w:rFonts w:ascii="Arial" w:hAnsi="Arial" w:cs="Arial"/>
-        </w:rPr>
-      </w:pPr>
-    </w:p>
-    <w:p>
-      <w:pPr>
-        <w:rPr>
-          <w:rFonts w:ascii="Arial" w:hAnsi="Arial" w:cs="Arial"/>
-        </w:rPr>
-      </w:pPr>
-      <w:r>
-        <w:rPr>
-          <w:rFonts w:ascii="Arial" w:hAnsi="Arial" w:cs="Arial"/>
-        </w:rPr>
-        <w:t>Der Foxit Reader bietet die Möglichkeit, mehrere PDF-Dateien „in einem Rutsch“ mit den gleichen Einstellungen zu drucken, dies erleichtert den Broschürendruck enorm.</w:t>
-      </w:r>
-    </w:p>
-    <w:p>
-      <w:pPr>
-        <w:rPr>
-          <w:rFonts w:ascii="Arial" w:hAnsi="Arial" w:cs="Arial"/>
-        </w:rPr>
-      </w:pPr>
-    </w:p>
-    <w:p>
-      <w:pPr>
-        <w:rPr>
-          <w:rFonts w:ascii="Arial" w:hAnsi="Arial" w:cs="Arial"/>
-        </w:rPr>
-      </w:pPr>
-      <w:r>
-        <w:rPr>
-          <w:rFonts w:ascii="Arial" w:hAnsi="Arial" w:cs="Arial"/>
-        </w:rPr>
-        <w:t>Gehen</w:t>
-      </w:r>
-      <w:r>
-        <w:rPr>
-          <w:rFonts w:ascii="Arial" w:hAnsi="Arial" w:cs="Arial"/>
-        </w:rPr>
-        <w:t xml:space="preserve"> Sie dazu</w:t>
-      </w:r>
-      <w:r>
-        <w:rPr>
-          <w:rFonts w:ascii="Arial" w:hAnsi="Arial" w:cs="Arial"/>
-        </w:rPr>
-        <w:t xml:space="preserve"> wie folgt vor:</w:t>
-      </w:r>
-    </w:p>
-    <w:p>
-      <w:pPr>
-        <w:rPr>
-          <w:rFonts w:ascii="Arial" w:hAnsi="Arial" w:cs="Arial"/>
-        </w:rPr>
-      </w:pPr>
-    </w:p>
-    <w:p>
-      <w:pPr>
-        <w:pStyle w:val="Listenabsatz"/>
-        <w:numPr>
-          <w:ilvl w:val="0"/>
-          <w:numId w:val="23"/>
-        </w:numPr>
-        <w:rPr>
-          <w:rFonts w:ascii="Arial" w:hAnsi="Arial" w:cs="Arial"/>
-        </w:rPr>
-      </w:pPr>
-      <w:r>
-        <w:rPr>
-          <w:rFonts w:ascii="Arial" w:hAnsi="Arial" w:cs="Arial"/>
-        </w:rPr>
-        <w:t>Starten Sie den Foxit Reader</w:t>
-      </w:r>
-    </w:p>
-    <w:p>
-      <w:pPr>
-        <w:pStyle w:val="Listenabsatz"/>
-        <w:numPr>
-          <w:ilvl w:val="0"/>
-          <w:numId w:val="23"/>
-        </w:numPr>
-        <w:rPr>
-          <w:rFonts w:ascii="Arial" w:hAnsi="Arial" w:cs="Arial"/>
-        </w:rPr>
-      </w:pPr>
-      <w:r>
-        <w:rPr>
-          <w:rFonts w:ascii="Arial" w:hAnsi="Arial" w:cs="Arial"/>
-        </w:rPr>
-        <w:t>Öffnen Sie alle PDF-Dateien einer Klasse, dazu „Datei&gt;&gt;Öffnen&gt;&gt;Computer&gt;&gt;Durchsuchen“ aktivieren</w:t>
-      </w:r>
-    </w:p>
-    <w:p>
-      <w:pPr>
-        <w:rPr>
-          <w:rFonts w:ascii="Arial" w:hAnsi="Arial" w:cs="Arial"/>
-        </w:rPr>
-      </w:pPr>
-    </w:p>
-    <w:p>
-      <w:pPr>
-        <w:jc w:val="center"/>
-        <w:rPr>
-          <w:rFonts w:ascii="Arial" w:hAnsi="Arial" w:cs="Arial"/>
-        </w:rPr>
-      </w:pPr>
-      <w:r>
-        <w:rPr>
-          <w:rFonts w:ascii="Arial" w:hAnsi="Arial" w:cs="Arial"/>
-          <w:noProof/>
-        </w:rPr>
-        <w:drawing>
-          <wp:inline distT="0" distB="0" distL="0" distR="0" wp14:anchorId="2A0F28B7" wp14:editId="13A7A474">
-            <wp:extent cx="4055166" cy="3017876"/>
-            <wp:effectExtent l="0" t="0" r="2540" b="0"/>
-            <wp:docPr id="83" name="Grafik 83"/>
-            <wp:cNvGraphicFramePr>
-              <a:graphicFrameLocks xmlns:a="http://schemas.openxmlformats.org/drawingml/2006/main" noChangeAspect="1"/>
-            </wp:cNvGraphicFramePr>
-            <a:graphic xmlns:a="http://schemas.openxmlformats.org/drawingml/2006/main">
-              <a:graphicData uri="http://schemas.openxmlformats.org/drawingml/2006/picture">
-                <pic:pic xmlns:pic="http://schemas.openxmlformats.org/drawingml/2006/picture">
-                  <pic:nvPicPr>
-                    <pic:cNvPr id="0" name=""/>
-                    <pic:cNvPicPr/>
-                  </pic:nvPicPr>
-                  <pic:blipFill>
-                    <a:blip r:embed="rId109"/>
-                    <a:stretch>
-                      <a:fillRect/>
-                    </a:stretch>
-                  </pic:blipFill>
-                  <pic:spPr>
-                    <a:xfrm>
-                      <a:off x="0" y="0"/>
-                      <a:ext cx="4057071" cy="3019294"/>
-                    </a:xfrm>
-                    <a:prstGeom prst="rect">
-                      <a:avLst/>
-                    </a:prstGeom>
-                  </pic:spPr>
-                </pic:pic>
-              </a:graphicData>
-            </a:graphic>
-          </wp:inline>
-        </w:drawing>
-      </w:r>
-    </w:p>
-    <w:p>
-      <w:pPr>
-        <w:pStyle w:val="Listenabsatz"/>
-        <w:numPr>
-          <w:ilvl w:val="0"/>
-          <w:numId w:val="24"/>
-        </w:numPr>
-        <w:rPr>
-          <w:rFonts w:ascii="Arial" w:hAnsi="Arial" w:cs="Arial"/>
-        </w:rPr>
-      </w:pPr>
-      <w:r>
-        <w:rPr>
-          <w:rFonts w:ascii="Arial" w:hAnsi="Arial" w:cs="Arial"/>
-        </w:rPr>
-        <w:t>Es erscheint ein Datei-Auswahldialog, wählen Sie damit das Verzeichnis der betreffenden Klasse in der SchILD-Dokumentenverwaltung aus.</w:t>
-      </w:r>
-    </w:p>
-    <w:p>
-      <w:pPr>
-        <w:jc w:val="center"/>
-        <w:rPr>
-          <w:rFonts w:ascii="Arial" w:hAnsi="Arial" w:cs="Arial"/>
-        </w:rPr>
-      </w:pPr>
-      <w:r>
-        <w:rPr>
-          <w:rFonts w:ascii="Arial" w:hAnsi="Arial" w:cs="Arial"/>
-          <w:noProof/>
-        </w:rPr>
-        <w:lastRenderedPageBreak/>
-        <w:drawing>
-          <wp:inline distT="0" distB="0" distL="0" distR="0" wp14:anchorId="6476A059" wp14:editId="312A7DE9">
-            <wp:extent cx="4906060" cy="1562318"/>
-            <wp:effectExtent l="0" t="0" r="8890" b="0"/>
-            <wp:docPr id="84" name="Grafik 84"/>
-            <wp:cNvGraphicFramePr>
-              <a:graphicFrameLocks xmlns:a="http://schemas.openxmlformats.org/drawingml/2006/main" noChangeAspect="1"/>
-            </wp:cNvGraphicFramePr>
-            <a:graphic xmlns:a="http://schemas.openxmlformats.org/drawingml/2006/main">
-              <a:graphicData uri="http://schemas.openxmlformats.org/drawingml/2006/picture">
-                <pic:pic xmlns:pic="http://schemas.openxmlformats.org/drawingml/2006/picture">
-                  <pic:nvPicPr>
-                    <pic:cNvPr id="0" name=""/>
-                    <pic:cNvPicPr/>
-                  </pic:nvPicPr>
-                  <pic:blipFill>
-                    <a:blip r:embed="rId110"/>
-                    <a:stretch>
-                      <a:fillRect/>
-                    </a:stretch>
-                  </pic:blipFill>
-                  <pic:spPr>
-                    <a:xfrm>
-                      <a:off x="0" y="0"/>
-                      <a:ext cx="4906060" cy="1562318"/>
-                    </a:xfrm>
-                    <a:prstGeom prst="rect">
-                      <a:avLst/>
-                    </a:prstGeom>
-                  </pic:spPr>
-                </pic:pic>
-              </a:graphicData>
-            </a:graphic>
-          </wp:inline>
-        </w:drawing>
-      </w:r>
-    </w:p>
-    <w:p>
-      <w:pPr>
-        <w:jc w:val="center"/>
-        <w:rPr>
-          <w:rFonts w:ascii="Arial" w:hAnsi="Arial" w:cs="Arial"/>
-        </w:rPr>
-      </w:pPr>
-    </w:p>
-    <w:p>
-      <w:pPr>
-        <w:pStyle w:val="Listenabsatz"/>
-        <w:numPr>
-          <w:ilvl w:val="0"/>
-          <w:numId w:val="24"/>
-        </w:numPr>
-        <w:rPr>
-          <w:rFonts w:ascii="Arial" w:hAnsi="Arial" w:cs="Arial"/>
-        </w:rPr>
-      </w:pPr>
-      <w:r>
-        <w:rPr>
-          <w:rFonts w:ascii="Arial" w:hAnsi="Arial" w:cs="Arial"/>
-        </w:rPr>
-        <w:t>Drücken Sie dann die Tastenkombination „Strg-A“, um alle PDF-Dateien in diesem Verzeichnis auszuwählen. Danach den Schalter „Öffnen“ aktivieren.</w:t>
-      </w:r>
-    </w:p>
-    <w:p>
-      <w:pPr>
-        <w:pStyle w:val="Listenabsatz"/>
-        <w:numPr>
-          <w:ilvl w:val="0"/>
-          <w:numId w:val="24"/>
-        </w:numPr>
-        <w:rPr>
-          <w:rFonts w:ascii="Arial" w:hAnsi="Arial" w:cs="Arial"/>
-        </w:rPr>
-      </w:pPr>
-      <w:r>
-        <w:rPr>
-          <w:rFonts w:ascii="Arial" w:hAnsi="Arial" w:cs="Arial"/>
-        </w:rPr>
-        <w:t>Die Dateien werden dann im Foxit Reader auf einzelnen Registerkarten angezeigt:</w:t>
-      </w:r>
-    </w:p>
-    <w:p>
-      <w:pPr>
-        <w:jc w:val="center"/>
-        <w:rPr>
-          <w:rFonts w:ascii="Arial" w:hAnsi="Arial" w:cs="Arial"/>
-        </w:rPr>
-      </w:pPr>
-      <w:r>
-        <w:rPr>
-          <w:rFonts w:ascii="Arial" w:hAnsi="Arial" w:cs="Arial"/>
-          <w:noProof/>
-        </w:rPr>
-        <w:drawing>
-          <wp:inline distT="0" distB="0" distL="0" distR="0" wp14:anchorId="024B40B6" wp14:editId="1BFE29DC">
-            <wp:extent cx="4460682" cy="1652422"/>
-            <wp:effectExtent l="0" t="0" r="0" b="5080"/>
-            <wp:docPr id="85" name="Grafik 85"/>
-            <wp:cNvGraphicFramePr>
-              <a:graphicFrameLocks xmlns:a="http://schemas.openxmlformats.org/drawingml/2006/main" noChangeAspect="1"/>
-            </wp:cNvGraphicFramePr>
-            <a:graphic xmlns:a="http://schemas.openxmlformats.org/drawingml/2006/main">
-              <a:graphicData uri="http://schemas.openxmlformats.org/drawingml/2006/picture">
-                <pic:pic xmlns:pic="http://schemas.openxmlformats.org/drawingml/2006/picture">
-                  <pic:nvPicPr>
-                    <pic:cNvPr id="0" name=""/>
-                    <pic:cNvPicPr/>
-                  </pic:nvPicPr>
-                  <pic:blipFill>
-                    <a:blip r:embed="rId111"/>
-                    <a:stretch>
-                      <a:fillRect/>
-                    </a:stretch>
-                  </pic:blipFill>
-                  <pic:spPr>
-                    <a:xfrm>
-                      <a:off x="0" y="0"/>
-                      <a:ext cx="4465129" cy="1654069"/>
-                    </a:xfrm>
-                    <a:prstGeom prst="rect">
-                      <a:avLst/>
-                    </a:prstGeom>
-                  </pic:spPr>
-                </pic:pic>
-              </a:graphicData>
-            </a:graphic>
-          </wp:inline>
-        </w:drawing>
-      </w:r>
-    </w:p>
-    <w:p>
-      <w:pPr>
-        <w:pStyle w:val="Listenabsatz"/>
-        <w:numPr>
-          <w:ilvl w:val="0"/>
-          <w:numId w:val="25"/>
-        </w:numPr>
-        <w:rPr>
-          <w:rFonts w:ascii="Arial" w:hAnsi="Arial" w:cs="Arial"/>
-        </w:rPr>
-      </w:pPr>
-      <w:r>
-        <w:rPr>
-          <w:rFonts w:ascii="Arial" w:hAnsi="Arial" w:cs="Arial"/>
-        </w:rPr>
-        <w:t>Aktivieren Sie nun im Bereich der Registerkarten die rechte Maustaste und wählen Sie die Option „Alle Registerkarten drucken“</w:t>
-      </w:r>
-    </w:p>
-    <w:p>
-      <w:pPr>
-        <w:jc w:val="center"/>
-        <w:rPr>
-          <w:rFonts w:ascii="Arial" w:hAnsi="Arial" w:cs="Arial"/>
-        </w:rPr>
-      </w:pPr>
-      <w:r>
-        <w:rPr>
-          <w:rFonts w:ascii="Arial" w:hAnsi="Arial" w:cs="Arial"/>
-          <w:noProof/>
-        </w:rPr>
-        <w:drawing>
-          <wp:inline distT="0" distB="0" distL="0" distR="0" wp14:anchorId="7B7A1D79" wp14:editId="16C9B042">
-            <wp:extent cx="3912042" cy="1865965"/>
-            <wp:effectExtent l="0" t="0" r="0" b="1270"/>
-            <wp:docPr id="86" name="Grafik 86"/>
-            <wp:cNvGraphicFramePr>
-              <a:graphicFrameLocks xmlns:a="http://schemas.openxmlformats.org/drawingml/2006/main" noChangeAspect="1"/>
-            </wp:cNvGraphicFramePr>
-            <a:graphic xmlns:a="http://schemas.openxmlformats.org/drawingml/2006/main">
-              <a:graphicData uri="http://schemas.openxmlformats.org/drawingml/2006/picture">
-                <pic:pic xmlns:pic="http://schemas.openxmlformats.org/drawingml/2006/picture">
-                  <pic:nvPicPr>
-                    <pic:cNvPr id="0" name=""/>
-                    <pic:cNvPicPr/>
-                  </pic:nvPicPr>
-                  <pic:blipFill>
-                    <a:blip r:embed="rId112"/>
-                    <a:stretch>
-                      <a:fillRect/>
-                    </a:stretch>
-                  </pic:blipFill>
-                  <pic:spPr>
-                    <a:xfrm>
-                      <a:off x="0" y="0"/>
-                      <a:ext cx="3915875" cy="1867793"/>
-                    </a:xfrm>
-                    <a:prstGeom prst="rect">
-                      <a:avLst/>
-                    </a:prstGeom>
-                  </pic:spPr>
-                </pic:pic>
-              </a:graphicData>
-            </a:graphic>
-          </wp:inline>
-        </w:drawing>
-      </w:r>
-    </w:p>
-    <w:p>
-      <w:pPr>
-        <w:pStyle w:val="Listenabsatz"/>
-        <w:numPr>
-          <w:ilvl w:val="0"/>
-          <w:numId w:val="25"/>
-        </w:numPr>
-        <w:rPr>
-          <w:rFonts w:ascii="Arial" w:hAnsi="Arial" w:cs="Arial"/>
-        </w:rPr>
-      </w:pPr>
-      <w:r>
-        <w:rPr>
-          <w:rFonts w:ascii="Arial" w:hAnsi="Arial" w:cs="Arial"/>
-        </w:rPr>
-        <w:t>Die Abfrage</w:t>
-      </w:r>
-      <w:r>
-        <w:rPr>
-          <w:rFonts w:ascii="Arial" w:hAnsi="Arial" w:cs="Arial"/>
-        </w:rPr>
-        <w:br/>
-      </w:r>
-      <w:r>
-        <w:rPr>
-          <w:rFonts w:ascii="Arial" w:hAnsi="Arial" w:cs="Arial"/>
-          <w:noProof/>
-        </w:rPr>
-        <w:drawing>
-          <wp:inline distT="0" distB="0" distL="0" distR="0" wp14:anchorId="4335D43E" wp14:editId="7B521EC4">
-            <wp:extent cx="4102873" cy="1040331"/>
-            <wp:effectExtent l="0" t="0" r="0" b="7620"/>
-            <wp:docPr id="87" name="Grafik 87"/>
-            <wp:cNvGraphicFramePr>
-              <a:graphicFrameLocks xmlns:a="http://schemas.openxmlformats.org/drawingml/2006/main" noChangeAspect="1"/>
-            </wp:cNvGraphicFramePr>
-            <a:graphic xmlns:a="http://schemas.openxmlformats.org/drawingml/2006/main">
-              <a:graphicData uri="http://schemas.openxmlformats.org/drawingml/2006/picture">
-                <pic:pic xmlns:pic="http://schemas.openxmlformats.org/drawingml/2006/picture">
-                  <pic:nvPicPr>
-                    <pic:cNvPr id="0" name=""/>
-                    <pic:cNvPicPr/>
-                  </pic:nvPicPr>
-                  <pic:blipFill>
-                    <a:blip r:embed="rId113"/>
-                    <a:stretch>
-                      <a:fillRect/>
-                    </a:stretch>
-                  </pic:blipFill>
-                  <pic:spPr>
-                    <a:xfrm>
-                      <a:off x="0" y="0"/>
-                      <a:ext cx="4117778" cy="1044110"/>
-                    </a:xfrm>
-                    <a:prstGeom prst="rect">
-                      <a:avLst/>
-                    </a:prstGeom>
-                  </pic:spPr>
-                </pic:pic>
-              </a:graphicData>
-            </a:graphic>
-          </wp:inline>
-        </w:drawing>
-      </w:r>
-      <w:r>
-        <w:rPr>
-          <w:rFonts w:ascii="Arial" w:hAnsi="Arial" w:cs="Arial"/>
-        </w:rPr>
-        <w:br/>
-        <w:t>bestätigen Sie mit „Ja“.</w:t>
-      </w:r>
-    </w:p>
-    <w:p>
-      <w:pPr>
-        <w:rPr>
-          <w:rFonts w:ascii="Arial" w:hAnsi="Arial" w:cs="Arial"/>
-        </w:rPr>
-      </w:pPr>
-      <w:r>
-        <w:rPr>
-          <w:rFonts w:ascii="Arial" w:hAnsi="Arial" w:cs="Arial"/>
-        </w:rPr>
-        <w:br w:type="page"/>
-      </w:r>
-    </w:p>
-    <w:p>
-      <w:pPr>
-        <w:pStyle w:val="Listenabsatz"/>
-        <w:numPr>
-          <w:ilvl w:val="0"/>
-          <w:numId w:val="25"/>
-        </w:numPr>
-        <w:rPr>
-          <w:rFonts w:ascii="Arial" w:hAnsi="Arial" w:cs="Arial"/>
-        </w:rPr>
-      </w:pPr>
-      <w:r>
-        <w:rPr>
-          <w:rFonts w:ascii="Arial" w:hAnsi="Arial" w:cs="Arial"/>
-        </w:rPr>
-        <w:lastRenderedPageBreak/>
-        <w:t>Es erscheint der folgende Druckdialog, bei „Druckeinstellungen“ aktivieren Sie „Booklet“. Stellen Sie die Ränder am</w:t>
-      </w:r>
-      <w:r>
-        <w:rPr>
-          <w:rFonts w:ascii="Arial" w:hAnsi="Arial" w:cs="Arial"/>
-        </w:rPr>
-        <w:t xml:space="preserve"> </w:t>
-      </w:r>
-      <w:r>
-        <w:rPr>
-          <w:rFonts w:ascii="Arial" w:hAnsi="Arial" w:cs="Arial"/>
-        </w:rPr>
-        <w:t>besten auf 0 cm ein (das Zeugnis selbst hat ja schon Seitenränder)</w:t>
-      </w:r>
-      <w:r>
-        <w:rPr>
-          <w:rFonts w:ascii="Arial" w:hAnsi="Arial" w:cs="Arial"/>
-        </w:rPr>
-        <w:t>.</w:t>
-      </w:r>
-    </w:p>
-    <w:p>
-      <w:pPr>
-        <w:jc w:val="center"/>
-        <w:rPr>
-          <w:rFonts w:ascii="Arial" w:hAnsi="Arial" w:cs="Arial"/>
-        </w:rPr>
-      </w:pPr>
-      <w:r>
-        <w:rPr>
-          <w:rFonts w:ascii="Arial" w:hAnsi="Arial" w:cs="Arial"/>
-          <w:noProof/>
-        </w:rPr>
-        <w:drawing>
-          <wp:inline distT="0" distB="0" distL="0" distR="0" wp14:anchorId="7847CF93" wp14:editId="75F33A87">
-            <wp:extent cx="5759450" cy="3364680"/>
-            <wp:effectExtent l="0" t="0" r="0" b="7620"/>
-            <wp:docPr id="89" name="Grafik 89"/>
-            <wp:cNvGraphicFramePr>
-              <a:graphicFrameLocks xmlns:a="http://schemas.openxmlformats.org/drawingml/2006/main" noChangeAspect="1"/>
-            </wp:cNvGraphicFramePr>
-            <a:graphic xmlns:a="http://schemas.openxmlformats.org/drawingml/2006/main">
-              <a:graphicData uri="http://schemas.openxmlformats.org/drawingml/2006/picture">
-                <pic:pic xmlns:pic="http://schemas.openxmlformats.org/drawingml/2006/picture">
-                  <pic:nvPicPr>
-                    <pic:cNvPr id="0" name=""/>
-                    <pic:cNvPicPr/>
-                  </pic:nvPicPr>
-                  <pic:blipFill>
-                    <a:blip r:embed="rId114"/>
-                    <a:stretch>
-                      <a:fillRect/>
-                    </a:stretch>
-                  </pic:blipFill>
-                  <pic:spPr>
-                    <a:xfrm>
-                      <a:off x="0" y="0"/>
-                      <a:ext cx="5759450" cy="3364680"/>
-                    </a:xfrm>
-                    <a:prstGeom prst="rect">
-                      <a:avLst/>
-                    </a:prstGeom>
-                  </pic:spPr>
-                </pic:pic>
-              </a:graphicData>
-            </a:graphic>
-          </wp:inline>
-        </w:drawing>
-      </w:r>
-    </w:p>
-    <w:p>
-      <w:pPr>
-        <w:pStyle w:val="Listenabsatz"/>
-        <w:numPr>
-          <w:ilvl w:val="0"/>
-          <w:numId w:val="26"/>
-        </w:numPr>
-        <w:rPr>
-          <w:rFonts w:ascii="Arial" w:hAnsi="Arial" w:cs="Arial"/>
-        </w:rPr>
-      </w:pPr>
-      <w:r>
-        <w:rPr>
-          <w:rFonts w:ascii="Arial" w:hAnsi="Arial" w:cs="Arial"/>
-        </w:rPr>
-        <w:t xml:space="preserve">Klicken Sie dann auf „OK“, die erste PDF-Datei wird dann als Broschüre </w:t>
-      </w:r>
-      <w:r>
-        <w:rPr>
-          <w:rFonts w:ascii="Arial" w:hAnsi="Arial" w:cs="Arial"/>
-        </w:rPr>
-        <w:t>auf dem ausgewählten Drucker ausgegeben</w:t>
-      </w:r>
-      <w:r>
-        <w:rPr>
-          <w:rFonts w:ascii="Arial" w:hAnsi="Arial" w:cs="Arial"/>
-        </w:rPr>
-        <w:t>.</w:t>
-      </w:r>
-      <w:r>
-        <w:rPr>
-          <w:rFonts w:ascii="Arial" w:hAnsi="Arial" w:cs="Arial"/>
-        </w:rPr>
-        <w:br/>
-      </w:r>
-      <w:r>
-        <w:rPr>
-          <w:rFonts w:ascii="Arial" w:hAnsi="Arial" w:cs="Arial"/>
-          <w:b/>
-        </w:rPr>
-        <w:t>Wichtig:</w:t>
-      </w:r>
-      <w:r>
-        <w:rPr>
-          <w:rFonts w:ascii="Arial" w:hAnsi="Arial" w:cs="Arial"/>
-        </w:rPr>
-        <w:t xml:space="preserve"> Der betreffende Drucker sollte beidseitigen Druck (Duplex) ermöglichen.</w:t>
-      </w:r>
-    </w:p>
-    <w:p>
-      <w:pPr>
-        <w:pStyle w:val="Listenabsatz"/>
-        <w:numPr>
-          <w:ilvl w:val="0"/>
-          <w:numId w:val="26"/>
-        </w:numPr>
-      </w:pPr>
-      <w:r>
-        <w:rPr>
-          <w:rFonts w:ascii="Arial" w:hAnsi="Arial" w:cs="Arial"/>
-        </w:rPr>
-        <w:t>Für jede weitere PDF-Datei müssen Sie dann erneut den Schalter „OK“ betätigen, was aber im Vergleich dazu, jede Datei einzeln öffnen zu müssen, versch</w:t>
-      </w:r>
-      <w:r>
-        <w:rPr>
-          <w:rFonts w:ascii="Arial" w:hAnsi="Arial" w:cs="Arial"/>
-        </w:rPr>
-        <w:t>m</w:t>
-      </w:r>
-      <w:r>
-        <w:rPr>
-          <w:rFonts w:ascii="Arial" w:hAnsi="Arial" w:cs="Arial"/>
-        </w:rPr>
-        <w:t>erzbar ist.</w:t>
-      </w:r>
+      <w:bookmarkStart w:id="33" w:name="_GoBack"/>
+      <w:bookmarkEnd w:id="33"/>
     </w:p>
     <w:sectPr>
       <w:pgSz w:w="11906" w:h="16838"/>
@@ -23946,7 +23157,7 @@
 </file>
 
 <file path=customXml/itemProps1.xml><?xml version="1.0" encoding="utf-8"?>
-<ds:datastoreItem xmlns:ds="http://schemas.openxmlformats.org/officeDocument/2006/customXml" ds:itemID="{25E707C3-5C5D-4862-A945-862EE7C9A7C7}">
+<ds:datastoreItem xmlns:ds="http://schemas.openxmlformats.org/officeDocument/2006/customXml" ds:itemID="{FFCCE800-9511-4B51-8C7D-383B26356DC0}">
   <ds:schemaRefs>
     <ds:schemaRef ds:uri="http://schemas.openxmlformats.org/officeDocument/2006/bibliography"/>
   </ds:schemaRefs>

</xml_diff>

<commit_message>
Rechtschreibfehler korrigiert und PDF aktualisiert.
</commit_message>
<xml_diff>
--- a/Dokumentation/Ankreuzzeugnisse_mit_SchILD.DOCX
+++ b/Dokumentation/Ankreuzzeugnisse_mit_SchILD.DOCX
@@ -3333,16 +3333,14 @@
         <w:rPr>
           <w:rFonts w:ascii="Arial" w:hAnsi="Arial" w:cs="Arial"/>
         </w:rPr>
-        <w:t xml:space="preserve">Explorer von </w:t>
-      </w:r>
-      <w:proofErr w:type="spellStart"/>
-      <w:r>
-        <w:rPr>
-          <w:rFonts w:ascii="Arial" w:hAnsi="Arial" w:cs="Arial"/>
-        </w:rPr>
-        <w:t>SchILD</w:t>
-      </w:r>
-      <w:proofErr w:type="spellEnd"/>
+        <w:t>Explorer von SchILD</w:t>
+      </w:r>
+      <w:r>
+        <w:rPr>
+          <w:rFonts w:ascii="Arial" w:hAnsi="Arial" w:cs="Arial"/>
+        </w:rPr>
+        <w:t>-NRW</w:t>
+      </w:r>
       <w:r>
         <w:rPr>
           <w:rFonts w:ascii="Arial" w:hAnsi="Arial" w:cs="Arial"/>
@@ -3386,16 +3384,14 @@
         <w:rPr>
           <w:rFonts w:ascii="Arial" w:hAnsi="Arial" w:cs="Arial"/>
         </w:rPr>
-        <w:t xml:space="preserve">n </w:t>
-      </w:r>
-      <w:proofErr w:type="spellStart"/>
-      <w:r>
-        <w:rPr>
-          <w:rFonts w:ascii="Arial" w:hAnsi="Arial" w:cs="Arial"/>
-        </w:rPr>
-        <w:t>SchILD</w:t>
-      </w:r>
-      <w:proofErr w:type="spellEnd"/>
+        <w:t>n SchILD</w:t>
+      </w:r>
+      <w:r>
+        <w:rPr>
+          <w:rFonts w:ascii="Arial" w:hAnsi="Arial" w:cs="Arial"/>
+        </w:rPr>
+        <w:t>-NRW</w:t>
+      </w:r>
       <w:r>
         <w:rPr>
           <w:rFonts w:ascii="Arial" w:hAnsi="Arial" w:cs="Arial"/>
@@ -3481,7 +3477,19 @@
         <w:rPr>
           <w:rFonts w:ascii="Arial" w:hAnsi="Arial" w:cs="Arial"/>
         </w:rPr>
-        <w:t>in den Zeugnisse für jedes Kind individuelle Angaben ausgeben werden sollen</w:t>
+        <w:t>in den Zeugnisse</w:t>
+      </w:r>
+      <w:r>
+        <w:rPr>
+          <w:rFonts w:ascii="Arial" w:hAnsi="Arial" w:cs="Arial"/>
+        </w:rPr>
+        <w:t>n</w:t>
+      </w:r>
+      <w:r>
+        <w:rPr>
+          <w:rFonts w:ascii="Arial" w:hAnsi="Arial" w:cs="Arial"/>
+        </w:rPr>
+        <w:t xml:space="preserve"> für jedes Kind individuelle Angaben ausgeben werden sollen</w:t>
       </w:r>
       <w:r>
         <w:rPr>
@@ -3499,7 +3507,31 @@
         <w:rPr>
           <w:rFonts w:ascii="Arial" w:hAnsi="Arial" w:cs="Arial"/>
         </w:rPr>
-        <w:t>Noten zuzuweisen. Dieser Vorgang setzt sich aus folgenden Einzelschritten zusammen</w:t>
+        <w:t xml:space="preserve">Noten zuzuweisen. Dieser Vorgang setzt sich </w:t>
+      </w:r>
+      <w:r>
+        <w:rPr>
+          <w:rFonts w:ascii="Arial" w:hAnsi="Arial" w:cs="Arial"/>
+        </w:rPr>
+        <w:t>aus</w:t>
+      </w:r>
+      <w:r>
+        <w:rPr>
+          <w:rFonts w:ascii="Arial" w:hAnsi="Arial" w:cs="Arial"/>
+        </w:rPr>
+        <w:t xml:space="preserve"> </w:t>
+      </w:r>
+      <w:r>
+        <w:rPr>
+          <w:rFonts w:ascii="Arial" w:hAnsi="Arial" w:cs="Arial"/>
+        </w:rPr>
+        <w:t>folgenden</w:t>
+      </w:r>
+      <w:r>
+        <w:rPr>
+          <w:rFonts w:ascii="Arial" w:hAnsi="Arial" w:cs="Arial"/>
+        </w:rPr>
+        <w:t xml:space="preserve"> Einzelschritten zusammen</w:t>
       </w:r>
     </w:p>
     <w:p>
@@ -3639,16 +3671,14 @@
         <w:rPr>
           <w:rFonts w:ascii="Arial" w:hAnsi="Arial" w:cs="Arial"/>
         </w:rPr>
-        <w:t xml:space="preserve">Für die meisten dieser Schritte gibt es in </w:t>
-      </w:r>
-      <w:proofErr w:type="spellStart"/>
-      <w:r>
-        <w:rPr>
-          <w:rFonts w:ascii="Arial" w:hAnsi="Arial" w:cs="Arial"/>
-        </w:rPr>
-        <w:t>SchILD</w:t>
-      </w:r>
-      <w:proofErr w:type="spellEnd"/>
+        <w:t>Für die meisten dieser Schritte gibt es in SchILD</w:t>
+      </w:r>
+      <w:r>
+        <w:rPr>
+          <w:rFonts w:ascii="Arial" w:hAnsi="Arial" w:cs="Arial"/>
+        </w:rPr>
+        <w:t>-NRW</w:t>
+      </w:r>
       <w:r>
         <w:rPr>
           <w:rFonts w:ascii="Arial" w:hAnsi="Arial" w:cs="Arial"/>
@@ -4025,16 +4055,14 @@
         <w:rPr>
           <w:rFonts w:ascii="Arial" w:hAnsi="Arial" w:cs="Arial"/>
         </w:rPr>
-        <w:t xml:space="preserve">Wenn Sie bisher in </w:t>
-      </w:r>
-      <w:proofErr w:type="spellStart"/>
-      <w:r>
-        <w:rPr>
-          <w:rFonts w:ascii="Arial" w:hAnsi="Arial" w:cs="Arial"/>
-        </w:rPr>
-        <w:t>SchILD</w:t>
-      </w:r>
-      <w:proofErr w:type="spellEnd"/>
+        <w:t>Wenn Sie bisher in SchILD</w:t>
+      </w:r>
+      <w:r>
+        <w:rPr>
+          <w:rFonts w:ascii="Arial" w:hAnsi="Arial" w:cs="Arial"/>
+        </w:rPr>
+        <w:t>-NRW</w:t>
+      </w:r>
       <w:r>
         <w:rPr>
           <w:rFonts w:ascii="Arial" w:hAnsi="Arial" w:cs="Arial"/>
@@ -4138,6 +4166,19 @@
           <w:rFonts w:ascii="Arial" w:hAnsi="Arial" w:cs="Arial"/>
         </w:rPr>
       </w:pPr>
+      <w:r>
+        <w:rPr>
+          <w:rFonts w:ascii="Arial" w:hAnsi="Arial" w:cs="Arial"/>
+        </w:rPr>
+        <w:br w:type="page"/>
+      </w:r>
+    </w:p>
+    <w:p>
+      <w:pPr>
+        <w:rPr>
+          <w:rFonts w:ascii="Arial" w:hAnsi="Arial" w:cs="Arial"/>
+        </w:rPr>
+      </w:pPr>
     </w:p>
     <w:p>
       <w:pPr>
@@ -4175,83 +4216,6 @@
           <w:rFonts w:ascii="Arial" w:hAnsi="Arial" w:cs="Arial"/>
         </w:rPr>
       </w:pPr>
-      <w:r>
-        <w:rPr>
-          <w:rFonts w:ascii="Arial" w:hAnsi="Arial" w:cs="Arial"/>
-          <w:noProof/>
-          <w:sz w:val="20"/>
-        </w:rPr>
-        <mc:AlternateContent>
-          <mc:Choice Requires="wps">
-            <w:drawing>
-              <wp:anchor distT="0" distB="0" distL="114300" distR="114300" simplePos="0" relativeHeight="251656192" behindDoc="0" locked="0" layoutInCell="1" allowOverlap="1" wp14:anchorId="6874B6B2" wp14:editId="6091B6B6">
-                <wp:simplePos x="0" y="0"/>
-                <wp:positionH relativeFrom="column">
-                  <wp:posOffset>1028700</wp:posOffset>
-                </wp:positionH>
-                <wp:positionV relativeFrom="paragraph">
-                  <wp:posOffset>115570</wp:posOffset>
-                </wp:positionV>
-                <wp:extent cx="2286000" cy="1600200"/>
-                <wp:effectExtent l="43180" t="6350" r="13970" b="50800"/>
-                <wp:wrapNone/>
-                <wp:docPr id="47" name="Line 2"/>
-                <wp:cNvGraphicFramePr>
-                  <a:graphicFrameLocks xmlns:a="http://schemas.openxmlformats.org/drawingml/2006/main"/>
-                </wp:cNvGraphicFramePr>
-                <a:graphic xmlns:a="http://schemas.openxmlformats.org/drawingml/2006/main">
-                  <a:graphicData uri="http://schemas.microsoft.com/office/word/2010/wordprocessingShape">
-                    <wps:wsp>
-                      <wps:cNvCnPr>
-                        <a:cxnSpLocks noChangeShapeType="1"/>
-                      </wps:cNvCnPr>
-                      <wps:spPr bwMode="auto">
-                        <a:xfrm flipH="1">
-                          <a:off x="0" y="0"/>
-                          <a:ext cx="2286000" cy="1600200"/>
-                        </a:xfrm>
-                        <a:prstGeom prst="line">
-                          <a:avLst/>
-                        </a:prstGeom>
-                        <a:noFill/>
-                        <a:ln w="9525">
-                          <a:solidFill>
-                            <a:srgbClr val="000000"/>
-                          </a:solidFill>
-                          <a:round/>
-                          <a:headEnd/>
-                          <a:tailEnd type="triangle" w="med" len="med"/>
-                        </a:ln>
-                        <a:extLst>
-                          <a:ext uri="{909E8E84-426E-40DD-AFC4-6F175D3DCCD1}">
-                            <a14:hiddenFill xmlns:a14="http://schemas.microsoft.com/office/drawing/2010/main">
-                              <a:noFill/>
-                            </a14:hiddenFill>
-                          </a:ext>
-                        </a:extLst>
-                      </wps:spPr>
-                      <wps:bodyPr/>
-                    </wps:wsp>
-                  </a:graphicData>
-                </a:graphic>
-                <wp14:sizeRelH relativeFrom="page">
-                  <wp14:pctWidth>0</wp14:pctWidth>
-                </wp14:sizeRelH>
-                <wp14:sizeRelV relativeFrom="page">
-                  <wp14:pctHeight>0</wp14:pctHeight>
-                </wp14:sizeRelV>
-              </wp:anchor>
-            </w:drawing>
-          </mc:Choice>
-          <mc:Fallback>
-            <w:pict>
-              <v:line w14:anchorId="1A15BCCB" id="Line 2" o:spid="_x0000_s1026" style="position:absolute;flip:x;z-index:251656192;visibility:visible;mso-wrap-style:square;mso-width-percent:0;mso-height-percent:0;mso-wrap-distance-left:9pt;mso-wrap-distance-top:0;mso-wrap-distance-right:9pt;mso-wrap-distance-bottom:0;mso-position-horizontal:absolute;mso-position-horizontal-relative:text;mso-position-vertical:absolute;mso-position-vertical-relative:text;mso-width-percent:0;mso-height-percent:0;mso-width-relative:page;mso-height-relative:page" from="81pt,9.1pt" to="261pt,135.1pt" o:gfxdata="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">
-                <v:stroke endarrow="block"/>
-              </v:line>
-            </w:pict>
-          </mc:Fallback>
-        </mc:AlternateContent>
-      </w:r>
       <w:r>
         <w:rPr>
           <w:rFonts w:ascii="Arial" w:hAnsi="Arial" w:cs="Arial"/>
@@ -4357,86 +4321,9 @@
         <w:rPr>
           <w:rFonts w:ascii="Arial" w:hAnsi="Arial" w:cs="Arial"/>
           <w:noProof/>
-          <w:sz w:val="20"/>
-        </w:rPr>
-        <mc:AlternateContent>
-          <mc:Choice Requires="wps">
-            <w:drawing>
-              <wp:anchor distT="0" distB="0" distL="114300" distR="114300" simplePos="0" relativeHeight="251659264" behindDoc="0" locked="0" layoutInCell="1" allowOverlap="1" wp14:anchorId="454D5B64" wp14:editId="43B7F1AE">
-                <wp:simplePos x="0" y="0"/>
-                <wp:positionH relativeFrom="column">
-                  <wp:posOffset>2971800</wp:posOffset>
-                </wp:positionH>
-                <wp:positionV relativeFrom="paragraph">
-                  <wp:posOffset>914400</wp:posOffset>
-                </wp:positionV>
-                <wp:extent cx="225425" cy="1820545"/>
-                <wp:effectExtent l="62230" t="20320" r="7620" b="6985"/>
-                <wp:wrapNone/>
-                <wp:docPr id="41" name="Line 3"/>
-                <wp:cNvGraphicFramePr>
-                  <a:graphicFrameLocks xmlns:a="http://schemas.openxmlformats.org/drawingml/2006/main"/>
-                </wp:cNvGraphicFramePr>
-                <a:graphic xmlns:a="http://schemas.openxmlformats.org/drawingml/2006/main">
-                  <a:graphicData uri="http://schemas.microsoft.com/office/word/2010/wordprocessingShape">
-                    <wps:wsp>
-                      <wps:cNvCnPr>
-                        <a:cxnSpLocks noChangeShapeType="1"/>
-                      </wps:cNvCnPr>
-                      <wps:spPr bwMode="auto">
-                        <a:xfrm flipH="1" flipV="1">
-                          <a:off x="0" y="0"/>
-                          <a:ext cx="225425" cy="1820545"/>
-                        </a:xfrm>
-                        <a:prstGeom prst="line">
-                          <a:avLst/>
-                        </a:prstGeom>
-                        <a:noFill/>
-                        <a:ln w="9525">
-                          <a:solidFill>
-                            <a:srgbClr val="000000"/>
-                          </a:solidFill>
-                          <a:round/>
-                          <a:headEnd/>
-                          <a:tailEnd type="triangle" w="med" len="med"/>
-                        </a:ln>
-                        <a:extLst>
-                          <a:ext uri="{909E8E84-426E-40DD-AFC4-6F175D3DCCD1}">
-                            <a14:hiddenFill xmlns:a14="http://schemas.microsoft.com/office/drawing/2010/main">
-                              <a:noFill/>
-                            </a14:hiddenFill>
-                          </a:ext>
-                        </a:extLst>
-                      </wps:spPr>
-                      <wps:bodyPr/>
-                    </wps:wsp>
-                  </a:graphicData>
-                </a:graphic>
-                <wp14:sizeRelH relativeFrom="page">
-                  <wp14:pctWidth>0</wp14:pctWidth>
-                </wp14:sizeRelH>
-                <wp14:sizeRelV relativeFrom="page">
-                  <wp14:pctHeight>0</wp14:pctHeight>
-                </wp14:sizeRelV>
-              </wp:anchor>
-            </w:drawing>
-          </mc:Choice>
-          <mc:Fallback>
-            <w:pict>
-              <v:line w14:anchorId="36875AC7" id="Line 3" o:spid="_x0000_s1026" style="position:absolute;flip:x y;z-index:251659264;visibility:visible;mso-wrap-style:square;mso-width-percent:0;mso-height-percent:0;mso-wrap-distance-left:9pt;mso-wrap-distance-top:0;mso-wrap-distance-right:9pt;mso-wrap-distance-bottom:0;mso-position-horizontal:absolute;mso-position-horizontal-relative:text;mso-position-vertical:absolute;mso-position-vertical-relative:text;mso-width-percent:0;mso-height-percent:0;mso-width-relative:page;mso-height-relative:page" from="234pt,1in" to="251.75pt,215.35pt" o:gfxdata="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">
-                <v:stroke endarrow="block"/>
-              </v:line>
-            </w:pict>
-          </mc:Fallback>
-        </mc:AlternateContent>
-      </w:r>
-      <w:r>
-        <w:rPr>
-          <w:rFonts w:ascii="Arial" w:hAnsi="Arial" w:cs="Arial"/>
-          <w:noProof/>
         </w:rPr>
         <w:drawing>
-          <wp:inline distT="0" distB="0" distL="0" distR="0" wp14:anchorId="02BF7EB3" wp14:editId="076C4E61">
+          <wp:inline distT="0" distB="0" distL="0" distR="0" wp14:anchorId="02BF7EB3" wp14:editId="2209DD30">
             <wp:extent cx="5971540" cy="2528570"/>
             <wp:effectExtent l="0" t="0" r="0" b="5080"/>
             <wp:docPr id="5" name="Grafik 1"/>
@@ -4502,16 +4389,14 @@
         <w:rPr>
           <w:rFonts w:ascii="Arial" w:hAnsi="Arial" w:cs="Arial"/>
         </w:rPr>
-        <w:t xml:space="preserve">Wählen Sie nun aus der Liste, die sich unter „ASD-Bezeichnung“ aufklappen lässt, ein passendes „Basisfach“ aus (Hinweis: Sie können in </w:t>
-      </w:r>
-      <w:proofErr w:type="spellStart"/>
-      <w:r>
-        <w:rPr>
-          <w:rFonts w:ascii="Arial" w:hAnsi="Arial" w:cs="Arial"/>
-        </w:rPr>
-        <w:t>SchILD</w:t>
-      </w:r>
-      <w:proofErr w:type="spellEnd"/>
+        <w:t>Wählen Sie nun aus der Liste, die sich unter „ASD-Bezeichnung“ aufklappen lässt, ein passendes „Basisfach“ aus (Hinweis: Sie können in SchILD</w:t>
+      </w:r>
+      <w:r>
+        <w:rPr>
+          <w:rFonts w:ascii="Arial" w:hAnsi="Arial" w:cs="Arial"/>
+        </w:rPr>
+        <w:t>-NRW</w:t>
+      </w:r>
       <w:r>
         <w:rPr>
           <w:rFonts w:ascii="Arial" w:hAnsi="Arial" w:cs="Arial"/>
@@ -4537,6 +4422,7 @@
           <w:rFonts w:ascii="Arial" w:hAnsi="Arial" w:cs="Arial"/>
           <w:noProof/>
         </w:rPr>
+        <w:lastRenderedPageBreak/>
         <w:drawing>
           <wp:inline distT="0" distB="0" distL="0" distR="0" wp14:anchorId="61079F4D" wp14:editId="7C77496A">
             <wp:extent cx="4476750" cy="1924050"/>
@@ -4705,7 +4591,6 @@
         <w:rPr>
           <w:rFonts w:ascii="Arial" w:hAnsi="Arial" w:cs="Arial"/>
         </w:rPr>
-        <w:lastRenderedPageBreak/>
         <w:t>Jedes Fach hat eine „interne K</w:t>
       </w:r>
       <w:r>
@@ -4910,6 +4795,7 @@
       </w:pPr>
       <w:bookmarkStart w:id="5" w:name="_Toc22221762"/>
       <w:r>
+        <w:lastRenderedPageBreak/>
         <w:t>Besondere Hinweise für „Deutsch“</w:t>
       </w:r>
       <w:bookmarkEnd w:id="5"/>
@@ -5078,30 +4964,23 @@
       <w:pPr>
         <w:rPr>
           <w:rFonts w:ascii="Arial" w:hAnsi="Arial" w:cs="Arial"/>
-        </w:rPr>
-      </w:pPr>
-    </w:p>
-    <w:p>
-      <w:pPr>
-        <w:rPr>
-          <w:rFonts w:ascii="Arial" w:hAnsi="Arial" w:cs="Arial"/>
-        </w:rPr>
-      </w:pPr>
-      <w:r>
-        <w:rPr>
-          <w:rFonts w:ascii="Arial" w:hAnsi="Arial" w:cs="Arial"/>
           <w:b/>
           <w:bCs/>
         </w:rPr>
-        <w:br w:type="page"/>
-      </w:r>
+      </w:pPr>
+    </w:p>
+    <w:p>
+      <w:pPr>
+        <w:rPr>
+          <w:rFonts w:ascii="Arial" w:hAnsi="Arial" w:cs="Arial"/>
+        </w:rPr>
+      </w:pPr>
       <w:r>
         <w:rPr>
           <w:rFonts w:ascii="Arial" w:hAnsi="Arial" w:cs="Arial"/>
           <w:b/>
           <w:bCs/>
         </w:rPr>
-        <w:lastRenderedPageBreak/>
         <w:t>Wichtig</w:t>
       </w:r>
       <w:r>
@@ -5224,21 +5103,7 @@
         <w:rPr>
           <w:rFonts w:ascii="Arial" w:hAnsi="Arial" w:cs="Arial"/>
         </w:rPr>
-        <w:t>Geben Sie bei „Deutsch“ in der Spalte „</w:t>
-      </w:r>
-      <w:proofErr w:type="spellStart"/>
-      <w:r>
-        <w:rPr>
-          <w:rFonts w:ascii="Arial" w:hAnsi="Arial" w:cs="Arial"/>
-        </w:rPr>
-        <w:t>Sortiernr</w:t>
-      </w:r>
-      <w:proofErr w:type="spellEnd"/>
-      <w:r>
-        <w:rPr>
-          <w:rFonts w:ascii="Arial" w:hAnsi="Arial" w:cs="Arial"/>
-        </w:rPr>
-        <w:t>.“ eine „passende“ Zahl ein, z.B. 10). Im Prinzip ist es egal, welche Zahl Sie wählen, nur sollte „Deutsch“ innerhalb der Gruppe der Sprachfächer (also Deutsch, Lesen, Rechtschreiben und Sprachgebrauch) die niedrigste Nummer haben.</w:t>
+        <w:t>Geben Sie bei „Deutsch“ in der Spalte „Sortiernr.“ eine „passende“ Zahl ein, z.B. 10). Im Prinzip ist es egal, welche Zahl Sie wählen, nur sollte „Deutsch“ innerhalb der Gruppe der Sprachfächer (also Deutsch, Lesen, Rechtschreiben und Sprachgebrauch) die niedrigste Nummer haben.</w:t>
       </w:r>
     </w:p>
     <w:p>
@@ -5275,6 +5140,7 @@
         <w:rPr>
           <w:rFonts w:ascii="Arial" w:hAnsi="Arial" w:cs="Arial"/>
         </w:rPr>
+        <w:lastRenderedPageBreak/>
         <w:t>Falls schon Fächer bei den Schülern hinterlegt sind, muss die so angepasste Reihenfolge auch auf die „Schülerfächer“ übertragen werden. Schließen Sie dazu die Fächerverwaltung und aktivieren Sie im Hauptfenster den Menüpunkt „Extras&gt;&gt;Fächer in Leistungsdaten neu sortieren“. Es erscheint dann eine Abfrage, für welches Halbjahr der Vorgang erfolgen soll, Vorgabe dabei ist das aktuelle Halbjahr.</w:t>
       </w:r>
     </w:p>
@@ -5438,84 +5304,60 @@
     </w:p>
     <w:p>
       <w:pPr>
-        <w:rPr>
-          <w:rFonts w:ascii="Arial" w:hAnsi="Arial" w:cs="Arial"/>
-          <w:b/>
-          <w:bCs/>
-          <w:sz w:val="26"/>
-          <w:szCs w:val="26"/>
-        </w:rPr>
-      </w:pPr>
-      <w:r>
-        <w:rPr>
-          <w:rFonts w:ascii="Arial" w:hAnsi="Arial" w:cs="Arial"/>
-        </w:rPr>
-        <w:br w:type="page"/>
-      </w:r>
-    </w:p>
-    <w:p>
-      <w:pPr>
         <w:pStyle w:val="berschrift2"/>
       </w:pPr>
       <w:bookmarkStart w:id="6" w:name="_Toc22221763"/>
       <w:r>
+        <w:t>Stundentafeln einrichten</w:t>
+      </w:r>
+      <w:bookmarkEnd w:id="6"/>
+    </w:p>
+    <w:p>
+      <w:pPr>
+        <w:rPr>
+          <w:rFonts w:ascii="Arial" w:hAnsi="Arial" w:cs="Arial"/>
+        </w:rPr>
+      </w:pPr>
+      <w:r>
+        <w:rPr>
+          <w:rFonts w:ascii="Arial" w:hAnsi="Arial" w:cs="Arial"/>
+        </w:rPr>
+        <w:t>Nachdem der Fächerkatalog eingerichtet wurde, können Stundentafeln eingerichtet werden. Eine Stundentafel ist eine Teilmenge der vorhandenen Fächer, die unter einem Namen zusammengefasst werden und die den Unterricht beschreiben, der z.B. in einem Jahrgang gegeben wird. Da sich die Zusammensetzung des Unterrichtes nur selten ändert, müssen die Stundentafeln in der Regel nur einmal angelegt werden.</w:t>
+      </w:r>
+    </w:p>
+    <w:p>
+      <w:pPr>
+        <w:rPr>
+          <w:rFonts w:ascii="Arial" w:hAnsi="Arial" w:cs="Arial"/>
+        </w:rPr>
+      </w:pPr>
+    </w:p>
+    <w:p>
+      <w:pPr>
+        <w:rPr>
+          <w:rFonts w:ascii="Arial" w:hAnsi="Arial" w:cs="Arial"/>
+        </w:rPr>
+      </w:pPr>
+      <w:r>
+        <w:rPr>
+          <w:rFonts w:ascii="Arial" w:hAnsi="Arial" w:cs="Arial"/>
+        </w:rPr>
+        <w:t>Um eine Stundentafel anzulegen oder zu bearbeiten, aktivieren Sie den Menüpunkt „Schulverwaltung&gt;&gt;Stundentafeln“. Es erscheint das folgende Fenster:</w:t>
+      </w:r>
+    </w:p>
+    <w:p>
+      <w:pPr>
+        <w:jc w:val="center"/>
+        <w:rPr>
+          <w:rFonts w:ascii="Arial" w:hAnsi="Arial" w:cs="Arial"/>
+        </w:rPr>
+      </w:pPr>
+      <w:r>
+        <w:rPr>
+          <w:rFonts w:ascii="Arial" w:hAnsi="Arial" w:cs="Arial"/>
+          <w:noProof/>
+        </w:rPr>
         <w:lastRenderedPageBreak/>
-        <w:t>Stundentafeln einrichten</w:t>
-      </w:r>
-      <w:bookmarkEnd w:id="6"/>
-    </w:p>
-    <w:p>
-      <w:pPr>
-        <w:rPr>
-          <w:rFonts w:ascii="Arial" w:hAnsi="Arial" w:cs="Arial"/>
-        </w:rPr>
-      </w:pPr>
-      <w:r>
-        <w:rPr>
-          <w:rFonts w:ascii="Arial" w:hAnsi="Arial" w:cs="Arial"/>
-        </w:rPr>
-        <w:t>Nachdem der Fächerkatalog eingerichtet wurde, können Stundentafeln eingerichtet werden. Eine Stundentafel ist eine Teilmenge der vorhandenen Fächer, die unter einem Namen zusammengefasst werden und die den Unterricht beschreiben, der z.B. in einem Jahrgang gegeben wird. Da sich die Zusammensetzung des Unterrichtes nur selten ändert, müssen die Stundentafeln in der Regel nur einmal angelegt werden.</w:t>
-      </w:r>
-    </w:p>
-    <w:p>
-      <w:pPr>
-        <w:rPr>
-          <w:rFonts w:ascii="Arial" w:hAnsi="Arial" w:cs="Arial"/>
-        </w:rPr>
-      </w:pPr>
-    </w:p>
-    <w:p>
-      <w:pPr>
-        <w:rPr>
-          <w:rFonts w:ascii="Arial" w:hAnsi="Arial" w:cs="Arial"/>
-        </w:rPr>
-      </w:pPr>
-      <w:r>
-        <w:rPr>
-          <w:rFonts w:ascii="Arial" w:hAnsi="Arial" w:cs="Arial"/>
-        </w:rPr>
-        <w:t>Um eine Stundentafel anzulegen oder zu bearbeiten, aktivieren Sie den Menüpunkt „Schulverwaltung&gt;&gt;Stundentafeln“. Es erscheint das folgende Fenster:</w:t>
-      </w:r>
-    </w:p>
-    <w:p>
-      <w:pPr>
-        <w:rPr>
-          <w:rFonts w:ascii="Arial" w:hAnsi="Arial" w:cs="Arial"/>
-        </w:rPr>
-      </w:pPr>
-    </w:p>
-    <w:p>
-      <w:pPr>
-        <w:jc w:val="center"/>
-        <w:rPr>
-          <w:rFonts w:ascii="Arial" w:hAnsi="Arial" w:cs="Arial"/>
-        </w:rPr>
-      </w:pPr>
-      <w:r>
-        <w:rPr>
-          <w:rFonts w:ascii="Arial" w:hAnsi="Arial" w:cs="Arial"/>
-          <w:noProof/>
-        </w:rPr>
         <w:drawing>
           <wp:inline distT="0" distB="0" distL="0" distR="0" wp14:anchorId="57A03C0E" wp14:editId="392CD57B">
             <wp:extent cx="4946015" cy="6360795"/>
@@ -5572,6 +5414,13 @@
           <w:rFonts w:ascii="Arial" w:hAnsi="Arial" w:cs="Arial"/>
         </w:rPr>
       </w:pPr>
+    </w:p>
+    <w:p>
+      <w:pPr>
+        <w:rPr>
+          <w:rFonts w:ascii="Arial" w:hAnsi="Arial" w:cs="Arial"/>
+        </w:rPr>
+      </w:pPr>
       <w:r>
         <w:rPr>
           <w:rFonts w:ascii="Arial" w:hAnsi="Arial" w:cs="Arial"/>
@@ -5615,90 +5464,90 @@
         <w:rPr>
           <w:rFonts w:ascii="Arial" w:hAnsi="Arial" w:cs="Arial"/>
         </w:rPr>
+        <w:t>Sie können die Stundentafeln aber auch individuell an</w:t>
+      </w:r>
+      <w:r>
+        <w:rPr>
+          <w:rFonts w:ascii="Arial" w:hAnsi="Arial" w:cs="Arial"/>
+        </w:rPr>
+        <w:t xml:space="preserve">legen, aktivieren Sie </w:t>
+      </w:r>
+      <w:r>
+        <w:rPr>
+          <w:rFonts w:ascii="Arial" w:hAnsi="Arial" w:cs="Arial"/>
+        </w:rPr>
+        <w:t xml:space="preserve">dazu </w:t>
+      </w:r>
+      <w:r>
+        <w:rPr>
+          <w:rFonts w:ascii="Arial" w:hAnsi="Arial" w:cs="Arial"/>
+        </w:rPr>
+        <w:t>den „Plus“-Schalter (im oberen Teil des Fensters). In der Tabelle wird dann eine neue leere Zeile eingefügt. Wählen Sie dann den Jahrgang, für den die Stundentafel gelten soll</w:t>
+      </w:r>
+      <w:r>
+        <w:rPr>
+          <w:rFonts w:ascii="Arial" w:hAnsi="Arial" w:cs="Arial"/>
+        </w:rPr>
+        <w:t>,</w:t>
+      </w:r>
+      <w:r>
+        <w:rPr>
+          <w:rFonts w:ascii="Arial" w:hAnsi="Arial" w:cs="Arial"/>
+        </w:rPr>
+        <w:t xml:space="preserve"> aus </w:t>
+      </w:r>
+      <w:r>
+        <w:rPr>
+          <w:rFonts w:ascii="Arial" w:hAnsi="Arial" w:cs="Arial"/>
+        </w:rPr>
+        <w:t xml:space="preserve">der Liste aus </w:t>
+      </w:r>
+      <w:r>
+        <w:rPr>
+          <w:rFonts w:ascii="Arial" w:hAnsi="Arial" w:cs="Arial"/>
+        </w:rPr>
+        <w:t>und geben Sie eine aussagekräftige Bezeichnung ein (frei wählbar).</w:t>
+      </w:r>
+    </w:p>
+    <w:p>
+      <w:pPr>
+        <w:rPr>
+          <w:rFonts w:ascii="Arial" w:hAnsi="Arial" w:cs="Arial"/>
+        </w:rPr>
+      </w:pPr>
+    </w:p>
+    <w:p>
+      <w:pPr>
+        <w:rPr>
+          <w:rFonts w:ascii="Arial" w:hAnsi="Arial" w:cs="Arial"/>
+        </w:rPr>
+      </w:pPr>
+      <w:r>
+        <w:rPr>
+          <w:rFonts w:ascii="Arial" w:hAnsi="Arial" w:cs="Arial"/>
+        </w:rPr>
+        <w:t>Nachdem dies geschehen ist, aktivieren Sie den „Häkchen“-Schalter, um die Bezeichnung der Stundentafel zu speichern.</w:t>
+      </w:r>
+    </w:p>
+    <w:p>
+      <w:pPr>
+        <w:rPr>
+          <w:rFonts w:ascii="Arial" w:hAnsi="Arial" w:cs="Arial"/>
+        </w:rPr>
+      </w:pPr>
+    </w:p>
+    <w:p>
+      <w:pPr>
+        <w:rPr>
+          <w:rFonts w:ascii="Arial" w:hAnsi="Arial" w:cs="Arial"/>
+        </w:rPr>
+      </w:pPr>
+      <w:r>
+        <w:rPr>
+          <w:rFonts w:ascii="Arial" w:hAnsi="Arial" w:cs="Arial"/>
+          <w:noProof/>
+        </w:rPr>
         <w:lastRenderedPageBreak/>
-        <w:t>Sie können die Stundentafeln aber auch individuell an</w:t>
-      </w:r>
-      <w:r>
-        <w:rPr>
-          <w:rFonts w:ascii="Arial" w:hAnsi="Arial" w:cs="Arial"/>
-        </w:rPr>
-        <w:t xml:space="preserve">legen, aktivieren Sie </w:t>
-      </w:r>
-      <w:r>
-        <w:rPr>
-          <w:rFonts w:ascii="Arial" w:hAnsi="Arial" w:cs="Arial"/>
-        </w:rPr>
-        <w:t xml:space="preserve">dazu </w:t>
-      </w:r>
-      <w:r>
-        <w:rPr>
-          <w:rFonts w:ascii="Arial" w:hAnsi="Arial" w:cs="Arial"/>
-        </w:rPr>
-        <w:t>den „Plus“-Schalter (im oberen Teil des Fensters). In der Tabelle wird dann eine neue leere Zeile eingefügt. Wählen Sie dann den Jahrgang, für den die Stundentafel gelten soll</w:t>
-      </w:r>
-      <w:r>
-        <w:rPr>
-          <w:rFonts w:ascii="Arial" w:hAnsi="Arial" w:cs="Arial"/>
-        </w:rPr>
-        <w:t>,</w:t>
-      </w:r>
-      <w:r>
-        <w:rPr>
-          <w:rFonts w:ascii="Arial" w:hAnsi="Arial" w:cs="Arial"/>
-        </w:rPr>
-        <w:t xml:space="preserve"> aus </w:t>
-      </w:r>
-      <w:r>
-        <w:rPr>
-          <w:rFonts w:ascii="Arial" w:hAnsi="Arial" w:cs="Arial"/>
-        </w:rPr>
-        <w:t xml:space="preserve">der Liste aus </w:t>
-      </w:r>
-      <w:r>
-        <w:rPr>
-          <w:rFonts w:ascii="Arial" w:hAnsi="Arial" w:cs="Arial"/>
-        </w:rPr>
-        <w:t>und geben Sie eine aussagekräftige Bezeichnung ein (frei wählbar).</w:t>
-      </w:r>
-    </w:p>
-    <w:p>
-      <w:pPr>
-        <w:rPr>
-          <w:rFonts w:ascii="Arial" w:hAnsi="Arial" w:cs="Arial"/>
-        </w:rPr>
-      </w:pPr>
-    </w:p>
-    <w:p>
-      <w:pPr>
-        <w:rPr>
-          <w:rFonts w:ascii="Arial" w:hAnsi="Arial" w:cs="Arial"/>
-        </w:rPr>
-      </w:pPr>
-      <w:r>
-        <w:rPr>
-          <w:rFonts w:ascii="Arial" w:hAnsi="Arial" w:cs="Arial"/>
-        </w:rPr>
-        <w:t>Nachdem dies geschehen ist, aktivieren Sie den „Häkchen“-Schalter, um die Bezeichnung der Stundentafel zu speichern.</w:t>
-      </w:r>
-    </w:p>
-    <w:p>
-      <w:pPr>
-        <w:rPr>
-          <w:rFonts w:ascii="Arial" w:hAnsi="Arial" w:cs="Arial"/>
-        </w:rPr>
-      </w:pPr>
-    </w:p>
-    <w:p>
-      <w:pPr>
-        <w:rPr>
-          <w:rFonts w:ascii="Arial" w:hAnsi="Arial" w:cs="Arial"/>
-        </w:rPr>
-      </w:pPr>
-      <w:r>
-        <w:rPr>
-          <w:rFonts w:ascii="Arial" w:hAnsi="Arial" w:cs="Arial"/>
-          <w:noProof/>
-        </w:rPr>
         <w:drawing>
           <wp:inline distT="0" distB="0" distL="0" distR="0" wp14:anchorId="080694D9" wp14:editId="7F88EF0B">
             <wp:extent cx="3450590" cy="2194560"/>
@@ -5953,7 +5802,6 @@
         <w:rPr>
           <w:rFonts w:ascii="Arial" w:hAnsi="Arial" w:cs="Arial"/>
         </w:rPr>
-        <w:lastRenderedPageBreak/>
         <w:t>Legen Sie dann eine neue Stundentafel an und speichern diese</w:t>
       </w:r>
     </w:p>
@@ -6001,7 +5849,14 @@
         <w:rPr>
           <w:rFonts w:ascii="Arial" w:hAnsi="Arial" w:cs="Arial"/>
         </w:rPr>
-        <w:t xml:space="preserve">Religion nimmt bei den Stundentafeln eine gewisse Sonderrolle ein. Im Gegensatz zu den anderen Fächern wird katholische und evangelische Religionslehre (und evtl. auch islamische Religionslehre) nur einem Teil der Schüler des jeweiligen Jahrganges zugewiesen. </w:t>
+        <w:t xml:space="preserve">Religion nimmt bei den Stundentafeln eine gewisse Sonderrolle ein. Im Gegensatz zu den anderen Fächern wird katholische und evangelische Religionslehre (und evtl. auch islamische Religionslehre) nur einem Teil der Schüler des jeweiligen </w:t>
+      </w:r>
+      <w:r>
+        <w:rPr>
+          <w:rFonts w:ascii="Arial" w:hAnsi="Arial" w:cs="Arial"/>
+        </w:rPr>
+        <w:lastRenderedPageBreak/>
+        <w:t xml:space="preserve">Jahrganges zugewiesen. </w:t>
       </w:r>
       <w:r>
         <w:rPr>
@@ -6126,12 +5981,8 @@
       <w:pPr>
         <w:pStyle w:val="berschrift2"/>
       </w:pPr>
-      <w:r>
-        <w:br w:type="page"/>
-      </w:r>
       <w:bookmarkStart w:id="8" w:name="_Toc22221765"/>
       <w:r>
-        <w:lastRenderedPageBreak/>
         <w:t>Stundentafel zuweisen</w:t>
       </w:r>
       <w:bookmarkEnd w:id="8"/>
@@ -6146,7 +5997,19 @@
         <w:rPr>
           <w:rFonts w:ascii="Arial" w:hAnsi="Arial" w:cs="Arial"/>
         </w:rPr>
-        <w:t>Nachdem die Stundentafel eingerichtet wurden, können sie über einen Gruppenprozess den Schülern zugewiesen werden. Gehen Sie hierzu wie folgt vor:</w:t>
+        <w:t>Nachdem die Stundentafel</w:t>
+      </w:r>
+      <w:r>
+        <w:rPr>
+          <w:rFonts w:ascii="Arial" w:hAnsi="Arial" w:cs="Arial"/>
+        </w:rPr>
+        <w:t>n</w:t>
+      </w:r>
+      <w:r>
+        <w:rPr>
+          <w:rFonts w:ascii="Arial" w:hAnsi="Arial" w:cs="Arial"/>
+        </w:rPr>
+        <w:t xml:space="preserve"> eingerichtet wurden, können sie über einen Gruppenprozess den Schülern zugewiesen werden. Gehen Sie hierzu wie folgt vor:</w:t>
       </w:r>
     </w:p>
     <w:p>
@@ -6342,6 +6205,7 @@
         <w:rPr>
           <w:rFonts w:ascii="Arial" w:hAnsi="Arial" w:cs="Arial"/>
         </w:rPr>
+        <w:lastRenderedPageBreak/>
         <w:br/>
         <w:t>und aktivieren Sie dann den Schalter „Übernehmen“. Anschließend können Sie ggf. das Schuljahr auswählen (standardmäßig werden die Fächer der Stundentafel in das aktuelle Halbjahr eingetragen). Nach Abschluss des Gruppenprozes</w:t>
       </w:r>
@@ -6360,6 +6224,7 @@
     </w:p>
     <w:p>
       <w:pPr>
+        <w:ind w:left="720"/>
         <w:rPr>
           <w:rFonts w:ascii="Arial" w:hAnsi="Arial" w:cs="Arial"/>
         </w:rPr>
@@ -6369,12 +6234,8 @@
       <w:pPr>
         <w:pStyle w:val="berschrift2"/>
       </w:pPr>
-      <w:r>
-        <w:br w:type="page"/>
-      </w:r>
       <w:bookmarkStart w:id="9" w:name="_Toc22221766"/>
       <w:r>
-        <w:lastRenderedPageBreak/>
         <w:t>Lehrkräfte zuweisen</w:t>
       </w:r>
       <w:bookmarkEnd w:id="9"/>
@@ -6419,7 +6280,6 @@
         </w:rPr>
         <w:t xml:space="preserve">: Wenn die Noteneingabe über die Internet-Anwendung </w:t>
       </w:r>
-      <w:proofErr w:type="spellStart"/>
       <w:r>
         <w:rPr>
           <w:rFonts w:ascii="Arial" w:hAnsi="Arial" w:cs="Arial"/>
@@ -6430,14 +6290,12 @@
         </w:rPr>
         <w:t>SchILDweb</w:t>
       </w:r>
-      <w:proofErr w:type="spellEnd"/>
       <w:r>
         <w:rPr>
           <w:rFonts w:ascii="Arial" w:hAnsi="Arial" w:cs="Arial"/>
         </w:rPr>
         <w:t xml:space="preserve"> erfolgen soll, muss die Zuweisung der Lehrkräfte zwingend erfolgen. In </w:t>
       </w:r>
-      <w:proofErr w:type="spellStart"/>
       <w:r>
         <w:rPr>
           <w:rFonts w:ascii="Arial" w:hAnsi="Arial" w:cs="Arial"/>
@@ -6448,7 +6306,6 @@
         </w:rPr>
         <w:t>SchILDweb</w:t>
       </w:r>
-      <w:proofErr w:type="spellEnd"/>
       <w:r>
         <w:rPr>
           <w:rFonts w:ascii="Arial" w:hAnsi="Arial" w:cs="Arial"/>
@@ -6682,6 +6539,7 @@
         <w:rPr>
           <w:rFonts w:ascii="Arial" w:hAnsi="Arial" w:cs="Arial"/>
         </w:rPr>
+        <w:lastRenderedPageBreak/>
         <w:t xml:space="preserve">Tragen Sie nun pro Fach die Lehrkraft ein, die ein Fach in der jeweiligen Klasse unterrichtet. </w:t>
       </w:r>
       <w:r>
@@ -6766,7 +6624,6 @@
         <w:rPr>
           <w:rFonts w:ascii="Arial" w:hAnsi="Arial" w:cs="Arial"/>
         </w:rPr>
-        <w:lastRenderedPageBreak/>
         <w:t>Beim Schließen des Fensters erscheint dann eine Abfrage, ob die Änderung gespeichert werden soll.</w:t>
       </w:r>
     </w:p>
@@ -6960,22 +6817,26 @@
         <w:rPr>
           <w:rFonts w:ascii="Arial" w:hAnsi="Arial" w:cs="Arial"/>
         </w:rPr>
+        <w:t xml:space="preserve"> </w:t>
+      </w:r>
+      <w:r>
+        <w:rPr>
+          <w:rFonts w:ascii="Arial" w:hAnsi="Arial" w:cs="Arial"/>
+        </w:rPr>
         <w:t>Texte, die in den Zeugnissen erscheinen und für die dann eine Kompetenzstufe angekreuzt wird. Die Bearbeitung erfolgt</w:t>
       </w:r>
       <w:r>
         <w:rPr>
           <w:rFonts w:ascii="Arial" w:hAnsi="Arial" w:cs="Arial"/>
         </w:rPr>
-        <w:t xml:space="preserve"> in </w:t>
-      </w:r>
-      <w:proofErr w:type="spellStart"/>
-      <w:r>
-        <w:rPr>
-          <w:rFonts w:ascii="Arial" w:hAnsi="Arial" w:cs="Arial"/>
-        </w:rPr>
-        <w:t>SchILD</w:t>
-      </w:r>
-      <w:proofErr w:type="spellEnd"/>
+        <w:t xml:space="preserve"> in SchILD</w:t>
+      </w:r>
+      <w:r>
+        <w:rPr>
+          <w:rFonts w:ascii="Arial" w:hAnsi="Arial" w:cs="Arial"/>
+        </w:rPr>
+        <w:t>-NRW</w:t>
+      </w:r>
       <w:r>
         <w:rPr>
           <w:rFonts w:ascii="Arial" w:hAnsi="Arial" w:cs="Arial"/>
@@ -7002,6 +6863,7 @@
           <w:rFonts w:ascii="Arial" w:hAnsi="Arial" w:cs="Arial"/>
           <w:noProof/>
         </w:rPr>
+        <w:lastRenderedPageBreak/>
         <w:drawing>
           <wp:inline distT="0" distB="0" distL="0" distR="0" wp14:anchorId="5C2D6E64" wp14:editId="55F0E7F7">
             <wp:extent cx="5971540" cy="1987550"/>
@@ -7072,7 +6934,6 @@
           <w:rFonts w:ascii="Arial" w:hAnsi="Arial" w:cs="Arial"/>
           <w:noProof/>
         </w:rPr>
-        <w:lastRenderedPageBreak/>
         <w:t>Die Bearbeitung erfolgt immer für das betreffende Fach, dieses wird aus der Liste ausgewählt:</w:t>
       </w:r>
       <w:r>
@@ -7401,11 +7262,28 @@
           <w:noProof/>
         </w:rPr>
       </w:pPr>
-      <w:r>
-        <w:rPr>
-          <w:rFonts w:ascii="Arial" w:hAnsi="Arial" w:cs="Arial"/>
-          <w:noProof/>
-        </w:rPr>
+    </w:p>
+    <w:p>
+      <w:pPr>
+        <w:rPr>
+          <w:rFonts w:ascii="Arial" w:hAnsi="Arial" w:cs="Arial"/>
+          <w:noProof/>
+        </w:rPr>
+      </w:pPr>
+    </w:p>
+    <w:p>
+      <w:pPr>
+        <w:rPr>
+          <w:rFonts w:ascii="Arial" w:hAnsi="Arial" w:cs="Arial"/>
+          <w:noProof/>
+        </w:rPr>
+      </w:pPr>
+      <w:r>
+        <w:rPr>
+          <w:rFonts w:ascii="Arial" w:hAnsi="Arial" w:cs="Arial"/>
+          <w:noProof/>
+        </w:rPr>
+        <w:lastRenderedPageBreak/>
         <w:t>Hier noch weitere Hinweise:</w:t>
       </w:r>
     </w:p>
@@ -7566,7 +7444,6 @@
         <w:rPr>
           <w:rFonts w:ascii="Arial" w:hAnsi="Arial" w:cs="Arial"/>
         </w:rPr>
-        <w:lastRenderedPageBreak/>
         <w:t>Lern- und Leistungsbereitschaft</w:t>
       </w:r>
       <w:r>
@@ -8042,7 +7919,15 @@
           <w:rFonts w:ascii="Arial" w:hAnsi="Arial" w:cs="Arial"/>
           <w:noProof/>
         </w:rPr>
-        <w:t>cher Zeilenumbruch. Falls aber der Text mit einem Spiegelstrich o.ä. beginn, wird dann die zweite Zeile nicht automatisch eingerückt.</w:t>
+        <w:t xml:space="preserve">cher Zeilenumbruch. Falls aber der Text mit einem Spiegelstrich o.ä. </w:t>
+      </w:r>
+      <w:r>
+        <w:rPr>
+          <w:rFonts w:ascii="Arial" w:hAnsi="Arial" w:cs="Arial"/>
+          <w:noProof/>
+        </w:rPr>
+        <w:lastRenderedPageBreak/>
+        <w:t>beginn, wird dann die zweite Zeile nicht automatisch eingerückt.</w:t>
       </w:r>
       <w:r>
         <w:rPr>
@@ -8152,7 +8037,6 @@
           <w:rFonts w:ascii="Arial" w:hAnsi="Arial" w:cs="Arial"/>
           <w:noProof/>
         </w:rPr>
-        <w:lastRenderedPageBreak/>
         <w:drawing>
           <wp:inline distT="0" distB="0" distL="0" distR="0" wp14:anchorId="0E90C200" wp14:editId="626F2083">
             <wp:extent cx="5759450" cy="1952678"/>
@@ -8520,6 +8404,19 @@
           <w:rFonts w:ascii="Arial" w:hAnsi="Arial" w:cs="Arial"/>
         </w:rPr>
       </w:pPr>
+      <w:r>
+        <w:rPr>
+          <w:rFonts w:ascii="Arial" w:hAnsi="Arial" w:cs="Arial"/>
+        </w:rPr>
+        <w:br w:type="page"/>
+      </w:r>
+    </w:p>
+    <w:p>
+      <w:pPr>
+        <w:rPr>
+          <w:rFonts w:ascii="Arial" w:hAnsi="Arial" w:cs="Arial"/>
+        </w:rPr>
+      </w:pPr>
     </w:p>
     <w:p>
       <w:pPr>
@@ -8552,7 +8449,6 @@
           <w:rFonts w:ascii="Arial" w:hAnsi="Arial" w:cs="Arial"/>
           <w:noProof/>
         </w:rPr>
-        <w:lastRenderedPageBreak/>
         <w:drawing>
           <wp:inline distT="0" distB="0" distL="0" distR="0" wp14:anchorId="4CCC02EB" wp14:editId="4998DA7F">
             <wp:extent cx="5759450" cy="1916443"/>
@@ -10156,14 +10052,9 @@
       <w:bookmarkStart w:id="17" w:name="_Toc22221774"/>
       <w:r>
         <w:lastRenderedPageBreak/>
-        <w:t xml:space="preserve">Noteneingabe in </w:t>
-      </w:r>
-      <w:proofErr w:type="spellStart"/>
-      <w:r>
-        <w:t>SchILDweb</w:t>
+        <w:t>Noteneingabe in SchILDweb</w:t>
       </w:r>
       <w:bookmarkEnd w:id="17"/>
-      <w:proofErr w:type="spellEnd"/>
     </w:p>
     <w:p>
       <w:pPr>
@@ -10190,117 +10081,47 @@
         <w:rPr>
           <w:rFonts w:ascii="Arial" w:hAnsi="Arial" w:cs="Arial"/>
         </w:rPr>
-        <w:t xml:space="preserve">Mit dem </w:t>
-      </w:r>
-      <w:proofErr w:type="spellStart"/>
-      <w:r>
-        <w:rPr>
-          <w:rFonts w:ascii="Arial" w:hAnsi="Arial" w:cs="Arial"/>
-        </w:rPr>
-        <w:t>SchILDweb</w:t>
-      </w:r>
-      <w:proofErr w:type="spellEnd"/>
-      <w:r>
-        <w:rPr>
-          <w:rFonts w:ascii="Arial" w:hAnsi="Arial" w:cs="Arial"/>
-        </w:rPr>
-        <w:t xml:space="preserve"> Notenmodul haben Lehrerinnen und Lehrer über das Inter- oder Intranet direkten Zugriff aus Schülerleistungsdaten in </w:t>
-      </w:r>
-      <w:proofErr w:type="spellStart"/>
-      <w:r>
-        <w:rPr>
-          <w:rFonts w:ascii="Arial" w:hAnsi="Arial" w:cs="Arial"/>
-        </w:rPr>
-        <w:t>SchILDzentral</w:t>
-      </w:r>
-      <w:proofErr w:type="spellEnd"/>
-      <w:r>
-        <w:rPr>
-          <w:rFonts w:ascii="Arial" w:hAnsi="Arial" w:cs="Arial"/>
-        </w:rPr>
-        <w:t xml:space="preserve">. Diese können dann mit Hilfe eines aktuellen Webbrowsers eingesehen und editiert werden. Neben der reinen Noteneingabe können auch Bemerkungen zur Lernentwicklung und Zeugnisbemerkungen eingegeben werden. Dem Anwender steht hierfür eine komfortable Benutzeroberfläche mit selbstdefinierbaren Filter- und Anzeigefunktionen zur Verfügung. </w:t>
-      </w:r>
-    </w:p>
-    <w:p>
-      <w:pPr>
-        <w:rPr>
-          <w:rFonts w:ascii="Arial" w:hAnsi="Arial" w:cs="Arial"/>
-        </w:rPr>
-      </w:pPr>
-    </w:p>
-    <w:p>
-      <w:pPr>
-        <w:rPr>
-          <w:rFonts w:ascii="Arial" w:hAnsi="Arial" w:cs="Arial"/>
-        </w:rPr>
-      </w:pPr>
-      <w:r>
-        <w:rPr>
-          <w:rFonts w:ascii="Arial" w:hAnsi="Arial" w:cs="Arial"/>
-        </w:rPr>
-        <w:t xml:space="preserve">Die Rechte für Datenzugriff und Bearbeitung werden von </w:t>
-      </w:r>
-      <w:proofErr w:type="spellStart"/>
-      <w:r>
-        <w:rPr>
-          <w:rFonts w:ascii="Arial" w:hAnsi="Arial" w:cs="Arial"/>
-        </w:rPr>
-        <w:t>SchILDzentral</w:t>
-      </w:r>
-      <w:proofErr w:type="spellEnd"/>
-      <w:r>
-        <w:rPr>
-          <w:rFonts w:ascii="Arial" w:hAnsi="Arial" w:cs="Arial"/>
-        </w:rPr>
-        <w:t xml:space="preserve"> gesteuert. Über ein sicheres Einmal-Kennwort wird der Zugriff auf </w:t>
-      </w:r>
-      <w:proofErr w:type="spellStart"/>
-      <w:r>
-        <w:rPr>
-          <w:rFonts w:ascii="Arial" w:hAnsi="Arial" w:cs="Arial"/>
-        </w:rPr>
-        <w:t>SchILDweb</w:t>
-      </w:r>
-      <w:proofErr w:type="spellEnd"/>
-      <w:r>
-        <w:rPr>
-          <w:rFonts w:ascii="Arial" w:hAnsi="Arial" w:cs="Arial"/>
-        </w:rPr>
-        <w:t xml:space="preserve"> aktiviert. Eine verschlüsselte SSL-Verbindung sowie ein sicheres Sitzungs-Management verhindern den Fremdzugriff auf Schülerdaten.</w:t>
-      </w:r>
-    </w:p>
-    <w:p>
-      <w:pPr>
-        <w:rPr>
-          <w:rFonts w:ascii="Arial" w:hAnsi="Arial" w:cs="Arial"/>
-        </w:rPr>
-      </w:pPr>
-    </w:p>
-    <w:p>
-      <w:pPr>
-        <w:rPr>
-          <w:rFonts w:ascii="Arial" w:hAnsi="Arial" w:cs="Arial"/>
-        </w:rPr>
-      </w:pPr>
-      <w:r>
-        <w:rPr>
-          <w:rFonts w:ascii="Arial" w:hAnsi="Arial" w:cs="Arial"/>
-        </w:rPr>
-        <w:t xml:space="preserve">Damit </w:t>
-      </w:r>
-      <w:proofErr w:type="spellStart"/>
-      <w:r>
-        <w:rPr>
-          <w:rFonts w:ascii="Arial" w:hAnsi="Arial" w:cs="Arial"/>
-        </w:rPr>
-        <w:t>SchILDweb</w:t>
-      </w:r>
-      <w:proofErr w:type="spellEnd"/>
-      <w:r>
-        <w:rPr>
-          <w:rFonts w:ascii="Arial" w:hAnsi="Arial" w:cs="Arial"/>
-        </w:rPr>
-        <w:t xml:space="preserve"> von einer Lehrerin oder einem Lehrer verwendet werden kann, müssen folgende Voraussetzungen erfüllt sein:</w:t>
+        <w:t xml:space="preserve">Mit dem SchILDweb Notenmodul haben Lehrerinnen und Lehrer über das Inter- oder Intranet direkten Zugriff aus Schülerleistungsdaten in SchILDzentral. Diese können dann mit Hilfe eines aktuellen Webbrowsers eingesehen und editiert werden. Neben der reinen Noteneingabe können auch Bemerkungen zur Lernentwicklung und Zeugnisbemerkungen eingegeben werden. Dem Anwender steht hierfür eine komfortable Benutzeroberfläche mit selbstdefinierbaren Filter- und Anzeigefunktionen zur Verfügung. </w:t>
+      </w:r>
+    </w:p>
+    <w:p>
+      <w:pPr>
+        <w:rPr>
+          <w:rFonts w:ascii="Arial" w:hAnsi="Arial" w:cs="Arial"/>
+        </w:rPr>
+      </w:pPr>
+    </w:p>
+    <w:p>
+      <w:pPr>
+        <w:rPr>
+          <w:rFonts w:ascii="Arial" w:hAnsi="Arial" w:cs="Arial"/>
+        </w:rPr>
+      </w:pPr>
+      <w:r>
+        <w:rPr>
+          <w:rFonts w:ascii="Arial" w:hAnsi="Arial" w:cs="Arial"/>
+        </w:rPr>
+        <w:t>Die Rechte für Datenzugriff und Bearbeitung werden von SchILDzentral gesteuert. Über ein sicheres Einmal-Kennwort wird der Zugriff auf SchILDweb aktiviert. Eine verschlüsselte SSL-Verbindung sowie ein sicheres Sitzungs-Management verhindern den Fremdzugriff auf Schülerdaten.</w:t>
+      </w:r>
+    </w:p>
+    <w:p>
+      <w:pPr>
+        <w:rPr>
+          <w:rFonts w:ascii="Arial" w:hAnsi="Arial" w:cs="Arial"/>
+        </w:rPr>
+      </w:pPr>
+    </w:p>
+    <w:p>
+      <w:pPr>
+        <w:rPr>
+          <w:rFonts w:ascii="Arial" w:hAnsi="Arial" w:cs="Arial"/>
+        </w:rPr>
+      </w:pPr>
+      <w:r>
+        <w:rPr>
+          <w:rFonts w:ascii="Arial" w:hAnsi="Arial" w:cs="Arial"/>
+        </w:rPr>
+        <w:t>Damit SchILDweb von einer Lehrerin oder einem Lehrer verwendet werden kann, müssen folgende Voraussetzungen erfüllt sein:</w:t>
       </w:r>
     </w:p>
     <w:p>
@@ -10317,21 +10138,7 @@
         <w:rPr>
           <w:rFonts w:ascii="Arial" w:hAnsi="Arial" w:cs="Arial"/>
         </w:rPr>
-        <w:t xml:space="preserve">Für die betreffende Person muss in </w:t>
-      </w:r>
-      <w:proofErr w:type="spellStart"/>
-      <w:r>
-        <w:rPr>
-          <w:rFonts w:ascii="Arial" w:hAnsi="Arial" w:cs="Arial"/>
-        </w:rPr>
-        <w:t>SchILDzentral</w:t>
-      </w:r>
-      <w:proofErr w:type="spellEnd"/>
-      <w:r>
-        <w:rPr>
-          <w:rFonts w:ascii="Arial" w:hAnsi="Arial" w:cs="Arial"/>
-        </w:rPr>
-        <w:t xml:space="preserve"> eine gültige E-Mail-Adresse hinterlegt sein</w:t>
+        <w:t>Für die betreffende Person muss in SchILDzentral eine gültige E-Mail-Adresse hinterlegt sein</w:t>
       </w:r>
     </w:p>
     <w:p>
@@ -10383,21 +10190,7 @@
         <w:rPr>
           <w:rFonts w:ascii="Arial" w:hAnsi="Arial" w:cs="Arial"/>
         </w:rPr>
-        <w:t xml:space="preserve">Sind die obigen Voraussetzungen erfüllt, so kann </w:t>
-      </w:r>
-      <w:proofErr w:type="spellStart"/>
-      <w:r>
-        <w:rPr>
-          <w:rFonts w:ascii="Arial" w:hAnsi="Arial" w:cs="Arial"/>
-        </w:rPr>
-        <w:t>SchILDweb</w:t>
-      </w:r>
-      <w:proofErr w:type="spellEnd"/>
-      <w:r>
-        <w:rPr>
-          <w:rFonts w:ascii="Arial" w:hAnsi="Arial" w:cs="Arial"/>
-        </w:rPr>
-        <w:t xml:space="preserve"> wie folgt gestartet werden:</w:t>
+        <w:t>Sind die obigen Voraussetzungen erfüllt, so kann SchILDweb wie folgt gestartet werden:</w:t>
       </w:r>
     </w:p>
     <w:p>
@@ -10421,21 +10214,7 @@
         <w:rPr>
           <w:rFonts w:ascii="Arial" w:hAnsi="Arial" w:cs="Arial"/>
         </w:rPr>
-        <w:t xml:space="preserve">Rufen Sie </w:t>
-      </w:r>
-      <w:proofErr w:type="spellStart"/>
-      <w:r>
-        <w:rPr>
-          <w:rFonts w:ascii="Arial" w:hAnsi="Arial" w:cs="Arial"/>
-        </w:rPr>
-        <w:t>SchILDweb</w:t>
-      </w:r>
-      <w:proofErr w:type="spellEnd"/>
-      <w:r>
-        <w:rPr>
-          <w:rFonts w:ascii="Arial" w:hAnsi="Arial" w:cs="Arial"/>
-        </w:rPr>
-        <w:t xml:space="preserve"> in Ihrem Browser über die Internet-Adresse auf, die sie von Ihrem Schulträger erhalten haben</w:t>
+        <w:t>Rufen Sie SchILDweb in Ihrem Browser über die Internet-Adresse auf, die sie von Ihrem Schulträger erhalten haben</w:t>
       </w:r>
     </w:p>
     <w:p>
@@ -10452,42 +10231,14 @@
         <w:rPr>
           <w:rFonts w:ascii="Arial" w:hAnsi="Arial" w:cs="Arial"/>
         </w:rPr>
-        <w:t xml:space="preserve">Es erscheint dann ein Anmeldedialog, in dem Sie Ihren Login-Namen eingeben müssen. Der Login-Name setzt sich aus Ihrem Lehrerkürzel (wie in </w:t>
-      </w:r>
-      <w:proofErr w:type="spellStart"/>
-      <w:r>
-        <w:rPr>
-          <w:rFonts w:ascii="Arial" w:hAnsi="Arial" w:cs="Arial"/>
-        </w:rPr>
-        <w:t>SchILDzentral</w:t>
-      </w:r>
-      <w:proofErr w:type="spellEnd"/>
-      <w:r>
-        <w:rPr>
-          <w:rFonts w:ascii="Arial" w:hAnsi="Arial" w:cs="Arial"/>
-        </w:rPr>
-        <w:t>) und der Schulnummer Ihrer Schule zusammen.</w:t>
+        <w:t>Es erscheint dann ein Anmeldedialog, in dem Sie Ihren Login-Namen eingeben müssen. Der Login-Name setzt sich aus Ihrem Lehrerkürzel (wie in SchILDzentral) und der Schulnummer Ihrer Schule zusammen.</w:t>
       </w:r>
       <w:r>
         <w:rPr>
           <w:rFonts w:ascii="Arial" w:hAnsi="Arial" w:cs="Arial"/>
         </w:rPr>
         <w:br/>
-        <w:t xml:space="preserve">Beispiel: Wenn das Lehrerkürzel MEI ist und Sie an der Schule mit der </w:t>
-      </w:r>
-      <w:proofErr w:type="spellStart"/>
-      <w:r>
-        <w:rPr>
-          <w:rFonts w:ascii="Arial" w:hAnsi="Arial" w:cs="Arial"/>
-        </w:rPr>
-        <w:t>Schulnr</w:t>
-      </w:r>
-      <w:proofErr w:type="spellEnd"/>
-      <w:r>
-        <w:rPr>
-          <w:rFonts w:ascii="Arial" w:hAnsi="Arial" w:cs="Arial"/>
-        </w:rPr>
-        <w:t>. 123456 unterrichten, so</w:t>
+        <w:t>Beispiel: Wenn das Lehrerkürzel MEI ist und Sie an der Schule mit der Schulnr. 123456 unterrichten, so</w:t>
       </w:r>
       <w:r>
         <w:rPr>
@@ -10605,21 +10356,7 @@
         <w:rPr>
           <w:rFonts w:ascii="Arial" w:hAnsi="Arial" w:cs="Arial"/>
         </w:rPr>
-        <w:t xml:space="preserve">Anschließend müssen Sie Ihre E-Mail-Adresse angeben, die Eingabe wird mit der in </w:t>
-      </w:r>
-      <w:proofErr w:type="spellStart"/>
-      <w:r>
-        <w:rPr>
-          <w:rFonts w:ascii="Arial" w:hAnsi="Arial" w:cs="Arial"/>
-        </w:rPr>
-        <w:t>SchILDzentral</w:t>
-      </w:r>
-      <w:proofErr w:type="spellEnd"/>
-      <w:r>
-        <w:rPr>
-          <w:rFonts w:ascii="Arial" w:hAnsi="Arial" w:cs="Arial"/>
-        </w:rPr>
-        <w:t xml:space="preserve"> hinterlegten E-Mail-Adresse verglichen, nur wenn die </w:t>
+        <w:t xml:space="preserve">Anschließend müssen Sie Ihre E-Mail-Adresse angeben, die Eingabe wird mit der in SchILDzentral hinterlegten E-Mail-Adresse verglichen, nur wenn die </w:t>
       </w:r>
       <w:r>
         <w:rPr>
@@ -10962,21 +10699,7 @@
         <w:rPr>
           <w:rFonts w:ascii="Arial" w:hAnsi="Arial" w:cs="Arial"/>
         </w:rPr>
-        <w:t xml:space="preserve">Eingaben in den ersten sechs Spalten (bis einschl. „Kurs“) sind gesperrt, eine Eingabe in den Fehlstundenspalten ist nur möglich, wenn in </w:t>
-      </w:r>
-      <w:proofErr w:type="spellStart"/>
-      <w:r>
-        <w:rPr>
-          <w:rFonts w:ascii="Arial" w:hAnsi="Arial" w:cs="Arial"/>
-        </w:rPr>
-        <w:t>SchILDzentral</w:t>
-      </w:r>
-      <w:proofErr w:type="spellEnd"/>
-      <w:r>
-        <w:rPr>
-          <w:rFonts w:ascii="Arial" w:hAnsi="Arial" w:cs="Arial"/>
-        </w:rPr>
-        <w:t xml:space="preserve"> für die jeweilige Jahrgangsstufe ein „fachbezogenes Fehlstundenmodell“ eingestellt wurde. Bei Grundschulen ist dies meist nicht der Fall, hier werden i.d.R. die „Gesamtfehlstunden“ erfasst (die nur der Klassenlehrer/die Klassenlehrerin eingeben kann).</w:t>
+        <w:t>Eingaben in den ersten sechs Spalten (bis einschl. „Kurs“) sind gesperrt, eine Eingabe in den Fehlstundenspalten ist nur möglich, wenn in SchILDzentral für die jeweilige Jahrgangsstufe ein „fachbezogenes Fehlstundenmodell“ eingestellt wurde. Bei Grundschulen ist dies meist nicht der Fall, hier werden i.d.R. die „Gesamtfehlstunden“ erfasst (die nur der Klassenlehrer/die Klassenlehrerin eingeben kann).</w:t>
       </w:r>
     </w:p>
     <w:p>
@@ -11414,21 +11137,7 @@
         <w:rPr>
           <w:rFonts w:ascii="Arial" w:hAnsi="Arial" w:cs="Arial"/>
         </w:rPr>
-        <w:t xml:space="preserve">Wenn Sie sich aus </w:t>
-      </w:r>
-      <w:proofErr w:type="spellStart"/>
-      <w:r>
-        <w:rPr>
-          <w:rFonts w:ascii="Arial" w:hAnsi="Arial" w:cs="Arial"/>
-        </w:rPr>
-        <w:t>SchILDweb</w:t>
-      </w:r>
-      <w:proofErr w:type="spellEnd"/>
-      <w:r>
-        <w:rPr>
-          <w:rFonts w:ascii="Arial" w:hAnsi="Arial" w:cs="Arial"/>
-        </w:rPr>
-        <w:t xml:space="preserve"> abmelden und noch nicht gespeicherte Änderungen vorhanden sind, so erscheint die folgende Abfrage, über die Sie festlegen können, was mit diesen Änderungen geschehen soll.</w:t>
+        <w:t>Wenn Sie sich aus SchILDweb abmelden und noch nicht gespeicherte Änderungen vorhanden sind, so erscheint die folgende Abfrage, über die Sie festlegen können, was mit diesen Änderungen geschehen soll.</w:t>
       </w:r>
     </w:p>
     <w:p>
@@ -11524,16 +11233,8 @@
         <w:rPr>
           <w:rFonts w:ascii="Arial" w:hAnsi="Arial" w:cs="Arial"/>
         </w:rPr>
-        <w:t xml:space="preserve">Um die </w:t>
-      </w:r>
-      <w:proofErr w:type="spellStart"/>
-      <w:r>
-        <w:rPr>
-          <w:rFonts w:ascii="Arial" w:hAnsi="Arial" w:cs="Arial"/>
-        </w:rPr>
-        <w:t>Kompetenzsstufen</w:t>
-      </w:r>
-      <w:proofErr w:type="spellEnd"/>
+        <w:t>Um die Kompetenzsstufen</w:t>
+      </w:r>
       <w:r>
         <w:rPr>
           <w:rFonts w:ascii="Arial" w:hAnsi="Arial" w:cs="Arial"/>
@@ -12139,21 +11840,7 @@
         <w:rPr>
           <w:rFonts w:ascii="Arial" w:hAnsi="Arial" w:cs="Arial"/>
         </w:rPr>
-        <w:t xml:space="preserve">Um die Noten und Bemerkungen über den Report-Explorer von </w:t>
-      </w:r>
-      <w:proofErr w:type="spellStart"/>
-      <w:r>
-        <w:rPr>
-          <w:rFonts w:ascii="Arial" w:hAnsi="Arial" w:cs="Arial"/>
-        </w:rPr>
-        <w:t>SchILDzentral</w:t>
-      </w:r>
-      <w:proofErr w:type="spellEnd"/>
-      <w:r>
-        <w:rPr>
-          <w:rFonts w:ascii="Arial" w:hAnsi="Arial" w:cs="Arial"/>
-        </w:rPr>
-        <w:t xml:space="preserve"> als Zeug</w:t>
+        <w:t>Um die Noten und Bemerkungen über den Report-Explorer von SchILDzentral als Zeug</w:t>
       </w:r>
       <w:r>
         <w:rPr>
@@ -12217,19 +11904,11 @@
           <w:rFonts w:ascii="Arial" w:hAnsi="Arial" w:cs="Arial"/>
         </w:rPr>
       </w:pPr>
-      <w:proofErr w:type="spellStart"/>
-      <w:r>
-        <w:rPr>
-          <w:rFonts w:ascii="Arial" w:hAnsi="Arial" w:cs="Arial"/>
-        </w:rPr>
-        <w:t>Zeugnis_Kopf_GS.rtm</w:t>
-      </w:r>
-      <w:proofErr w:type="spellEnd"/>
-      <w:r>
-        <w:rPr>
-          <w:rFonts w:ascii="Arial" w:hAnsi="Arial" w:cs="Arial"/>
-        </w:rPr>
-        <w:t xml:space="preserve"> (Deckblatt mit Schullogo</w:t>
+      <w:r>
+        <w:rPr>
+          <w:rFonts w:ascii="Arial" w:hAnsi="Arial" w:cs="Arial"/>
+        </w:rPr>
+        <w:t>Zeugnis_Kopf_GS.rtm (Deckblatt mit Schullogo</w:t>
       </w:r>
       <w:r>
         <w:rPr>
@@ -12258,14 +11937,7 @@
         <w:rPr>
           <w:rFonts w:ascii="Arial" w:hAnsi="Arial" w:cs="Arial"/>
         </w:rPr>
-        <w:t>GS-</w:t>
-      </w:r>
-      <w:proofErr w:type="spellStart"/>
-      <w:r>
-        <w:rPr>
-          <w:rFonts w:ascii="Arial" w:hAnsi="Arial" w:cs="Arial"/>
-        </w:rPr>
-        <w:t>AnkreuzZeugnis</w:t>
+        <w:t>GS-AnkreuzZeugnis</w:t>
       </w:r>
       <w:r>
         <w:rPr>
@@ -12273,7 +11945,6 @@
         </w:rPr>
         <w:t>.rtm</w:t>
       </w:r>
-      <w:proofErr w:type="spellEnd"/>
       <w:r>
         <w:rPr>
           <w:rFonts w:ascii="Arial" w:hAnsi="Arial" w:cs="Arial"/>
@@ -12295,21 +11966,7 @@
         <w:rPr>
           <w:rFonts w:ascii="Arial" w:hAnsi="Arial" w:cs="Arial"/>
         </w:rPr>
-        <w:t>GS-</w:t>
-      </w:r>
-      <w:proofErr w:type="spellStart"/>
-      <w:r>
-        <w:rPr>
-          <w:rFonts w:ascii="Arial" w:hAnsi="Arial" w:cs="Arial"/>
-        </w:rPr>
-        <w:t>AnkreuzZeugnis_mit_Erlaeuterung.rtm</w:t>
-      </w:r>
-      <w:proofErr w:type="spellEnd"/>
-      <w:r>
-        <w:rPr>
-          <w:rFonts w:ascii="Arial" w:hAnsi="Arial" w:cs="Arial"/>
-        </w:rPr>
-        <w:t xml:space="preserve"> (Vorlage für Ankreuzzeugnis mit separatem Beiblatt für Erläuterungen zu den Kompetenzstufen)</w:t>
+        <w:t>GS-AnkreuzZeugnis_mit_Erlaeuterung.rtm (Vorlage für Ankreuzzeugnis mit separatem Beiblatt für Erläuterungen zu den Kompetenzstufen)</w:t>
       </w:r>
     </w:p>
     <w:p>
@@ -12322,19 +11979,11 @@
           <w:rFonts w:ascii="Arial" w:hAnsi="Arial" w:cs="Arial"/>
         </w:rPr>
       </w:pPr>
-      <w:proofErr w:type="spellStart"/>
-      <w:r>
-        <w:rPr>
-          <w:rFonts w:ascii="Arial" w:hAnsi="Arial" w:cs="Arial"/>
-        </w:rPr>
-        <w:t>Kompetenz_Erlaeuterung.rtm</w:t>
-      </w:r>
-      <w:proofErr w:type="spellEnd"/>
-      <w:r>
-        <w:rPr>
-          <w:rFonts w:ascii="Arial" w:hAnsi="Arial" w:cs="Arial"/>
-        </w:rPr>
-        <w:t xml:space="preserve"> (separates Beiblatt für die Erläuterungen, wird von der </w:t>
+      <w:r>
+        <w:rPr>
+          <w:rFonts w:ascii="Arial" w:hAnsi="Arial" w:cs="Arial"/>
+        </w:rPr>
+        <w:t xml:space="preserve">Kompetenz_Erlaeuterung.rtm (separates Beiblatt für die Erläuterungen, wird von der </w:t>
       </w:r>
       <w:r>
         <w:rPr>
@@ -12352,21 +12001,7 @@
         <w:rPr>
           <w:rFonts w:ascii="Arial" w:hAnsi="Arial" w:cs="Arial"/>
         </w:rPr>
-        <w:t>„GS-</w:t>
-      </w:r>
-      <w:proofErr w:type="spellStart"/>
-      <w:r>
-        <w:rPr>
-          <w:rFonts w:ascii="Arial" w:hAnsi="Arial" w:cs="Arial"/>
-        </w:rPr>
-        <w:t>AnkreuzZeugnis_mit_Erlaeuterung.rtm</w:t>
-      </w:r>
-      <w:proofErr w:type="spellEnd"/>
-      <w:r>
-        <w:rPr>
-          <w:rFonts w:ascii="Arial" w:hAnsi="Arial" w:cs="Arial"/>
-        </w:rPr>
-        <w:t>“ benötigt)</w:t>
+        <w:t>„GS-AnkreuzZeugnis_mit_Erlaeuterung.rtm“ benötigt)</w:t>
       </w:r>
     </w:p>
     <w:p>
@@ -12435,63 +12070,7 @@
         <w:rPr>
           <w:rFonts w:ascii="Arial" w:hAnsi="Arial" w:cs="Arial"/>
         </w:rPr>
-        <w:t>Das Layout des Deckblattes (</w:t>
-      </w:r>
-      <w:proofErr w:type="spellStart"/>
-      <w:r>
-        <w:rPr>
-          <w:rFonts w:ascii="Arial" w:hAnsi="Arial" w:cs="Arial"/>
-        </w:rPr>
-        <w:t>Zeugnis_Kopf_GS.rtm</w:t>
-      </w:r>
-      <w:proofErr w:type="spellEnd"/>
-      <w:r>
-        <w:rPr>
-          <w:rFonts w:ascii="Arial" w:hAnsi="Arial" w:cs="Arial"/>
-        </w:rPr>
-        <w:t>) und des Beiblattes (</w:t>
-      </w:r>
-      <w:proofErr w:type="spellStart"/>
-      <w:r>
-        <w:rPr>
-          <w:rFonts w:ascii="Arial" w:hAnsi="Arial" w:cs="Arial"/>
-        </w:rPr>
-        <w:t>Kompetenz_Erlaeuterung.rtm</w:t>
-      </w:r>
-      <w:proofErr w:type="spellEnd"/>
-      <w:r>
-        <w:rPr>
-          <w:rFonts w:ascii="Arial" w:hAnsi="Arial" w:cs="Arial"/>
-        </w:rPr>
-        <w:t>) kann von Ihnen (in gewissem Rahmen) verändert werden, die beiden eigentlichen Zeugnisvorlagen („GS-</w:t>
-      </w:r>
-      <w:proofErr w:type="spellStart"/>
-      <w:r>
-        <w:rPr>
-          <w:rFonts w:ascii="Arial" w:hAnsi="Arial" w:cs="Arial"/>
-        </w:rPr>
-        <w:t>AnkreuzZeugnis.rtm</w:t>
-      </w:r>
-      <w:proofErr w:type="spellEnd"/>
-      <w:r>
-        <w:rPr>
-          <w:rFonts w:ascii="Arial" w:hAnsi="Arial" w:cs="Arial"/>
-        </w:rPr>
-        <w:t>“ und „GS-</w:t>
-      </w:r>
-      <w:proofErr w:type="spellStart"/>
-      <w:r>
-        <w:rPr>
-          <w:rFonts w:ascii="Arial" w:hAnsi="Arial" w:cs="Arial"/>
-        </w:rPr>
-        <w:t>AnkreuzZeugnis_mit_Erlaeuterung.rtm</w:t>
-      </w:r>
-      <w:proofErr w:type="spellEnd"/>
-      <w:r>
-        <w:rPr>
-          <w:rFonts w:ascii="Arial" w:hAnsi="Arial" w:cs="Arial"/>
-        </w:rPr>
-        <w:t>“), die die eigentliche Logik enthalten, sollten nicht verändert werden (Änderungen gehen bei einem Updat</w:t>
+        <w:t>Das Layout des Deckblattes (Zeugnis_Kopf_GS.rtm) und des Beiblattes (Kompetenz_Erlaeuterung.rtm) kann von Ihnen (in gewissem Rahmen) verändert werden, die beiden eigentlichen Zeugnisvorlagen („GS-AnkreuzZeugnis.rtm“ und „GS-AnkreuzZeugnis_mit_Erlaeuterung.rtm“), die die eigentliche Logik enthalten, sollten nicht verändert werden (Änderungen gehen bei einem Updat</w:t>
       </w:r>
       <w:r>
         <w:rPr>
@@ -12604,63 +12183,7 @@
         <w:rPr>
           <w:rFonts w:ascii="Arial" w:hAnsi="Arial" w:cs="Arial"/>
         </w:rPr>
-        <w:t>Legen Sie für jeden Jahrgang ein separates Verzeichnis an (z.B. \</w:t>
-      </w:r>
-      <w:proofErr w:type="spellStart"/>
-      <w:r>
-        <w:rPr>
-          <w:rFonts w:ascii="Arial" w:hAnsi="Arial" w:cs="Arial"/>
-        </w:rPr>
-        <w:t>SchILD</w:t>
-      </w:r>
-      <w:proofErr w:type="spellEnd"/>
-      <w:r>
-        <w:rPr>
-          <w:rFonts w:ascii="Arial" w:hAnsi="Arial" w:cs="Arial"/>
-        </w:rPr>
-        <w:t>-Reports\GS-</w:t>
-      </w:r>
-      <w:proofErr w:type="spellStart"/>
-      <w:r>
-        <w:rPr>
-          <w:rFonts w:ascii="Arial" w:hAnsi="Arial" w:cs="Arial"/>
-        </w:rPr>
-        <w:t>Zeugniss</w:t>
-      </w:r>
-      <w:proofErr w:type="spellEnd"/>
-      <w:r>
-        <w:rPr>
-          <w:rFonts w:ascii="Arial" w:hAnsi="Arial" w:cs="Arial"/>
-        </w:rPr>
-        <w:t>\E1, . \</w:t>
-      </w:r>
-      <w:proofErr w:type="spellStart"/>
-      <w:r>
-        <w:rPr>
-          <w:rFonts w:ascii="Arial" w:hAnsi="Arial" w:cs="Arial"/>
-        </w:rPr>
-        <w:t>SchILD</w:t>
-      </w:r>
-      <w:proofErr w:type="spellEnd"/>
-      <w:r>
-        <w:rPr>
-          <w:rFonts w:ascii="Arial" w:hAnsi="Arial" w:cs="Arial"/>
-        </w:rPr>
-        <w:t>-Reports\GS-</w:t>
-      </w:r>
-      <w:proofErr w:type="spellStart"/>
-      <w:r>
-        <w:rPr>
-          <w:rFonts w:ascii="Arial" w:hAnsi="Arial" w:cs="Arial"/>
-        </w:rPr>
-        <w:t>Zeugniss</w:t>
-      </w:r>
-      <w:proofErr w:type="spellEnd"/>
-      <w:r>
-        <w:rPr>
-          <w:rFonts w:ascii="Arial" w:hAnsi="Arial" w:cs="Arial"/>
-        </w:rPr>
-        <w:t>\E2 usw.)</w:t>
+        <w:t>Legen Sie für jeden Jahrgang ein separates Verzeichnis an (z.B. \SchILD-Reports\GS-Zeugniss\E1, . \SchILD-Reports\GS-Zeugniss\E2 usw.)</w:t>
       </w:r>
     </w:p>
     <w:p>
@@ -12710,33 +12233,11 @@
         </w:rPr>
         <w:t>Passen Sie das Deckblatt (</w:t>
       </w:r>
-      <w:proofErr w:type="spellStart"/>
-      <w:r>
-        <w:rPr>
-          <w:rFonts w:ascii="Arial" w:hAnsi="Arial" w:cs="Arial"/>
-        </w:rPr>
-        <w:t>Zeugnis_Kopf_GS.rtm</w:t>
-      </w:r>
-      <w:proofErr w:type="spellEnd"/>
-      <w:r>
-        <w:rPr>
-          <w:rFonts w:ascii="Arial" w:hAnsi="Arial" w:cs="Arial"/>
-        </w:rPr>
-        <w:t xml:space="preserve">) jahrgangsbezogen an, markieren Sie dazu die jeweilige Vorlage, aktivieren Sie die rechte Maustaste und wählen die Option „Report bearbeiten“. Es erscheint dann der Report-Designer von </w:t>
-      </w:r>
-      <w:proofErr w:type="spellStart"/>
-      <w:r>
-        <w:rPr>
-          <w:rFonts w:ascii="Arial" w:hAnsi="Arial" w:cs="Arial"/>
-        </w:rPr>
-        <w:t>SchILD</w:t>
-      </w:r>
-      <w:proofErr w:type="spellEnd"/>
-      <w:r>
-        <w:rPr>
-          <w:rFonts w:ascii="Arial" w:hAnsi="Arial" w:cs="Arial"/>
-        </w:rPr>
-        <w:t>.</w:t>
+      <w:r>
+        <w:rPr>
+          <w:rFonts w:ascii="Arial" w:hAnsi="Arial" w:cs="Arial"/>
+        </w:rPr>
+        <w:t>Zeugnis_Kopf_GS.rtm) jahrgangsbezogen an, markieren Sie dazu die jeweilige Vorlage, aktivieren Sie die rechte Maustaste und wählen die Option „Report bearbeiten“. Es erscheint dann der Report-Designer von SchILD.</w:t>
       </w:r>
       <w:r>
         <w:rPr>
@@ -12796,16 +12297,8 @@
         <w:rPr>
           <w:rFonts w:ascii="Arial" w:hAnsi="Arial" w:cs="Arial"/>
         </w:rPr>
-        <w:lastRenderedPageBreak/>
         <w:br w:type="page"/>
       </w:r>
-    </w:p>
-    <w:p>
-      <w:pPr>
-        <w:rPr>
-          <w:rFonts w:ascii="Arial" w:hAnsi="Arial" w:cs="Arial"/>
-        </w:rPr>
-      </w:pPr>
       <w:r>
         <w:rPr>
           <w:rFonts w:ascii="Arial" w:hAnsi="Arial" w:cs="Arial"/>
@@ -12847,21 +12340,7 @@
         <w:rPr>
           <w:rFonts w:ascii="Arial" w:hAnsi="Arial" w:cs="Arial"/>
         </w:rPr>
-        <w:t xml:space="preserve">Klicken Sie danach auf den Schalter „Drucken“ in der Werkzeugleiste von </w:t>
-      </w:r>
-      <w:proofErr w:type="spellStart"/>
-      <w:r>
-        <w:rPr>
-          <w:rFonts w:ascii="Arial" w:hAnsi="Arial" w:cs="Arial"/>
-        </w:rPr>
-        <w:t>SchILDzentral</w:t>
-      </w:r>
-      <w:proofErr w:type="spellEnd"/>
-      <w:r>
-        <w:rPr>
-          <w:rFonts w:ascii="Arial" w:hAnsi="Arial" w:cs="Arial"/>
-        </w:rPr>
-        <w:t>, es erscheint dann der Report-Explorer.</w:t>
+        <w:t>Klicken Sie danach auf den Schalter „Drucken“ in der Werkzeugleiste von SchILDzentral, es erscheint dann der Report-Explorer.</w:t>
       </w:r>
     </w:p>
     <w:p>
@@ -13328,7 +12807,7 @@
         <w:rPr>
           <w:rFonts w:ascii="Arial" w:hAnsi="Arial" w:cs="Arial"/>
         </w:rPr>
-        <w:t>Wird das Zeugnis im ersten Halbjahr für einen Schüler der Jahrgangsstufe 04 erzeugt, so wird auch die Empfehlung zur Wahl der  Schulform in der Sekundarstufe I mit ausgegeben.</w:t>
+        <w:t>Wird das Zeugnis im ersten Halbjahr für einen Schüler der Jahrgangsstufe 04 erzeugt, so wird auch die Empfehlung zur Wahl der Schulform in der Sekundarstufe I mit ausgegeben.</w:t>
       </w:r>
     </w:p>
     <w:p>
@@ -13541,7 +13020,12 @@
     </w:p>
     <w:p>
       <w:pPr>
-        <w:pStyle w:val="berschrift3"/>
+        <w:pStyle w:val="berschrift1"/>
+        <w:numPr>
+          <w:ilvl w:val="0"/>
+          <w:numId w:val="0"/>
+        </w:numPr>
+        <w:ind w:left="357" w:hanging="357"/>
       </w:pPr>
       <w:r>
         <w:br w:type="page"/>
@@ -13934,20 +13418,20 @@
         <w:rPr>
           <w:rFonts w:ascii="Arial" w:hAnsi="Arial" w:cs="Arial"/>
         </w:rPr>
-        <w:t>explizit ausgewählt haben und will nun „wissen“, ob der folgende Gruppenprozess sich nur auf d</w:t>
-      </w:r>
-      <w:r>
-        <w:rPr>
-          <w:rFonts w:ascii="Arial" w:hAnsi="Arial" w:cs="Arial"/>
-        </w:rPr>
-        <w:t xml:space="preserve">ie explizit </w:t>
+        <w:t xml:space="preserve">explizit ausgewählt haben und </w:t>
       </w:r>
       <w:r>
         <w:rPr>
           <w:rFonts w:ascii="Arial" w:hAnsi="Arial" w:cs="Arial"/>
         </w:rPr>
         <w:lastRenderedPageBreak/>
-        <w:t>ausgewählten Kinder</w:t>
+        <w:t>will nun „wissen“, ob der folgende Gruppenprozess sich nur auf d</w:t>
+      </w:r>
+      <w:r>
+        <w:rPr>
+          <w:rFonts w:ascii="Arial" w:hAnsi="Arial" w:cs="Arial"/>
+        </w:rPr>
+        <w:t>ie explizit ausgewählten Kinder</w:t>
       </w:r>
       <w:r>
         <w:rPr>
@@ -13961,24 +13445,24 @@
         </w:rPr>
         <w:t>daher die Option „nur explizit ausgewählte Schüler“.</w:t>
       </w:r>
-      <w:r>
-        <w:rPr>
-          <w:rFonts w:ascii="Arial" w:hAnsi="Arial" w:cs="Arial"/>
-        </w:rPr>
-        <w:br w:type="page"/>
-      </w:r>
-    </w:p>
-    <w:p>
-      <w:pPr>
-        <w:rPr>
-          <w:rFonts w:ascii="Arial" w:hAnsi="Arial" w:cs="Arial"/>
-        </w:rPr>
-      </w:pPr>
-      <w:r>
-        <w:rPr>
-          <w:rFonts w:ascii="Arial" w:hAnsi="Arial" w:cs="Arial"/>
-        </w:rPr>
-        <w:lastRenderedPageBreak/>
+    </w:p>
+    <w:p>
+      <w:pPr>
+        <w:rPr>
+          <w:rFonts w:ascii="Arial" w:hAnsi="Arial" w:cs="Arial"/>
+        </w:rPr>
+      </w:pPr>
+    </w:p>
+    <w:p>
+      <w:pPr>
+        <w:rPr>
+          <w:rFonts w:ascii="Arial" w:hAnsi="Arial" w:cs="Arial"/>
+        </w:rPr>
+      </w:pPr>
+      <w:r>
+        <w:rPr>
+          <w:rFonts w:ascii="Arial" w:hAnsi="Arial" w:cs="Arial"/>
+        </w:rPr>
         <w:t>Klicken Sie anschließend auf den Schalter „Einzelne Fächer bei Schülern h</w:t>
       </w:r>
       <w:r>
@@ -14298,6 +13782,7 @@
         <w:rPr>
           <w:rFonts w:ascii="Arial" w:hAnsi="Arial" w:cs="Arial"/>
         </w:rPr>
+        <w:lastRenderedPageBreak/>
         <w:t>Aktivieren Sie dann den Schalter „Einzelne Fächer bei Schülern löschen“</w:t>
       </w:r>
     </w:p>
@@ -14320,7 +13805,6 @@
           <w:rFonts w:ascii="Arial" w:hAnsi="Arial" w:cs="Arial"/>
           <w:noProof/>
         </w:rPr>
-        <w:lastRenderedPageBreak/>
         <w:drawing>
           <wp:inline distT="0" distB="0" distL="0" distR="0" wp14:anchorId="61047665" wp14:editId="033EFCA0">
             <wp:extent cx="3196590" cy="2282190"/>
@@ -15000,33 +14484,43 @@
           <w:rFonts w:ascii="Arial" w:hAnsi="Arial" w:cs="Arial"/>
         </w:rPr>
       </w:pPr>
-      <w:proofErr w:type="spellStart"/>
       <w:r>
         <w:rPr>
           <w:rFonts w:ascii="Arial" w:hAnsi="Arial" w:cs="Arial"/>
         </w:rPr>
         <w:t>KunstMusik</w:t>
       </w:r>
-      <w:proofErr w:type="spellEnd"/>
-    </w:p>
-    <w:p>
-      <w:pPr>
-        <w:rPr>
-          <w:rFonts w:ascii="Arial" w:hAnsi="Arial" w:cs="Arial"/>
-        </w:rPr>
-      </w:pPr>
-    </w:p>
-    <w:p>
-      <w:pPr>
-        <w:rPr>
-          <w:rFonts w:ascii="Arial" w:hAnsi="Arial" w:cs="Arial"/>
-        </w:rPr>
-      </w:pPr>
-      <w:r>
-        <w:rPr>
-          <w:rFonts w:ascii="Arial" w:hAnsi="Arial" w:cs="Arial"/>
-        </w:rPr>
-        <w:t>Beispiel für falsche Schreibweise( da in separaten Zeilen)</w:t>
+    </w:p>
+    <w:p>
+      <w:pPr>
+        <w:rPr>
+          <w:rFonts w:ascii="Arial" w:hAnsi="Arial" w:cs="Arial"/>
+        </w:rPr>
+      </w:pPr>
+    </w:p>
+    <w:p>
+      <w:pPr>
+        <w:rPr>
+          <w:rFonts w:ascii="Arial" w:hAnsi="Arial" w:cs="Arial"/>
+        </w:rPr>
+      </w:pPr>
+      <w:r>
+        <w:rPr>
+          <w:rFonts w:ascii="Arial" w:hAnsi="Arial" w:cs="Arial"/>
+        </w:rPr>
+        <w:t>Beispiel für falsche Schreibweise</w:t>
+      </w:r>
+      <w:r>
+        <w:rPr>
+          <w:rFonts w:ascii="Arial" w:hAnsi="Arial" w:cs="Arial"/>
+        </w:rPr>
+        <w:t xml:space="preserve"> </w:t>
+      </w:r>
+      <w:r>
+        <w:rPr>
+          <w:rFonts w:ascii="Arial" w:hAnsi="Arial" w:cs="Arial"/>
+        </w:rPr>
+        <w:t>(da in separaten Zeilen)</w:t>
       </w:r>
     </w:p>
     <w:p>
@@ -15176,7 +14670,6 @@
           <w:b/>
         </w:rPr>
       </w:pPr>
-      <w:proofErr w:type="spellStart"/>
       <w:r>
         <w:rPr>
           <w:rFonts w:ascii="Arial" w:hAnsi="Arial" w:cs="Arial"/>
@@ -15184,7 +14677,6 @@
         </w:rPr>
         <w:t>MitJahrgang</w:t>
       </w:r>
-      <w:proofErr w:type="spellEnd"/>
     </w:p>
     <w:p>
       <w:pPr>
@@ -15391,86 +14883,54 @@
           <w:b/>
         </w:rPr>
       </w:pPr>
-      <w:proofErr w:type="spellStart"/>
       <w:r>
         <w:rPr>
           <w:rFonts w:ascii="Arial" w:hAnsi="Arial" w:cs="Arial"/>
           <w:b/>
         </w:rPr>
-        <w:t>SchriftgroesseBemerkungen</w:t>
-      </w:r>
-      <w:proofErr w:type="spellEnd"/>
-      <w:r>
+        <w:t>SchriftgroesseBemerkungen=11</w:t>
+      </w:r>
+    </w:p>
+    <w:p>
+      <w:pPr>
+        <w:rPr>
+          <w:rFonts w:ascii="Arial" w:hAnsi="Arial" w:cs="Arial"/>
+        </w:rPr>
+      </w:pPr>
+      <w:r>
+        <w:rPr>
+          <w:rFonts w:ascii="Arial" w:hAnsi="Arial" w:cs="Arial"/>
+        </w:rPr>
+        <w:t>Hier kann die Schriftgröße für die Bemerkungstexte festgelegt werden (z.B. SchriftgroesseBemerkungen=11).</w:t>
+      </w:r>
+    </w:p>
+    <w:p>
+      <w:pPr>
+        <w:rPr>
+          <w:rFonts w:ascii="Arial" w:hAnsi="Arial" w:cs="Arial"/>
+        </w:rPr>
+      </w:pPr>
+    </w:p>
+    <w:p>
+      <w:pPr>
+        <w:rPr>
+          <w:rFonts w:ascii="Arial" w:hAnsi="Arial" w:cs="Arial"/>
+        </w:rPr>
+      </w:pPr>
+    </w:p>
+    <w:p>
+      <w:pPr>
         <w:rPr>
           <w:rFonts w:ascii="Arial" w:hAnsi="Arial" w:cs="Arial"/>
           <w:b/>
         </w:rPr>
-        <w:t>=11</w:t>
-      </w:r>
-    </w:p>
-    <w:p>
-      <w:pPr>
-        <w:rPr>
-          <w:rFonts w:ascii="Arial" w:hAnsi="Arial" w:cs="Arial"/>
-        </w:rPr>
-      </w:pPr>
-      <w:r>
-        <w:rPr>
-          <w:rFonts w:ascii="Arial" w:hAnsi="Arial" w:cs="Arial"/>
-        </w:rPr>
-        <w:t xml:space="preserve">Hier kann die Schriftgröße für die Bemerkungstexte festgelegt werden (z.B. </w:t>
-      </w:r>
-      <w:proofErr w:type="spellStart"/>
-      <w:r>
-        <w:rPr>
-          <w:rFonts w:ascii="Arial" w:hAnsi="Arial" w:cs="Arial"/>
-        </w:rPr>
-        <w:t>SchriftgroesseBemerkungen</w:t>
-      </w:r>
-      <w:proofErr w:type="spellEnd"/>
-      <w:r>
-        <w:rPr>
-          <w:rFonts w:ascii="Arial" w:hAnsi="Arial" w:cs="Arial"/>
-        </w:rPr>
-        <w:t>=11).</w:t>
-      </w:r>
-    </w:p>
-    <w:p>
-      <w:pPr>
-        <w:rPr>
-          <w:rFonts w:ascii="Arial" w:hAnsi="Arial" w:cs="Arial"/>
-        </w:rPr>
-      </w:pPr>
-    </w:p>
-    <w:p>
-      <w:pPr>
-        <w:rPr>
-          <w:rFonts w:ascii="Arial" w:hAnsi="Arial" w:cs="Arial"/>
-        </w:rPr>
-      </w:pPr>
-    </w:p>
-    <w:p>
-      <w:pPr>
+      </w:pPr>
+      <w:r>
         <w:rPr>
           <w:rFonts w:ascii="Arial" w:hAnsi="Arial" w:cs="Arial"/>
           <w:b/>
         </w:rPr>
-      </w:pPr>
-      <w:proofErr w:type="spellStart"/>
-      <w:r>
-        <w:rPr>
-          <w:rFonts w:ascii="Arial" w:hAnsi="Arial" w:cs="Arial"/>
-          <w:b/>
-        </w:rPr>
-        <w:t>NotenAbJahrgang</w:t>
-      </w:r>
-      <w:proofErr w:type="spellEnd"/>
-      <w:r>
-        <w:rPr>
-          <w:rFonts w:ascii="Arial" w:hAnsi="Arial" w:cs="Arial"/>
-          <w:b/>
-        </w:rPr>
-        <w:t>=03</w:t>
+        <w:t>NotenAbJahrgang=03</w:t>
       </w:r>
     </w:p>
     <w:p>
@@ -15911,7 +15371,6 @@
           <w:b/>
         </w:rPr>
       </w:pPr>
-      <w:proofErr w:type="spellStart"/>
       <w:r>
         <w:rPr>
           <w:rFonts w:ascii="Arial" w:hAnsi="Arial" w:cs="Arial"/>
@@ -15933,7 +15392,6 @@
         </w:rPr>
         <w:t>he</w:t>
       </w:r>
-      <w:proofErr w:type="spellEnd"/>
     </w:p>
     <w:p>
       <w:pPr>
@@ -16573,7 +16031,19 @@
         <w:rPr>
           <w:rFonts w:ascii="Arial" w:hAnsi="Arial" w:cs="Arial"/>
         </w:rPr>
-        <w:t>„Klassenleitung“.</w:t>
+        <w:t>„Klassenleitung“</w:t>
+      </w:r>
+      <w:r>
+        <w:rPr>
+          <w:rFonts w:ascii="Arial" w:hAnsi="Arial" w:cs="Arial"/>
+        </w:rPr>
+        <w:t xml:space="preserve"> keine Vor- oder Nachnamen.</w:t>
+      </w:r>
+      <w:r>
+        <w:rPr>
+          <w:rFonts w:ascii="Arial" w:hAnsi="Arial" w:cs="Arial"/>
+        </w:rPr>
+        <w:t>.</w:t>
       </w:r>
     </w:p>
     <w:p>
@@ -16590,7 +16060,6 @@
           <w:b/>
         </w:rPr>
       </w:pPr>
-      <w:proofErr w:type="spellStart"/>
       <w:r>
         <w:rPr>
           <w:rFonts w:ascii="Arial" w:hAnsi="Arial" w:cs="Arial"/>
@@ -16598,7 +16067,6 @@
         </w:rPr>
         <w:t>UnterschriftMitStVertr</w:t>
       </w:r>
-      <w:proofErr w:type="spellEnd"/>
     </w:p>
     <w:p>
       <w:pPr>
@@ -16683,19 +16151,11 @@
           <w:rFonts w:ascii="Arial" w:hAnsi="Arial" w:cs="Arial"/>
         </w:rPr>
       </w:pPr>
-      <w:proofErr w:type="spellStart"/>
-      <w:r>
-        <w:rPr>
-          <w:rFonts w:ascii="Arial" w:hAnsi="Arial" w:cs="Arial"/>
-        </w:rPr>
-        <w:t>UnterschriftMitStVertr</w:t>
-      </w:r>
-      <w:proofErr w:type="spellEnd"/>
-      <w:r>
-        <w:rPr>
-          <w:rFonts w:ascii="Arial" w:hAnsi="Arial" w:cs="Arial"/>
-        </w:rPr>
-        <w:t>=ja</w:t>
+      <w:r>
+        <w:rPr>
+          <w:rFonts w:ascii="Arial" w:hAnsi="Arial" w:cs="Arial"/>
+        </w:rPr>
+        <w:t>UnterschriftMitStVertr=ja</w:t>
       </w:r>
     </w:p>
     <w:p>
@@ -16718,19 +16178,11 @@
           <w:rFonts w:ascii="Arial" w:hAnsi="Arial" w:cs="Arial"/>
         </w:rPr>
       </w:pPr>
-      <w:proofErr w:type="spellStart"/>
-      <w:r>
-        <w:rPr>
-          <w:rFonts w:ascii="Arial" w:hAnsi="Arial" w:cs="Arial"/>
-        </w:rPr>
-        <w:t>UnterschriftMitStVertr</w:t>
-      </w:r>
-      <w:proofErr w:type="spellEnd"/>
-      <w:r>
-        <w:rPr>
-          <w:rFonts w:ascii="Arial" w:hAnsi="Arial" w:cs="Arial"/>
-        </w:rPr>
-        <w:t>=nein</w:t>
+      <w:r>
+        <w:rPr>
+          <w:rFonts w:ascii="Arial" w:hAnsi="Arial" w:cs="Arial"/>
+        </w:rPr>
+        <w:t>UnterschriftMitStVertr=nein</w:t>
       </w:r>
     </w:p>
     <w:p>
@@ -17489,13 +16941,6 @@
           <w:noProof/>
         </w:rPr>
       </w:pPr>
-      <w:r>
-        <w:rPr>
-          <w:rFonts w:ascii="Arial" w:hAnsi="Arial" w:cs="Arial"/>
-          <w:noProof/>
-        </w:rPr>
-        <w:br w:type="page"/>
-      </w:r>
     </w:p>
     <w:p>
       <w:pPr>
@@ -17511,7 +16956,6 @@
           <w:b/>
           <w:noProof/>
         </w:rPr>
-        <w:lastRenderedPageBreak/>
         <w:t>ASVText</w:t>
       </w:r>
     </w:p>
@@ -17603,14 +17047,6 @@
       <w:pPr>
         <w:rPr>
           <w:rFonts w:ascii="Arial" w:hAnsi="Arial" w:cs="Arial"/>
-          <w:noProof/>
-        </w:rPr>
-      </w:pPr>
-    </w:p>
-    <w:p>
-      <w:pPr>
-        <w:rPr>
-          <w:rFonts w:ascii="Arial" w:hAnsi="Arial" w:cs="Arial"/>
           <w:b/>
           <w:noProof/>
         </w:rPr>
@@ -17699,14 +17135,6 @@
         </w:rPr>
         <w:t>: Falls der Eintrag vorhanden ist, aber kein Text zugewiesen ist (also LELSText=), wird keine Überschrift ausgegeben.</w:t>
       </w:r>
-    </w:p>
-    <w:p>
-      <w:pPr>
-        <w:rPr>
-          <w:rFonts w:ascii="Arial" w:hAnsi="Arial" w:cs="Arial"/>
-          <w:noProof/>
-        </w:rPr>
-      </w:pPr>
     </w:p>
     <w:p>
       <w:pPr>
@@ -17914,35 +17342,12 @@
       <w:pPr>
         <w:rPr>
           <w:rFonts w:ascii="Arial" w:hAnsi="Arial" w:cs="Arial"/>
-          <w:noProof/>
-        </w:rPr>
-      </w:pPr>
-    </w:p>
-    <w:p>
-      <w:pPr>
-        <w:rPr>
-          <w:rFonts w:ascii="Arial" w:hAnsi="Arial" w:cs="Arial"/>
           <w:b/>
           <w:noProof/>
         </w:rPr>
       </w:pPr>
-      <w:r>
-        <w:rPr>
-          <w:rFonts w:ascii="Arial" w:hAnsi="Arial" w:cs="Arial"/>
-          <w:b/>
-          <w:noProof/>
-        </w:rPr>
-        <w:br w:type="page"/>
-      </w:r>
-    </w:p>
-    <w:p>
-      <w:pPr>
-        <w:rPr>
-          <w:rFonts w:ascii="Arial" w:hAnsi="Arial" w:cs="Arial"/>
-          <w:b/>
-          <w:noProof/>
-        </w:rPr>
-      </w:pPr>
+      <w:bookmarkStart w:id="33" w:name="_GoBack"/>
+      <w:bookmarkEnd w:id="33"/>
       <w:r>
         <w:rPr>
           <w:rFonts w:ascii="Arial" w:hAnsi="Arial" w:cs="Arial"/>
@@ -18266,21 +17671,7 @@
         <w:rPr>
           <w:rFonts w:ascii="Arial" w:hAnsi="Arial" w:cs="Arial"/>
         </w:rPr>
-        <w:t>In diesem Fall sollte daher die Option „</w:t>
-      </w:r>
-      <w:proofErr w:type="spellStart"/>
-      <w:r>
-        <w:rPr>
-          <w:rFonts w:ascii="Arial" w:hAnsi="Arial" w:cs="Arial"/>
-        </w:rPr>
-        <w:t>DeutschNoteEinzeln</w:t>
-      </w:r>
-      <w:proofErr w:type="spellEnd"/>
-      <w:r>
-        <w:rPr>
-          <w:rFonts w:ascii="Arial" w:hAnsi="Arial" w:cs="Arial"/>
-        </w:rPr>
-        <w:t>“ nicht verwendet werden. Dann werden die Noten blockweise ausgegeben:</w:t>
+        <w:t>In diesem Fall sollte daher die Option „DeutschNoteEinzeln“ nicht verwendet werden. Dann werden die Noten blockweise ausgegeben:</w:t>
       </w:r>
     </w:p>
     <w:p>
@@ -18335,8 +17726,6 @@
       <w:pPr>
         <w:pStyle w:val="berschrift3"/>
       </w:pPr>
-      <w:bookmarkStart w:id="33" w:name="_GoBack"/>
-      <w:bookmarkEnd w:id="33"/>
     </w:p>
     <w:sectPr>
       <w:pgSz w:w="11906" w:h="16838"/>
@@ -23157,7 +22546,7 @@
 </file>
 
 <file path=customXml/itemProps1.xml><?xml version="1.0" encoding="utf-8"?>
-<ds:datastoreItem xmlns:ds="http://schemas.openxmlformats.org/officeDocument/2006/customXml" ds:itemID="{FFCCE800-9511-4B51-8C7D-383B26356DC0}">
+<ds:datastoreItem xmlns:ds="http://schemas.openxmlformats.org/officeDocument/2006/customXml" ds:itemID="{FD372CCA-B866-46DD-9C6F-78B9D590F385}">
   <ds:schemaRefs>
     <ds:schemaRef ds:uri="http://schemas.openxmlformats.org/officeDocument/2006/bibliography"/>
   </ds:schemaRefs>

</xml_diff>